<commit_message>
on thi ktmt vs hn
</commit_message>
<xml_diff>
--- a/KTMT-HN/ON-THI.docx
+++ b/KTMT-HN/ON-THI.docx
@@ -1,310 +1,254 @@
 
 <file path=word/document.xml><?xml version="1.0" encoding="utf-8"?>
-<w:document xmlns:wpc="http://schemas.microsoft.com/office/word/2010/wordprocessingCanvas" xmlns:cx="http://schemas.microsoft.com/office/drawing/2014/chartex" xmlns:cx1="http://schemas.microsoft.com/office/drawing/2015/9/8/chartex" xmlns:mc="http://schemas.openxmlformats.org/markup-compatibility/2006" xmlns:o="urn:schemas-microsoft-com:office:office" xmlns:r="http://schemas.openxmlformats.org/officeDocument/2006/relationships" xmlns:m="http://schemas.openxmlformats.org/officeDocument/2006/math" xmlns:v="urn:schemas-microsoft-com:vml" xmlns:wp14="http://schemas.microsoft.com/office/word/2010/wordprocessingDrawing" xmlns:wp="http://schemas.openxmlformats.org/drawingml/2006/wordprocessingDrawing" xmlns:w10="urn:schemas-microsoft-com:office:word" xmlns:w="http://schemas.openxmlformats.org/wordprocessingml/2006/main" xmlns:w14="http://schemas.microsoft.com/office/word/2010/wordml" xmlns:w15="http://schemas.microsoft.com/office/word/2012/wordml" xmlns:w16se="http://schemas.microsoft.com/office/word/2015/wordml/symex" xmlns:wpg="http://schemas.microsoft.com/office/word/2010/wordprocessingGroup" xmlns:wpi="http://schemas.microsoft.com/office/word/2010/wordprocessingInk" xmlns:wne="http://schemas.microsoft.com/office/word/2006/wordml" xmlns:wps="http://schemas.microsoft.com/office/word/2010/wordprocessingShape" mc:Ignorable="w14 w15 w16se wp14">
+<w:document xmlns:wpc="http://schemas.microsoft.com/office/word/2010/wordprocessingCanvas" xmlns:cx="http://schemas.microsoft.com/office/drawing/2014/chartex" xmlns:mc="http://schemas.openxmlformats.org/markup-compatibility/2006" xmlns:o="urn:schemas-microsoft-com:office:office" xmlns:r="http://schemas.openxmlformats.org/officeDocument/2006/relationships" xmlns:m="http://schemas.openxmlformats.org/officeDocument/2006/math" xmlns:v="urn:schemas-microsoft-com:vml" xmlns:wp14="http://schemas.microsoft.com/office/word/2010/wordprocessingDrawing" xmlns:wp="http://schemas.openxmlformats.org/drawingml/2006/wordprocessingDrawing" xmlns:w10="urn:schemas-microsoft-com:office:word" xmlns:w="http://schemas.openxmlformats.org/wordprocessingml/2006/main" xmlns:w14="http://schemas.microsoft.com/office/word/2010/wordml" xmlns:w15="http://schemas.microsoft.com/office/word/2012/wordml" xmlns:w16se="http://schemas.microsoft.com/office/word/2015/wordml/symex" xmlns:wpg="http://schemas.microsoft.com/office/word/2010/wordprocessingGroup" xmlns:wpi="http://schemas.microsoft.com/office/word/2010/wordprocessingInk" xmlns:wne="http://schemas.microsoft.com/office/word/2006/wordml" xmlns:wps="http://schemas.microsoft.com/office/word/2010/wordprocessingShape" mc:Ignorable="w14 w15 w16se wp14">
   <w:body>
     <w:p>
       <w:pPr>
         <w:pStyle w:val="ListParagraph"/>
         <w:numPr>
           <w:ilvl w:val="0"/>
-          <w:numId w:val="1"/>
+          <w:numId w:val="8"/>
         </w:numPr>
         <w:rPr>
           <w:rFonts w:ascii="Verdana" w:hAnsi="Verdana"/>
           <w:b/>
-          <w:sz w:val="28"/>
+          <w:color w:val="FF0000"/>
+          <w:sz w:val="20"/>
+          <w:szCs w:val="20"/>
         </w:rPr>
       </w:pPr>
       <w:r>
         <w:rPr>
           <w:rFonts w:ascii="Verdana" w:hAnsi="Verdana"/>
           <w:b/>
-          <w:sz w:val="28"/>
-        </w:rPr>
-        <w:t>Với địa chỉ tuyệt đối</w:t>
+          <w:sz w:val="20"/>
+          <w:szCs w:val="20"/>
+        </w:rPr>
+        <w:t>Với địa chỉ tuyệt đối 49379h, hãy tính địa chỉ tướng ứng của ô nhớ ứng với segment 4099h</w:t>
       </w:r>
       <w:r>
         <w:rPr>
           <w:rFonts w:ascii="Verdana" w:hAnsi="Verdana"/>
           <w:b/>
-          <w:sz w:val="28"/>
-        </w:rPr>
-        <w:t xml:space="preserve"> 49379h</w:t>
+          <w:color w:val="FF0000"/>
+          <w:sz w:val="20"/>
+          <w:szCs w:val="20"/>
+        </w:rPr>
+        <w:t xml:space="preserve">. </w:t>
       </w:r>
       <w:r>
         <w:rPr>
           <w:rFonts w:ascii="Verdana" w:hAnsi="Verdana"/>
           <w:b/>
-          <w:sz w:val="28"/>
-        </w:rPr>
-        <w:t>, hãy tính địa chỉ tướng ứng của ô nhớ ứng với segment 4099h.</w:t>
-      </w:r>
-    </w:p>
-    <w:p>
-      <w:pPr>
+          <w:color w:val="FF0000"/>
+          <w:sz w:val="20"/>
+          <w:szCs w:val="20"/>
+        </w:rPr>
+        <w:t>(Lưu ý đúng hệ số)</w:t>
+      </w:r>
+    </w:p>
+    <w:p>
+      <w:pPr>
+        <w:pStyle w:val="ListParagraph"/>
+        <w:ind w:left="1440"/>
         <w:rPr>
           <w:rFonts w:ascii="Verdana" w:hAnsi="Verdana"/>
-          <w:b/>
-          <w:sz w:val="28"/>
+          <w:i/>
+          <w:sz w:val="20"/>
+          <w:szCs w:val="20"/>
         </w:rPr>
       </w:pPr>
       <w:r>
         <w:rPr>
           <w:rFonts w:ascii="Verdana" w:hAnsi="Verdana"/>
-          <w:sz w:val="20"/>
-        </w:rPr>
-        <w:t>*</w:t>
-      </w:r>
-      <w:r>
+          <w:i/>
+          <w:sz w:val="20"/>
+          <w:szCs w:val="20"/>
+        </w:rPr>
+        <w:t xml:space="preserve">*Công thức tính địa chỉ tuyệt đối của ô nhớ: </w:t>
+      </w:r>
+    </w:p>
+    <w:p>
+      <w:pPr>
+        <w:pStyle w:val="ListParagraph"/>
+        <w:ind w:left="1440"/>
         <w:rPr>
           <w:rFonts w:ascii="Verdana" w:hAnsi="Verdana"/>
           <w:b/>
+          <w:sz w:val="20"/>
+          <w:szCs w:val="20"/>
+        </w:rPr>
+      </w:pPr>
+      <w:r>
+        <w:rPr>
+          <w:rFonts w:ascii="Verdana" w:hAnsi="Verdana"/>
+          <w:b/>
           <w:i/>
-          <w:sz w:val="20"/>
-        </w:rPr>
-        <w:t>Công thức tính địa chỉ tuyệt đối của ô nhớ:</w:t>
+          <w:color w:val="FF0000"/>
+          <w:sz w:val="24"/>
+          <w:szCs w:val="20"/>
+        </w:rPr>
+        <w:t>Địa chỉ tuyệt đối = segment * 10h + offset</w:t>
       </w:r>
       <w:r>
         <w:rPr>
           <w:rFonts w:ascii="Verdana" w:hAnsi="Verdana"/>
-          <w:sz w:val="20"/>
+          <w:b/>
+          <w:sz w:val="20"/>
+          <w:szCs w:val="20"/>
+        </w:rPr>
+        <w:tab/>
+      </w:r>
+      <w:r>
+        <w:rPr>
+          <w:rFonts w:ascii="Verdana" w:hAnsi="Verdana"/>
+          <w:b/>
+          <w:sz w:val="20"/>
+          <w:szCs w:val="20"/>
+        </w:rPr>
+        <w:tab/>
+      </w:r>
+    </w:p>
+    <w:p>
+      <w:pPr>
+        <w:pStyle w:val="ListParagraph"/>
+        <w:rPr>
+          <w:rFonts w:ascii="Verdana" w:hAnsi="Verdana"/>
+          <w:sz w:val="20"/>
+          <w:szCs w:val="20"/>
+        </w:rPr>
+      </w:pPr>
+      <w:r>
+        <w:rPr>
+          <w:rFonts w:ascii="Verdana" w:hAnsi="Verdana"/>
+          <w:sz w:val="20"/>
+          <w:szCs w:val="20"/>
+        </w:rPr>
+        <w:t>4099h = 16537 nên 4099h*10h = 16537*16</w:t>
+      </w:r>
+      <w:r>
+        <w:rPr>
+          <w:rFonts w:ascii="Verdana" w:hAnsi="Verdana"/>
+          <w:sz w:val="20"/>
+          <w:szCs w:val="20"/>
+        </w:rPr>
+        <w:tab/>
+      </w:r>
+      <w:r>
+        <w:rPr>
+          <w:rFonts w:ascii="Verdana" w:hAnsi="Verdana"/>
+          <w:sz w:val="20"/>
+          <w:szCs w:val="20"/>
+        </w:rPr>
+        <w:tab/>
+      </w:r>
+    </w:p>
+    <w:p>
+      <w:pPr>
+        <w:pStyle w:val="ListParagraph"/>
+        <w:rPr>
+          <w:rFonts w:ascii="Verdana" w:hAnsi="Verdana"/>
+          <w:sz w:val="20"/>
+          <w:szCs w:val="20"/>
+        </w:rPr>
+      </w:pPr>
+      <w:r>
+        <w:rPr>
+          <w:rFonts w:ascii="Arial" w:hAnsi="Arial" w:cs="Arial"/>
+          <w:sz w:val="20"/>
+          <w:szCs w:val="20"/>
+        </w:rPr>
+        <w:t>↔</w:t>
+      </w:r>
+      <w:r>
+        <w:rPr>
+          <w:rFonts w:ascii="Verdana" w:hAnsi="Verdana"/>
+          <w:sz w:val="20"/>
+          <w:szCs w:val="20"/>
+        </w:rPr>
+        <w:t xml:space="preserve"> 49379h = 4099h*10h + offset</w:t>
+      </w:r>
+    </w:p>
+    <w:p>
+      <w:pPr>
+        <w:pStyle w:val="ListParagraph"/>
+        <w:rPr>
+          <w:rFonts w:ascii="Verdana" w:hAnsi="Verdana"/>
+          <w:sz w:val="20"/>
+          <w:szCs w:val="20"/>
+        </w:rPr>
+      </w:pPr>
+      <w:r>
+        <w:rPr>
+          <w:rFonts w:ascii="Arial" w:hAnsi="Arial" w:cs="Arial"/>
+          <w:sz w:val="20"/>
+          <w:szCs w:val="20"/>
+        </w:rPr>
+        <w:t>↔</w:t>
+      </w:r>
+      <w:r>
+        <w:rPr>
+          <w:rFonts w:ascii="Verdana" w:hAnsi="Verdana" w:cstheme="minorHAnsi"/>
+          <w:sz w:val="20"/>
+          <w:szCs w:val="20"/>
         </w:rPr>
         <w:t xml:space="preserve"> </w:t>
       </w:r>
-    </w:p>
-    <w:p>
-      <w:pPr>
-        <w:ind w:left="720" w:firstLine="720"/>
+      <w:r>
         <w:rPr>
           <w:rFonts w:ascii="Verdana" w:hAnsi="Verdana"/>
-          <w:b/>
-          <w:sz w:val="28"/>
-        </w:rPr>
-      </w:pPr>
-      <w:r>
+          <w:sz w:val="20"/>
+          <w:szCs w:val="20"/>
+        </w:rPr>
+        <w:t>offset = 49379h - 40990h = 89E9h</w:t>
+      </w:r>
+    </w:p>
+    <w:p>
+      <w:pPr>
+        <w:pStyle w:val="ListParagraph"/>
         <w:rPr>
           <w:rFonts w:ascii="Verdana" w:hAnsi="Verdana"/>
-          <w:b/>
-          <w:sz w:val="28"/>
-        </w:rPr>
-        <w:t xml:space="preserve">Địa chỉ tuyệt đối = segment * </w:t>
-      </w:r>
-      <w:r>
-        <w:rPr>
-          <w:rFonts w:ascii="Verdana" w:hAnsi="Verdana"/>
-          <w:b/>
-          <w:sz w:val="28"/>
-        </w:rPr>
-        <w:t>10h</w:t>
-      </w:r>
-      <w:r>
-        <w:rPr>
-          <w:rFonts w:ascii="Verdana" w:hAnsi="Verdana"/>
-          <w:b/>
-          <w:sz w:val="28"/>
-        </w:rPr>
-        <w:t xml:space="preserve"> + offset</w:t>
-      </w:r>
-      <w:r>
-        <w:rPr>
-          <w:rFonts w:ascii="Verdana" w:hAnsi="Verdana"/>
-          <w:b/>
-          <w:sz w:val="28"/>
-        </w:rPr>
-        <w:tab/>
-      </w:r>
-      <w:r>
-        <w:rPr>
-          <w:rFonts w:ascii="Verdana" w:hAnsi="Verdana"/>
-          <w:b/>
-          <w:sz w:val="28"/>
-        </w:rPr>
-        <w:tab/>
-      </w:r>
-    </w:p>
-    <w:p>
-      <w:pPr>
-        <w:rPr>
-          <w:rFonts w:ascii="Verdana" w:hAnsi="Verdana"/>
-          <w:b/>
-          <w:color w:val="FF0000"/>
-          <w:sz w:val="28"/>
-        </w:rPr>
-      </w:pPr>
-      <w:r>
-        <w:rPr>
-          <w:rFonts w:ascii="Verdana" w:hAnsi="Verdana"/>
-          <w:b/>
-          <w:color w:val="FF0000"/>
-          <w:sz w:val="28"/>
-        </w:rPr>
-        <w:t xml:space="preserve">Lưu ý: phải xem đúng hệ số: </w:t>
-      </w:r>
-    </w:p>
-    <w:p>
-      <w:pPr>
-        <w:rPr>
-          <w:rFonts w:ascii="Verdana" w:hAnsi="Verdana"/>
-          <w:b/>
-          <w:sz w:val="28"/>
-        </w:rPr>
-      </w:pPr>
-      <w:r>
-        <w:rPr>
-          <w:rFonts w:ascii="Verdana" w:hAnsi="Verdana"/>
-          <w:b/>
-          <w:color w:val="FF0000"/>
-          <w:sz w:val="28"/>
-        </w:rPr>
-        <w:t>4099h = 16537 nên 4099h*10h = 16537*16</w:t>
-      </w:r>
-      <w:r>
-        <w:rPr>
-          <w:rFonts w:ascii="Verdana" w:hAnsi="Verdana"/>
-          <w:b/>
-          <w:color w:val="FF0000"/>
-          <w:sz w:val="28"/>
-        </w:rPr>
-        <w:tab/>
-      </w:r>
-      <w:r>
-        <w:rPr>
-          <w:rFonts w:ascii="Verdana" w:hAnsi="Verdana"/>
-          <w:b/>
-          <w:sz w:val="28"/>
-        </w:rPr>
-        <w:tab/>
-      </w:r>
-    </w:p>
-    <w:p>
-      <w:pPr>
-        <w:rPr>
-          <w:rFonts w:ascii="Verdana" w:hAnsi="Verdana"/>
-          <w:b/>
-          <w:sz w:val="20"/>
-        </w:rPr>
-      </w:pPr>
-      <w:r>
-        <w:rPr>
-          <w:rFonts w:ascii="Arial" w:hAnsi="Arial" w:cs="Arial"/>
-          <w:sz w:val="20"/>
-        </w:rPr>
-        <w:t>↔</w:t>
-      </w:r>
-      <w:r>
-        <w:rPr>
-          <w:rFonts w:ascii="Verdana" w:hAnsi="Verdana"/>
-          <w:sz w:val="20"/>
-        </w:rPr>
-        <w:t xml:space="preserve"> </w:t>
-      </w:r>
-      <w:r>
-        <w:rPr>
-          <w:rFonts w:ascii="Verdana" w:hAnsi="Verdana"/>
-          <w:b/>
-          <w:sz w:val="20"/>
-        </w:rPr>
-        <w:t>49379h = 4099h*10h + offset</w:t>
-      </w:r>
-    </w:p>
-    <w:p>
-      <w:pPr>
-        <w:rPr>
-          <w:rFonts w:ascii="Verdana" w:hAnsi="Verdana"/>
-          <w:b/>
-          <w:sz w:val="20"/>
-        </w:rPr>
-      </w:pPr>
-      <w:r>
-        <w:rPr>
-          <w:rFonts w:ascii="Arial" w:hAnsi="Arial" w:cs="Arial"/>
-          <w:sz w:val="20"/>
-        </w:rPr>
-        <w:t>↔</w:t>
-      </w:r>
-      <w:r>
-        <w:rPr>
-          <w:rFonts w:ascii="Verdana" w:hAnsi="Verdana" w:cstheme="minorHAnsi"/>
-          <w:sz w:val="20"/>
-        </w:rPr>
-        <w:t xml:space="preserve"> </w:t>
-      </w:r>
-      <w:r>
-        <w:rPr>
-          <w:rFonts w:ascii="Verdana" w:hAnsi="Verdana"/>
-          <w:b/>
-          <w:sz w:val="20"/>
-        </w:rPr>
-        <w:t>offset = 49379h - 40990h</w:t>
-      </w:r>
-      <w:r>
-        <w:rPr>
-          <w:rFonts w:ascii="Verdana" w:hAnsi="Verdana"/>
-          <w:b/>
-          <w:sz w:val="20"/>
-        </w:rPr>
-        <w:t xml:space="preserve"> = 89E9h</w:t>
-      </w:r>
+          <w:sz w:val="20"/>
+          <w:szCs w:val="20"/>
+        </w:rPr>
+      </w:pPr>
     </w:p>
     <w:p>
       <w:pPr>
         <w:pStyle w:val="ListParagraph"/>
         <w:numPr>
           <w:ilvl w:val="0"/>
-          <w:numId w:val="1"/>
+          <w:numId w:val="8"/>
         </w:numPr>
         <w:rPr>
-          <w:rFonts w:ascii="Verdana" w:hAnsi="Verdana"/>
-          <w:b/>
-          <w:sz w:val="28"/>
-        </w:rPr>
-      </w:pPr>
-      <w:r>
-        <w:rPr>
-          <w:rFonts w:ascii="Verdana" w:hAnsi="Verdana"/>
-          <w:b/>
-          <w:sz w:val="28"/>
-        </w:rPr>
-        <w:t>Các phương pháp rút gọn hàm Boole</w:t>
-      </w:r>
-    </w:p>
-    <w:p>
-      <w:pPr>
-        <w:pStyle w:val="ListParagraph"/>
-        <w:numPr>
-          <w:ilvl w:val="0"/>
-          <w:numId w:val="2"/>
-        </w:numPr>
-        <w:rPr>
-          <w:rFonts w:ascii="Verdana" w:hAnsi="Verdana"/>
-          <w:sz w:val="20"/>
-        </w:rPr>
-      </w:pPr>
-      <w:r>
-        <w:rPr>
-          <w:rFonts w:ascii="Verdana" w:hAnsi="Verdana"/>
-          <w:sz w:val="20"/>
-        </w:rPr>
-        <w:t>Phương pháp đại số</w:t>
-      </w:r>
-      <w:r>
-        <w:rPr>
-          <w:rFonts w:ascii="Verdana" w:hAnsi="Verdana"/>
-          <w:sz w:val="20"/>
-        </w:rPr>
-        <w:t xml:space="preserve"> (</w:t>
-      </w:r>
-      <w:r>
-        <w:rPr>
-          <w:rFonts w:ascii="Verdana" w:hAnsi="Verdana"/>
-          <w:sz w:val="20"/>
-        </w:rPr>
-        <w:t>Thường dùng với so biến boole bất kì</w:t>
-      </w:r>
-      <w:r>
-        <w:rPr>
-          <w:rFonts w:ascii="Verdana" w:hAnsi="Verdana"/>
-          <w:sz w:val="20"/>
+          <w:rFonts w:ascii="Verdana" w:hAnsi="Verdana" w:cstheme="minorHAnsi"/>
+          <w:sz w:val="20"/>
+          <w:szCs w:val="20"/>
+        </w:rPr>
+      </w:pPr>
+      <w:r>
+        <w:rPr>
+          <w:rFonts w:ascii="Verdana" w:hAnsi="Verdana" w:cstheme="minorHAnsi"/>
+          <w:b/>
+          <w:sz w:val="20"/>
+          <w:szCs w:val="20"/>
+        </w:rPr>
+        <w:t>Rút gọn hàm Boole (</w:t>
+      </w:r>
+      <w:r>
+        <w:rPr>
+          <w:rFonts w:ascii="Verdana" w:hAnsi="Verdana" w:cstheme="minorHAnsi"/>
+          <w:sz w:val="20"/>
+          <w:szCs w:val="20"/>
+        </w:rPr>
+        <w:t>*Làm đối xứng trước rồi làm kế cận</w:t>
+      </w:r>
+      <w:r>
+        <w:rPr>
+          <w:rFonts w:ascii="Verdana" w:hAnsi="Verdana" w:cstheme="minorHAnsi"/>
+          <w:b/>
+          <w:sz w:val="20"/>
+          <w:szCs w:val="20"/>
         </w:rPr>
         <w:t>)</w:t>
       </w:r>
@@ -312,111 +256,25 @@
     <w:p>
       <w:pPr>
         <w:pStyle w:val="ListParagraph"/>
-        <w:numPr>
-          <w:ilvl w:val="0"/>
-          <w:numId w:val="2"/>
-        </w:numPr>
-        <w:rPr>
-          <w:rFonts w:ascii="Verdana" w:hAnsi="Verdana"/>
-          <w:sz w:val="20"/>
-        </w:rPr>
-      </w:pPr>
-      <w:r>
-        <w:rPr>
-          <w:rFonts w:ascii="Verdana" w:hAnsi="Verdana"/>
-          <w:sz w:val="20"/>
-        </w:rPr>
-        <w:t>Dùng bìa Karnaugh</w:t>
-      </w:r>
-    </w:p>
-    <w:p>
-      <w:pPr>
-        <w:pStyle w:val="ListParagraph"/>
-        <w:numPr>
-          <w:ilvl w:val="0"/>
-          <w:numId w:val="2"/>
-        </w:numPr>
-        <w:rPr>
-          <w:rStyle w:val="fontstyle01"/>
-          <w:rFonts w:ascii="Verdana" w:hAnsi="Verdana" w:cstheme="minorHAnsi"/>
-          <w:bCs w:val="0"/>
-          <w:color w:val="auto"/>
-          <w:sz w:val="20"/>
-          <w:szCs w:val="22"/>
-        </w:rPr>
-      </w:pPr>
-      <w:r>
-        <w:rPr>
-          <w:rStyle w:val="fontstyle01"/>
-          <w:rFonts w:ascii="Verdana" w:hAnsi="Verdana" w:cstheme="minorHAnsi"/>
-          <w:b w:val="0"/>
-          <w:sz w:val="20"/>
-          <w:szCs w:val="22"/>
-        </w:rPr>
-        <w:t>Phương pháp Quine-McCluskey</w:t>
-      </w:r>
-    </w:p>
-    <w:p>
-      <w:pPr>
-        <w:rPr>
-          <w:rFonts w:ascii="Verdana" w:hAnsi="Verdana" w:cstheme="minorHAnsi"/>
-          <w:b/>
-          <w:sz w:val="20"/>
-        </w:rPr>
-      </w:pPr>
-      <w:r>
-        <w:rPr>
-          <w:rFonts w:ascii="Verdana" w:hAnsi="Verdana" w:cstheme="minorHAnsi"/>
-          <w:b/>
-          <w:sz w:val="20"/>
-        </w:rPr>
-        <w:t>? phương pháp nào thường dùng với số biến Boole bất kì ???</w:t>
-      </w:r>
-    </w:p>
-    <w:p>
-      <w:pPr>
-        <w:pStyle w:val="ListParagraph"/>
-        <w:numPr>
-          <w:ilvl w:val="0"/>
-          <w:numId w:val="1"/>
-        </w:numPr>
-        <w:rPr>
-          <w:rFonts w:ascii="Verdana" w:hAnsi="Verdana" w:cstheme="minorHAnsi"/>
-          <w:b/>
-          <w:sz w:val="28"/>
-        </w:rPr>
-      </w:pPr>
-      <w:r>
-        <w:rPr>
-          <w:rFonts w:ascii="Verdana" w:hAnsi="Verdana" w:cstheme="minorHAnsi"/>
-          <w:b/>
-          <w:sz w:val="28"/>
-        </w:rPr>
-        <w:t xml:space="preserve">Rút gọn hàm Boole </w:t>
-      </w:r>
-    </w:p>
-    <w:p>
-      <w:pPr>
-        <w:rPr>
-          <w:rFonts w:ascii="Verdana" w:hAnsi="Verdana" w:cstheme="minorHAnsi"/>
-          <w:b/>
-          <w:sz w:val="28"/>
-        </w:rPr>
-      </w:pPr>
-      <w:r>
-        <w:rPr>
-          <w:rFonts w:ascii="Verdana" w:hAnsi="Verdana" w:cstheme="minorHAnsi"/>
-          <w:b/>
-          <w:sz w:val="28"/>
+        <w:rPr>
+          <w:rFonts w:ascii="Verdana" w:hAnsi="Verdana" w:cstheme="minorHAnsi"/>
+          <w:b/>
+          <w:sz w:val="20"/>
+          <w:szCs w:val="20"/>
+        </w:rPr>
+      </w:pPr>
+      <w:r>
+        <w:rPr>
+          <w:rFonts w:ascii="Verdana" w:hAnsi="Verdana" w:cstheme="minorHAnsi"/>
+          <w:b/>
+          <w:sz w:val="20"/>
+          <w:szCs w:val="20"/>
         </w:rPr>
         <w:t xml:space="preserve">F(ABCDE) = </w:t>
       </w:r>
       <w:r>
         <w:rPr>
-          <w:rFonts w:ascii="Verdana" w:hAnsi="Verdana" w:cstheme="minorHAnsi"/>
-          <w:b/>
           <w:position w:val="-4"/>
-          <w:sz w:val="28"/>
         </w:rPr>
         <w:object w:dxaOrig="180" w:dyaOrig="279">
           <v:shapetype id="_x0000_t75" coordsize="21600,21600" o:spt="75" o:preferrelative="t" path="m@4@5l@4@11@9@11@9@5xe" filled="f" stroked="f">
@@ -438,19 +296,20 @@
             <v:path o:extrusionok="f" gradientshapeok="t" o:connecttype="rect"/>
             <o:lock v:ext="edit" aspectratio="t"/>
           </v:shapetype>
-          <v:shape id="_x0000_i1025" type="#_x0000_t75" style="width:9pt;height:14.25pt" o:ole="">
-            <v:imagedata r:id="rId5" o:title=""/>
+          <v:shape id="_x0000_i1025" type="#_x0000_t75" style="width:9pt;height:14.4pt" o:ole="">
+            <v:imagedata r:id="rId7" o:title=""/>
           </v:shape>
-          <o:OLEObject Type="Embed" ProgID="Equation.DSMT4" ShapeID="_x0000_i1025" DrawAspect="Content" ObjectID="_1656357477" r:id="rId6"/>
+          <o:OLEObject Type="Embed" ProgID="Equation.DSMT4" ShapeID="_x0000_i1025" DrawAspect="Content" ObjectID="_1656439826" r:id="rId8"/>
         </w:object>
       </w:r>
       <w:r>
         <w:rPr>
           <w:rFonts w:ascii="Verdana" w:hAnsi="Verdana" w:cstheme="minorHAnsi"/>
           <w:b/>
-          <w:sz w:val="28"/>
-        </w:rPr>
-        <w:t>∑(0,1,4,5,7,13,15,21,23,29,31)</w:t>
+          <w:sz w:val="20"/>
+          <w:szCs w:val="20"/>
+        </w:rPr>
+        <w:t xml:space="preserve">∑(0,1,4,5,7,13,15,21,23,29,31) </w:t>
       </w:r>
     </w:p>
     <w:tbl>
@@ -486,7 +345,8 @@
               <w:rPr>
                 <w:rFonts w:ascii="Verdana" w:hAnsi="Verdana" w:cstheme="minorHAnsi"/>
                 <w:b/>
-                <w:sz w:val="28"/>
+                <w:sz w:val="20"/>
+                <w:szCs w:val="20"/>
               </w:rPr>
             </w:pPr>
           </w:p>
@@ -505,18 +365,19 @@
           </w:tcPr>
           <w:p>
             <w:pPr>
-              <w:jc w:val="center"/>
               <w:rPr>
                 <w:rFonts w:ascii="Verdana" w:hAnsi="Verdana" w:cstheme="minorHAnsi"/>
                 <w:b/>
-                <w:sz w:val="28"/>
+                <w:sz w:val="20"/>
+                <w:szCs w:val="20"/>
               </w:rPr>
             </w:pPr>
             <w:r>
               <w:rPr>
                 <w:rFonts w:ascii="Verdana" w:hAnsi="Verdana" w:cstheme="minorHAnsi"/>
                 <w:b/>
-                <w:sz w:val="28"/>
+                <w:sz w:val="20"/>
+                <w:szCs w:val="20"/>
               </w:rPr>
               <w:t>0</w:t>
             </w:r>
@@ -536,18 +397,19 @@
           </w:tcPr>
           <w:p>
             <w:pPr>
-              <w:jc w:val="center"/>
               <w:rPr>
                 <w:rFonts w:ascii="Verdana" w:hAnsi="Verdana" w:cstheme="minorHAnsi"/>
                 <w:b/>
-                <w:sz w:val="28"/>
+                <w:sz w:val="20"/>
+                <w:szCs w:val="20"/>
               </w:rPr>
             </w:pPr>
             <w:r>
               <w:rPr>
                 <w:rFonts w:ascii="Verdana" w:hAnsi="Verdana" w:cstheme="minorHAnsi"/>
                 <w:b/>
-                <w:sz w:val="28"/>
+                <w:sz w:val="20"/>
+                <w:szCs w:val="20"/>
               </w:rPr>
               <w:t>1</w:t>
             </w:r>
@@ -568,30 +430,18 @@
               <w:rPr>
                 <w:rFonts w:ascii="Verdana" w:hAnsi="Verdana" w:cstheme="minorHAnsi"/>
                 <w:b/>
-                <w:sz w:val="28"/>
+                <w:sz w:val="20"/>
+                <w:szCs w:val="20"/>
               </w:rPr>
             </w:pPr>
             <w:r>
               <w:rPr>
                 <w:rFonts w:ascii="Verdana" w:hAnsi="Verdana" w:cstheme="minorHAnsi"/>
                 <w:b/>
-              </w:rPr>
-              <w:t>BC</w:t>
-            </w:r>
-            <w:r>
-              <w:rPr>
-                <w:rFonts w:ascii="Verdana" w:hAnsi="Verdana" w:cstheme="minorHAnsi"/>
-                <w:b/>
-                <w:sz w:val="28"/>
-              </w:rPr>
-              <w:t xml:space="preserve"> </w:t>
-            </w:r>
-            <w:r>
-              <w:rPr>
-                <w:rFonts w:ascii="Verdana" w:hAnsi="Verdana" w:cstheme="minorHAnsi"/>
-                <w:b/>
-              </w:rPr>
-              <w:t>DE</w:t>
+                <w:sz w:val="20"/>
+                <w:szCs w:val="20"/>
+              </w:rPr>
+              <w:t>BC DE</w:t>
             </w:r>
           </w:p>
         </w:tc>
@@ -605,18 +455,19 @@
           </w:tcPr>
           <w:p>
             <w:pPr>
-              <w:jc w:val="center"/>
               <w:rPr>
                 <w:rFonts w:ascii="Verdana" w:hAnsi="Verdana" w:cstheme="minorHAnsi"/>
                 <w:b/>
-                <w:sz w:val="28"/>
+                <w:sz w:val="20"/>
+                <w:szCs w:val="20"/>
               </w:rPr>
             </w:pPr>
             <w:r>
               <w:rPr>
                 <w:rFonts w:ascii="Verdana" w:hAnsi="Verdana" w:cstheme="minorHAnsi"/>
                 <w:b/>
-                <w:sz w:val="28"/>
+                <w:sz w:val="20"/>
+                <w:szCs w:val="20"/>
               </w:rPr>
               <w:t>00</w:t>
             </w:r>
@@ -632,18 +483,19 @@
           </w:tcPr>
           <w:p>
             <w:pPr>
-              <w:jc w:val="center"/>
               <w:rPr>
                 <w:rFonts w:ascii="Verdana" w:hAnsi="Verdana" w:cstheme="minorHAnsi"/>
                 <w:b/>
-                <w:sz w:val="28"/>
+                <w:sz w:val="20"/>
+                <w:szCs w:val="20"/>
               </w:rPr>
             </w:pPr>
             <w:r>
               <w:rPr>
                 <w:rFonts w:ascii="Verdana" w:hAnsi="Verdana" w:cstheme="minorHAnsi"/>
                 <w:b/>
-                <w:sz w:val="28"/>
+                <w:sz w:val="20"/>
+                <w:szCs w:val="20"/>
               </w:rPr>
               <w:t>01</w:t>
             </w:r>
@@ -659,18 +511,19 @@
           </w:tcPr>
           <w:p>
             <w:pPr>
-              <w:jc w:val="center"/>
               <w:rPr>
                 <w:rFonts w:ascii="Verdana" w:hAnsi="Verdana" w:cstheme="minorHAnsi"/>
                 <w:b/>
-                <w:sz w:val="28"/>
+                <w:sz w:val="20"/>
+                <w:szCs w:val="20"/>
               </w:rPr>
             </w:pPr>
             <w:r>
               <w:rPr>
                 <w:rFonts w:ascii="Verdana" w:hAnsi="Verdana" w:cstheme="minorHAnsi"/>
                 <w:b/>
-                <w:sz w:val="28"/>
+                <w:sz w:val="20"/>
+                <w:szCs w:val="20"/>
               </w:rPr>
               <w:t>11</w:t>
             </w:r>
@@ -687,18 +540,19 @@
           </w:tcPr>
           <w:p>
             <w:pPr>
-              <w:jc w:val="center"/>
               <w:rPr>
                 <w:rFonts w:ascii="Verdana" w:hAnsi="Verdana" w:cstheme="minorHAnsi"/>
                 <w:b/>
-                <w:sz w:val="28"/>
+                <w:sz w:val="20"/>
+                <w:szCs w:val="20"/>
               </w:rPr>
             </w:pPr>
             <w:r>
               <w:rPr>
                 <w:rFonts w:ascii="Verdana" w:hAnsi="Verdana" w:cstheme="minorHAnsi"/>
                 <w:b/>
-                <w:sz w:val="28"/>
+                <w:sz w:val="20"/>
+                <w:szCs w:val="20"/>
               </w:rPr>
               <w:t>10</w:t>
             </w:r>
@@ -715,18 +569,19 @@
           </w:tcPr>
           <w:p>
             <w:pPr>
-              <w:jc w:val="center"/>
               <w:rPr>
                 <w:rFonts w:ascii="Verdana" w:hAnsi="Verdana" w:cstheme="minorHAnsi"/>
                 <w:b/>
-                <w:sz w:val="28"/>
+                <w:sz w:val="20"/>
+                <w:szCs w:val="20"/>
               </w:rPr>
             </w:pPr>
             <w:r>
               <w:rPr>
                 <w:rFonts w:ascii="Verdana" w:hAnsi="Verdana" w:cstheme="minorHAnsi"/>
                 <w:b/>
-                <w:sz w:val="28"/>
+                <w:sz w:val="20"/>
+                <w:szCs w:val="20"/>
               </w:rPr>
               <w:t>10</w:t>
             </w:r>
@@ -742,18 +597,19 @@
           </w:tcPr>
           <w:p>
             <w:pPr>
-              <w:jc w:val="center"/>
               <w:rPr>
                 <w:rFonts w:ascii="Verdana" w:hAnsi="Verdana" w:cstheme="minorHAnsi"/>
                 <w:b/>
-                <w:sz w:val="28"/>
+                <w:sz w:val="20"/>
+                <w:szCs w:val="20"/>
               </w:rPr>
             </w:pPr>
             <w:r>
               <w:rPr>
                 <w:rFonts w:ascii="Verdana" w:hAnsi="Verdana" w:cstheme="minorHAnsi"/>
                 <w:b/>
-                <w:sz w:val="28"/>
+                <w:sz w:val="20"/>
+                <w:szCs w:val="20"/>
               </w:rPr>
               <w:t>11</w:t>
             </w:r>
@@ -769,18 +625,19 @@
           </w:tcPr>
           <w:p>
             <w:pPr>
-              <w:jc w:val="center"/>
               <w:rPr>
                 <w:rFonts w:ascii="Verdana" w:hAnsi="Verdana" w:cstheme="minorHAnsi"/>
                 <w:b/>
-                <w:sz w:val="28"/>
+                <w:sz w:val="20"/>
+                <w:szCs w:val="20"/>
               </w:rPr>
             </w:pPr>
             <w:r>
               <w:rPr>
                 <w:rFonts w:ascii="Verdana" w:hAnsi="Verdana" w:cstheme="minorHAnsi"/>
                 <w:b/>
-                <w:sz w:val="28"/>
+                <w:sz w:val="20"/>
+                <w:szCs w:val="20"/>
               </w:rPr>
               <w:t>01</w:t>
             </w:r>
@@ -796,18 +653,19 @@
           </w:tcPr>
           <w:p>
             <w:pPr>
-              <w:jc w:val="center"/>
               <w:rPr>
                 <w:rFonts w:ascii="Verdana" w:hAnsi="Verdana" w:cstheme="minorHAnsi"/>
                 <w:b/>
-                <w:sz w:val="28"/>
+                <w:sz w:val="20"/>
+                <w:szCs w:val="20"/>
               </w:rPr>
             </w:pPr>
             <w:r>
               <w:rPr>
                 <w:rFonts w:ascii="Verdana" w:hAnsi="Verdana" w:cstheme="minorHAnsi"/>
                 <w:b/>
-                <w:sz w:val="28"/>
+                <w:sz w:val="20"/>
+                <w:szCs w:val="20"/>
               </w:rPr>
               <w:t>00</w:t>
             </w:r>
@@ -822,18 +680,19 @@
           </w:tcPr>
           <w:p>
             <w:pPr>
-              <w:jc w:val="center"/>
               <w:rPr>
                 <w:rFonts w:ascii="Verdana" w:hAnsi="Verdana" w:cstheme="minorHAnsi"/>
                 <w:b/>
-                <w:sz w:val="28"/>
+                <w:sz w:val="20"/>
+                <w:szCs w:val="20"/>
               </w:rPr>
             </w:pPr>
             <w:r>
               <w:rPr>
                 <w:rFonts w:ascii="Verdana" w:hAnsi="Verdana" w:cstheme="minorHAnsi"/>
                 <w:b/>
-                <w:sz w:val="28"/>
+                <w:sz w:val="20"/>
+                <w:szCs w:val="20"/>
               </w:rPr>
               <w:t>00</w:t>
             </w:r>
@@ -847,16 +706,17 @@
           </w:tcPr>
           <w:p>
             <w:pPr>
-              <w:jc w:val="right"/>
-              <w:rPr>
-                <w:rFonts w:ascii="Verdana" w:hAnsi="Verdana" w:cstheme="minorHAnsi"/>
-                <w:sz w:val="18"/>
+              <w:rPr>
+                <w:rFonts w:ascii="Verdana" w:hAnsi="Verdana" w:cstheme="minorHAnsi"/>
+                <w:sz w:val="20"/>
+                <w:szCs w:val="20"/>
               </w:rPr>
             </w:pPr>
             <w:r>
               <w:rPr>
                 <w:rFonts w:ascii="Verdana" w:hAnsi="Verdana" w:cstheme="minorHAnsi"/>
-                <w:sz w:val="18"/>
+                <w:sz w:val="20"/>
+                <w:szCs w:val="20"/>
               </w:rPr>
               <w:t>0</w:t>
             </w:r>
@@ -870,16 +730,17 @@
           </w:tcPr>
           <w:p>
             <w:pPr>
-              <w:jc w:val="right"/>
-              <w:rPr>
-                <w:rFonts w:ascii="Verdana" w:hAnsi="Verdana" w:cstheme="minorHAnsi"/>
-                <w:sz w:val="18"/>
+              <w:rPr>
+                <w:rFonts w:ascii="Verdana" w:hAnsi="Verdana" w:cstheme="minorHAnsi"/>
+                <w:sz w:val="20"/>
+                <w:szCs w:val="20"/>
               </w:rPr>
             </w:pPr>
             <w:r>
               <w:rPr>
                 <w:rFonts w:ascii="Verdana" w:hAnsi="Verdana" w:cstheme="minorHAnsi"/>
-                <w:sz w:val="18"/>
+                <w:sz w:val="20"/>
+                <w:szCs w:val="20"/>
               </w:rPr>
               <w:t>1</w:t>
             </w:r>
@@ -892,16 +753,17 @@
           </w:tcPr>
           <w:p>
             <w:pPr>
-              <w:jc w:val="right"/>
-              <w:rPr>
-                <w:rFonts w:ascii="Verdana" w:hAnsi="Verdana" w:cstheme="minorHAnsi"/>
-                <w:sz w:val="18"/>
+              <w:rPr>
+                <w:rFonts w:ascii="Verdana" w:hAnsi="Verdana" w:cstheme="minorHAnsi"/>
+                <w:sz w:val="20"/>
+                <w:szCs w:val="20"/>
               </w:rPr>
             </w:pPr>
             <w:r>
               <w:rPr>
                 <w:rFonts w:ascii="Verdana" w:hAnsi="Verdana" w:cstheme="minorHAnsi"/>
-                <w:sz w:val="18"/>
+                <w:sz w:val="20"/>
+                <w:szCs w:val="20"/>
               </w:rPr>
               <w:t>3</w:t>
             </w:r>
@@ -917,16 +779,17 @@
           </w:tcPr>
           <w:p>
             <w:pPr>
-              <w:jc w:val="right"/>
-              <w:rPr>
-                <w:rFonts w:ascii="Verdana" w:hAnsi="Verdana" w:cstheme="minorHAnsi"/>
-                <w:sz w:val="18"/>
+              <w:rPr>
+                <w:rFonts w:ascii="Verdana" w:hAnsi="Verdana" w:cstheme="minorHAnsi"/>
+                <w:sz w:val="20"/>
+                <w:szCs w:val="20"/>
               </w:rPr>
             </w:pPr>
             <w:r>
               <w:rPr>
                 <w:rFonts w:ascii="Verdana" w:hAnsi="Verdana" w:cstheme="minorHAnsi"/>
-                <w:sz w:val="18"/>
+                <w:sz w:val="20"/>
+                <w:szCs w:val="20"/>
               </w:rPr>
               <w:t>2</w:t>
             </w:r>
@@ -942,16 +805,17 @@
           </w:tcPr>
           <w:p>
             <w:pPr>
-              <w:jc w:val="right"/>
-              <w:rPr>
-                <w:rFonts w:ascii="Verdana" w:hAnsi="Verdana" w:cstheme="minorHAnsi"/>
-                <w:sz w:val="18"/>
+              <w:rPr>
+                <w:rFonts w:ascii="Verdana" w:hAnsi="Verdana" w:cstheme="minorHAnsi"/>
+                <w:sz w:val="20"/>
+                <w:szCs w:val="20"/>
               </w:rPr>
             </w:pPr>
             <w:r>
               <w:rPr>
                 <w:rFonts w:ascii="Verdana" w:hAnsi="Verdana" w:cstheme="minorHAnsi"/>
-                <w:sz w:val="18"/>
+                <w:sz w:val="20"/>
+                <w:szCs w:val="20"/>
               </w:rPr>
               <w:t>18</w:t>
             </w:r>
@@ -964,16 +828,17 @@
           </w:tcPr>
           <w:p>
             <w:pPr>
-              <w:jc w:val="right"/>
-              <w:rPr>
-                <w:rFonts w:ascii="Verdana" w:hAnsi="Verdana" w:cstheme="minorHAnsi"/>
-                <w:sz w:val="18"/>
+              <w:rPr>
+                <w:rFonts w:ascii="Verdana" w:hAnsi="Verdana" w:cstheme="minorHAnsi"/>
+                <w:sz w:val="20"/>
+                <w:szCs w:val="20"/>
               </w:rPr>
             </w:pPr>
             <w:r>
               <w:rPr>
                 <w:rFonts w:ascii="Verdana" w:hAnsi="Verdana" w:cstheme="minorHAnsi"/>
-                <w:sz w:val="18"/>
+                <w:sz w:val="20"/>
+                <w:szCs w:val="20"/>
               </w:rPr>
               <w:t>19</w:t>
             </w:r>
@@ -986,16 +851,17 @@
           </w:tcPr>
           <w:p>
             <w:pPr>
-              <w:jc w:val="right"/>
-              <w:rPr>
-                <w:rFonts w:ascii="Verdana" w:hAnsi="Verdana" w:cstheme="minorHAnsi"/>
-                <w:sz w:val="18"/>
+              <w:rPr>
+                <w:rFonts w:ascii="Verdana" w:hAnsi="Verdana" w:cstheme="minorHAnsi"/>
+                <w:sz w:val="20"/>
+                <w:szCs w:val="20"/>
               </w:rPr>
             </w:pPr>
             <w:r>
               <w:rPr>
                 <w:rFonts w:ascii="Verdana" w:hAnsi="Verdana" w:cstheme="minorHAnsi"/>
-                <w:sz w:val="18"/>
+                <w:sz w:val="20"/>
+                <w:szCs w:val="20"/>
               </w:rPr>
               <w:t>17</w:t>
             </w:r>
@@ -1008,16 +874,17 @@
           </w:tcPr>
           <w:p>
             <w:pPr>
-              <w:jc w:val="right"/>
-              <w:rPr>
-                <w:rFonts w:ascii="Verdana" w:hAnsi="Verdana" w:cstheme="minorHAnsi"/>
-                <w:sz w:val="18"/>
+              <w:rPr>
+                <w:rFonts w:ascii="Verdana" w:hAnsi="Verdana" w:cstheme="minorHAnsi"/>
+                <w:sz w:val="20"/>
+                <w:szCs w:val="20"/>
               </w:rPr>
             </w:pPr>
             <w:r>
               <w:rPr>
                 <w:rFonts w:ascii="Verdana" w:hAnsi="Verdana" w:cstheme="minorHAnsi"/>
-                <w:sz w:val="18"/>
+                <w:sz w:val="20"/>
+                <w:szCs w:val="20"/>
               </w:rPr>
               <w:t>16</w:t>
             </w:r>
@@ -1032,18 +899,19 @@
           </w:tcPr>
           <w:p>
             <w:pPr>
-              <w:jc w:val="center"/>
               <w:rPr>
                 <w:rFonts w:ascii="Verdana" w:hAnsi="Verdana" w:cstheme="minorHAnsi"/>
                 <w:b/>
-                <w:sz w:val="28"/>
+                <w:sz w:val="20"/>
+                <w:szCs w:val="20"/>
               </w:rPr>
             </w:pPr>
             <w:r>
               <w:rPr>
                 <w:rFonts w:ascii="Verdana" w:hAnsi="Verdana" w:cstheme="minorHAnsi"/>
                 <w:b/>
-                <w:sz w:val="28"/>
+                <w:sz w:val="20"/>
+                <w:szCs w:val="20"/>
               </w:rPr>
               <w:t>01</w:t>
             </w:r>
@@ -1057,16 +925,17 @@
           </w:tcPr>
           <w:p>
             <w:pPr>
-              <w:jc w:val="right"/>
-              <w:rPr>
-                <w:rFonts w:ascii="Verdana" w:hAnsi="Verdana" w:cstheme="minorHAnsi"/>
-                <w:sz w:val="18"/>
+              <w:rPr>
+                <w:rFonts w:ascii="Verdana" w:hAnsi="Verdana" w:cstheme="minorHAnsi"/>
+                <w:sz w:val="20"/>
+                <w:szCs w:val="20"/>
               </w:rPr>
             </w:pPr>
             <w:r>
               <w:rPr>
                 <w:rFonts w:ascii="Verdana" w:hAnsi="Verdana" w:cstheme="minorHAnsi"/>
-                <w:sz w:val="18"/>
+                <w:sz w:val="20"/>
+                <w:szCs w:val="20"/>
               </w:rPr>
               <w:t>4</w:t>
             </w:r>
@@ -1080,16 +949,17 @@
           </w:tcPr>
           <w:p>
             <w:pPr>
-              <w:jc w:val="right"/>
-              <w:rPr>
-                <w:rFonts w:ascii="Verdana" w:hAnsi="Verdana" w:cstheme="minorHAnsi"/>
-                <w:sz w:val="18"/>
+              <w:rPr>
+                <w:rFonts w:ascii="Verdana" w:hAnsi="Verdana" w:cstheme="minorHAnsi"/>
+                <w:sz w:val="20"/>
+                <w:szCs w:val="20"/>
               </w:rPr>
             </w:pPr>
             <w:r>
               <w:rPr>
                 <w:rFonts w:ascii="Verdana" w:hAnsi="Verdana" w:cstheme="minorHAnsi"/>
-                <w:sz w:val="18"/>
+                <w:sz w:val="20"/>
+                <w:szCs w:val="20"/>
               </w:rPr>
               <w:t>5</w:t>
             </w:r>
@@ -1103,16 +973,17 @@
           </w:tcPr>
           <w:p>
             <w:pPr>
-              <w:jc w:val="right"/>
-              <w:rPr>
-                <w:rFonts w:ascii="Verdana" w:hAnsi="Verdana" w:cstheme="minorHAnsi"/>
-                <w:sz w:val="18"/>
+              <w:rPr>
+                <w:rFonts w:ascii="Verdana" w:hAnsi="Verdana" w:cstheme="minorHAnsi"/>
+                <w:sz w:val="20"/>
+                <w:szCs w:val="20"/>
               </w:rPr>
             </w:pPr>
             <w:r>
               <w:rPr>
                 <w:rFonts w:ascii="Verdana" w:hAnsi="Verdana" w:cstheme="minorHAnsi"/>
-                <w:sz w:val="18"/>
+                <w:sz w:val="20"/>
+                <w:szCs w:val="20"/>
               </w:rPr>
               <w:t>7</w:t>
             </w:r>
@@ -1128,16 +999,17 @@
           </w:tcPr>
           <w:p>
             <w:pPr>
-              <w:jc w:val="right"/>
-              <w:rPr>
-                <w:rFonts w:ascii="Verdana" w:hAnsi="Verdana" w:cstheme="minorHAnsi"/>
-                <w:sz w:val="18"/>
+              <w:rPr>
+                <w:rFonts w:ascii="Verdana" w:hAnsi="Verdana" w:cstheme="minorHAnsi"/>
+                <w:sz w:val="20"/>
+                <w:szCs w:val="20"/>
               </w:rPr>
             </w:pPr>
             <w:r>
               <w:rPr>
                 <w:rFonts w:ascii="Verdana" w:hAnsi="Verdana" w:cstheme="minorHAnsi"/>
-                <w:sz w:val="18"/>
+                <w:sz w:val="20"/>
+                <w:szCs w:val="20"/>
               </w:rPr>
               <w:t>6</w:t>
             </w:r>
@@ -1153,16 +1025,17 @@
           </w:tcPr>
           <w:p>
             <w:pPr>
-              <w:jc w:val="right"/>
-              <w:rPr>
-                <w:rFonts w:ascii="Verdana" w:hAnsi="Verdana" w:cstheme="minorHAnsi"/>
-                <w:sz w:val="18"/>
+              <w:rPr>
+                <w:rFonts w:ascii="Verdana" w:hAnsi="Verdana" w:cstheme="minorHAnsi"/>
+                <w:sz w:val="20"/>
+                <w:szCs w:val="20"/>
               </w:rPr>
             </w:pPr>
             <w:r>
               <w:rPr>
                 <w:rFonts w:ascii="Verdana" w:hAnsi="Verdana" w:cstheme="minorHAnsi"/>
-                <w:sz w:val="18"/>
+                <w:sz w:val="20"/>
+                <w:szCs w:val="20"/>
               </w:rPr>
               <w:t>22</w:t>
             </w:r>
@@ -1176,16 +1049,17 @@
           </w:tcPr>
           <w:p>
             <w:pPr>
-              <w:jc w:val="right"/>
-              <w:rPr>
-                <w:rFonts w:ascii="Verdana" w:hAnsi="Verdana" w:cstheme="minorHAnsi"/>
-                <w:sz w:val="18"/>
+              <w:rPr>
+                <w:rFonts w:ascii="Verdana" w:hAnsi="Verdana" w:cstheme="minorHAnsi"/>
+                <w:sz w:val="20"/>
+                <w:szCs w:val="20"/>
               </w:rPr>
             </w:pPr>
             <w:r>
               <w:rPr>
                 <w:rFonts w:ascii="Verdana" w:hAnsi="Verdana" w:cstheme="minorHAnsi"/>
-                <w:sz w:val="18"/>
+                <w:sz w:val="20"/>
+                <w:szCs w:val="20"/>
               </w:rPr>
               <w:t>23</w:t>
             </w:r>
@@ -1199,16 +1073,17 @@
           </w:tcPr>
           <w:p>
             <w:pPr>
-              <w:jc w:val="right"/>
-              <w:rPr>
-                <w:rFonts w:ascii="Verdana" w:hAnsi="Verdana" w:cstheme="minorHAnsi"/>
-                <w:sz w:val="18"/>
+              <w:rPr>
+                <w:rFonts w:ascii="Verdana" w:hAnsi="Verdana" w:cstheme="minorHAnsi"/>
+                <w:sz w:val="20"/>
+                <w:szCs w:val="20"/>
               </w:rPr>
             </w:pPr>
             <w:r>
               <w:rPr>
                 <w:rFonts w:ascii="Verdana" w:hAnsi="Verdana" w:cstheme="minorHAnsi"/>
-                <w:sz w:val="18"/>
+                <w:sz w:val="20"/>
+                <w:szCs w:val="20"/>
               </w:rPr>
               <w:t>21</w:t>
             </w:r>
@@ -1221,16 +1096,17 @@
           </w:tcPr>
           <w:p>
             <w:pPr>
-              <w:jc w:val="right"/>
-              <w:rPr>
-                <w:rFonts w:ascii="Verdana" w:hAnsi="Verdana" w:cstheme="minorHAnsi"/>
-                <w:sz w:val="18"/>
+              <w:rPr>
+                <w:rFonts w:ascii="Verdana" w:hAnsi="Verdana" w:cstheme="minorHAnsi"/>
+                <w:sz w:val="20"/>
+                <w:szCs w:val="20"/>
               </w:rPr>
             </w:pPr>
             <w:r>
               <w:rPr>
                 <w:rFonts w:ascii="Verdana" w:hAnsi="Verdana" w:cstheme="minorHAnsi"/>
-                <w:sz w:val="18"/>
+                <w:sz w:val="20"/>
+                <w:szCs w:val="20"/>
               </w:rPr>
               <w:t>20</w:t>
             </w:r>
@@ -1245,18 +1121,19 @@
           </w:tcPr>
           <w:p>
             <w:pPr>
-              <w:jc w:val="center"/>
               <w:rPr>
                 <w:rFonts w:ascii="Verdana" w:hAnsi="Verdana" w:cstheme="minorHAnsi"/>
                 <w:b/>
-                <w:sz w:val="28"/>
+                <w:sz w:val="20"/>
+                <w:szCs w:val="20"/>
               </w:rPr>
             </w:pPr>
             <w:r>
               <w:rPr>
                 <w:rFonts w:ascii="Verdana" w:hAnsi="Verdana" w:cstheme="minorHAnsi"/>
                 <w:b/>
-                <w:sz w:val="28"/>
+                <w:sz w:val="20"/>
+                <w:szCs w:val="20"/>
               </w:rPr>
               <w:t>11</w:t>
             </w:r>
@@ -1269,16 +1146,17 @@
           </w:tcPr>
           <w:p>
             <w:pPr>
-              <w:jc w:val="right"/>
-              <w:rPr>
-                <w:rFonts w:ascii="Verdana" w:hAnsi="Verdana" w:cstheme="minorHAnsi"/>
-                <w:sz w:val="18"/>
+              <w:rPr>
+                <w:rFonts w:ascii="Verdana" w:hAnsi="Verdana" w:cstheme="minorHAnsi"/>
+                <w:sz w:val="20"/>
+                <w:szCs w:val="20"/>
               </w:rPr>
             </w:pPr>
             <w:r>
               <w:rPr>
                 <w:rFonts w:ascii="Verdana" w:hAnsi="Verdana" w:cstheme="minorHAnsi"/>
-                <w:sz w:val="18"/>
+                <w:sz w:val="20"/>
+                <w:szCs w:val="20"/>
               </w:rPr>
               <w:t>12</w:t>
             </w:r>
@@ -1292,16 +1170,17 @@
           </w:tcPr>
           <w:p>
             <w:pPr>
-              <w:jc w:val="right"/>
-              <w:rPr>
-                <w:rFonts w:ascii="Verdana" w:hAnsi="Verdana" w:cstheme="minorHAnsi"/>
-                <w:sz w:val="18"/>
+              <w:rPr>
+                <w:rFonts w:ascii="Verdana" w:hAnsi="Verdana" w:cstheme="minorHAnsi"/>
+                <w:sz w:val="20"/>
+                <w:szCs w:val="20"/>
               </w:rPr>
             </w:pPr>
             <w:r>
               <w:rPr>
                 <w:rFonts w:ascii="Verdana" w:hAnsi="Verdana" w:cstheme="minorHAnsi"/>
-                <w:sz w:val="18"/>
+                <w:sz w:val="20"/>
+                <w:szCs w:val="20"/>
               </w:rPr>
               <w:t>13</w:t>
             </w:r>
@@ -1315,16 +1194,17 @@
           </w:tcPr>
           <w:p>
             <w:pPr>
-              <w:jc w:val="right"/>
-              <w:rPr>
-                <w:rFonts w:ascii="Verdana" w:hAnsi="Verdana" w:cstheme="minorHAnsi"/>
-                <w:sz w:val="18"/>
+              <w:rPr>
+                <w:rFonts w:ascii="Verdana" w:hAnsi="Verdana" w:cstheme="minorHAnsi"/>
+                <w:sz w:val="20"/>
+                <w:szCs w:val="20"/>
               </w:rPr>
             </w:pPr>
             <w:r>
               <w:rPr>
                 <w:rFonts w:ascii="Verdana" w:hAnsi="Verdana" w:cstheme="minorHAnsi"/>
-                <w:sz w:val="18"/>
+                <w:sz w:val="20"/>
+                <w:szCs w:val="20"/>
               </w:rPr>
               <w:t>15</w:t>
             </w:r>
@@ -1340,16 +1220,17 @@
           </w:tcPr>
           <w:p>
             <w:pPr>
-              <w:jc w:val="right"/>
-              <w:rPr>
-                <w:rFonts w:ascii="Verdana" w:hAnsi="Verdana" w:cstheme="minorHAnsi"/>
-                <w:sz w:val="18"/>
+              <w:rPr>
+                <w:rFonts w:ascii="Verdana" w:hAnsi="Verdana" w:cstheme="minorHAnsi"/>
+                <w:sz w:val="20"/>
+                <w:szCs w:val="20"/>
               </w:rPr>
             </w:pPr>
             <w:r>
               <w:rPr>
                 <w:rFonts w:ascii="Verdana" w:hAnsi="Verdana" w:cstheme="minorHAnsi"/>
-                <w:sz w:val="18"/>
+                <w:sz w:val="20"/>
+                <w:szCs w:val="20"/>
               </w:rPr>
               <w:t>14</w:t>
             </w:r>
@@ -1365,16 +1246,17 @@
           </w:tcPr>
           <w:p>
             <w:pPr>
-              <w:jc w:val="right"/>
-              <w:rPr>
-                <w:rFonts w:ascii="Verdana" w:hAnsi="Verdana" w:cstheme="minorHAnsi"/>
-                <w:sz w:val="18"/>
+              <w:rPr>
+                <w:rFonts w:ascii="Verdana" w:hAnsi="Verdana" w:cstheme="minorHAnsi"/>
+                <w:sz w:val="20"/>
+                <w:szCs w:val="20"/>
               </w:rPr>
             </w:pPr>
             <w:r>
               <w:rPr>
                 <w:rFonts w:ascii="Verdana" w:hAnsi="Verdana" w:cstheme="minorHAnsi"/>
-                <w:sz w:val="18"/>
+                <w:sz w:val="20"/>
+                <w:szCs w:val="20"/>
               </w:rPr>
               <w:t>30</w:t>
             </w:r>
@@ -1388,16 +1270,17 @@
           </w:tcPr>
           <w:p>
             <w:pPr>
-              <w:jc w:val="right"/>
-              <w:rPr>
-                <w:rFonts w:ascii="Verdana" w:hAnsi="Verdana" w:cstheme="minorHAnsi"/>
-                <w:sz w:val="18"/>
+              <w:rPr>
+                <w:rFonts w:ascii="Verdana" w:hAnsi="Verdana" w:cstheme="minorHAnsi"/>
+                <w:sz w:val="20"/>
+                <w:szCs w:val="20"/>
               </w:rPr>
             </w:pPr>
             <w:r>
               <w:rPr>
                 <w:rFonts w:ascii="Verdana" w:hAnsi="Verdana" w:cstheme="minorHAnsi"/>
-                <w:sz w:val="18"/>
+                <w:sz w:val="20"/>
+                <w:szCs w:val="20"/>
               </w:rPr>
               <w:t>31</w:t>
             </w:r>
@@ -1411,16 +1294,17 @@
           </w:tcPr>
           <w:p>
             <w:pPr>
-              <w:jc w:val="right"/>
-              <w:rPr>
-                <w:rFonts w:ascii="Verdana" w:hAnsi="Verdana" w:cstheme="minorHAnsi"/>
-                <w:sz w:val="18"/>
+              <w:rPr>
+                <w:rFonts w:ascii="Verdana" w:hAnsi="Verdana" w:cstheme="minorHAnsi"/>
+                <w:sz w:val="20"/>
+                <w:szCs w:val="20"/>
               </w:rPr>
             </w:pPr>
             <w:r>
               <w:rPr>
                 <w:rFonts w:ascii="Verdana" w:hAnsi="Verdana" w:cstheme="minorHAnsi"/>
-                <w:sz w:val="18"/>
+                <w:sz w:val="20"/>
+                <w:szCs w:val="20"/>
               </w:rPr>
               <w:t>29</w:t>
             </w:r>
@@ -1433,16 +1317,17 @@
           </w:tcPr>
           <w:p>
             <w:pPr>
-              <w:jc w:val="right"/>
-              <w:rPr>
-                <w:rFonts w:ascii="Verdana" w:hAnsi="Verdana" w:cstheme="minorHAnsi"/>
-                <w:sz w:val="18"/>
+              <w:rPr>
+                <w:rFonts w:ascii="Verdana" w:hAnsi="Verdana" w:cstheme="minorHAnsi"/>
+                <w:sz w:val="20"/>
+                <w:szCs w:val="20"/>
               </w:rPr>
             </w:pPr>
             <w:r>
               <w:rPr>
                 <w:rFonts w:ascii="Verdana" w:hAnsi="Verdana" w:cstheme="minorHAnsi"/>
-                <w:sz w:val="18"/>
+                <w:sz w:val="20"/>
+                <w:szCs w:val="20"/>
               </w:rPr>
               <w:t>28</w:t>
             </w:r>
@@ -1457,18 +1342,19 @@
           </w:tcPr>
           <w:p>
             <w:pPr>
-              <w:jc w:val="center"/>
               <w:rPr>
                 <w:rFonts w:ascii="Verdana" w:hAnsi="Verdana" w:cstheme="minorHAnsi"/>
                 <w:b/>
-                <w:sz w:val="28"/>
+                <w:sz w:val="20"/>
+                <w:szCs w:val="20"/>
               </w:rPr>
             </w:pPr>
             <w:r>
               <w:rPr>
                 <w:rFonts w:ascii="Verdana" w:hAnsi="Verdana" w:cstheme="minorHAnsi"/>
                 <w:b/>
-                <w:sz w:val="28"/>
+                <w:sz w:val="20"/>
+                <w:szCs w:val="20"/>
               </w:rPr>
               <w:t>10</w:t>
             </w:r>
@@ -1481,16 +1367,17 @@
           </w:tcPr>
           <w:p>
             <w:pPr>
-              <w:jc w:val="right"/>
-              <w:rPr>
-                <w:rFonts w:ascii="Verdana" w:hAnsi="Verdana" w:cstheme="minorHAnsi"/>
-                <w:sz w:val="18"/>
+              <w:rPr>
+                <w:rFonts w:ascii="Verdana" w:hAnsi="Verdana" w:cstheme="minorHAnsi"/>
+                <w:sz w:val="20"/>
+                <w:szCs w:val="20"/>
               </w:rPr>
             </w:pPr>
             <w:r>
               <w:rPr>
                 <w:rFonts w:ascii="Verdana" w:hAnsi="Verdana" w:cstheme="minorHAnsi"/>
-                <w:sz w:val="18"/>
+                <w:sz w:val="20"/>
+                <w:szCs w:val="20"/>
               </w:rPr>
               <w:t>8</w:t>
             </w:r>
@@ -1503,16 +1390,17 @@
           </w:tcPr>
           <w:p>
             <w:pPr>
-              <w:jc w:val="right"/>
-              <w:rPr>
-                <w:rFonts w:ascii="Verdana" w:hAnsi="Verdana" w:cstheme="minorHAnsi"/>
-                <w:sz w:val="18"/>
+              <w:rPr>
+                <w:rFonts w:ascii="Verdana" w:hAnsi="Verdana" w:cstheme="minorHAnsi"/>
+                <w:sz w:val="20"/>
+                <w:szCs w:val="20"/>
               </w:rPr>
             </w:pPr>
             <w:r>
               <w:rPr>
                 <w:rFonts w:ascii="Verdana" w:hAnsi="Verdana" w:cstheme="minorHAnsi"/>
-                <w:sz w:val="18"/>
+                <w:sz w:val="20"/>
+                <w:szCs w:val="20"/>
               </w:rPr>
               <w:t>9</w:t>
             </w:r>
@@ -1525,16 +1413,17 @@
           </w:tcPr>
           <w:p>
             <w:pPr>
-              <w:jc w:val="right"/>
-              <w:rPr>
-                <w:rFonts w:ascii="Verdana" w:hAnsi="Verdana" w:cstheme="minorHAnsi"/>
-                <w:sz w:val="18"/>
+              <w:rPr>
+                <w:rFonts w:ascii="Verdana" w:hAnsi="Verdana" w:cstheme="minorHAnsi"/>
+                <w:sz w:val="20"/>
+                <w:szCs w:val="20"/>
               </w:rPr>
             </w:pPr>
             <w:r>
               <w:rPr>
                 <w:rFonts w:ascii="Verdana" w:hAnsi="Verdana" w:cstheme="minorHAnsi"/>
-                <w:sz w:val="18"/>
+                <w:sz w:val="20"/>
+                <w:szCs w:val="20"/>
               </w:rPr>
               <w:t>11</w:t>
             </w:r>
@@ -1550,16 +1439,17 @@
           </w:tcPr>
           <w:p>
             <w:pPr>
-              <w:jc w:val="right"/>
-              <w:rPr>
-                <w:rFonts w:ascii="Verdana" w:hAnsi="Verdana" w:cstheme="minorHAnsi"/>
-                <w:sz w:val="18"/>
+              <w:rPr>
+                <w:rFonts w:ascii="Verdana" w:hAnsi="Verdana" w:cstheme="minorHAnsi"/>
+                <w:sz w:val="20"/>
+                <w:szCs w:val="20"/>
               </w:rPr>
             </w:pPr>
             <w:r>
               <w:rPr>
                 <w:rFonts w:ascii="Verdana" w:hAnsi="Verdana" w:cstheme="minorHAnsi"/>
-                <w:sz w:val="18"/>
+                <w:sz w:val="20"/>
+                <w:szCs w:val="20"/>
               </w:rPr>
               <w:t>10</w:t>
             </w:r>
@@ -1575,16 +1465,17 @@
           </w:tcPr>
           <w:p>
             <w:pPr>
-              <w:jc w:val="right"/>
-              <w:rPr>
-                <w:rFonts w:ascii="Verdana" w:hAnsi="Verdana" w:cstheme="minorHAnsi"/>
-                <w:sz w:val="18"/>
+              <w:rPr>
+                <w:rFonts w:ascii="Verdana" w:hAnsi="Verdana" w:cstheme="minorHAnsi"/>
+                <w:sz w:val="20"/>
+                <w:szCs w:val="20"/>
               </w:rPr>
             </w:pPr>
             <w:r>
               <w:rPr>
                 <w:rFonts w:ascii="Verdana" w:hAnsi="Verdana" w:cstheme="minorHAnsi"/>
-                <w:sz w:val="18"/>
+                <w:sz w:val="20"/>
+                <w:szCs w:val="20"/>
               </w:rPr>
               <w:t>26</w:t>
             </w:r>
@@ -1597,16 +1488,17 @@
           </w:tcPr>
           <w:p>
             <w:pPr>
-              <w:jc w:val="right"/>
-              <w:rPr>
-                <w:rFonts w:ascii="Verdana" w:hAnsi="Verdana" w:cstheme="minorHAnsi"/>
-                <w:sz w:val="18"/>
+              <w:rPr>
+                <w:rFonts w:ascii="Verdana" w:hAnsi="Verdana" w:cstheme="minorHAnsi"/>
+                <w:sz w:val="20"/>
+                <w:szCs w:val="20"/>
               </w:rPr>
             </w:pPr>
             <w:r>
               <w:rPr>
                 <w:rFonts w:ascii="Verdana" w:hAnsi="Verdana" w:cstheme="minorHAnsi"/>
-                <w:sz w:val="18"/>
+                <w:sz w:val="20"/>
+                <w:szCs w:val="20"/>
               </w:rPr>
               <w:t>27</w:t>
             </w:r>
@@ -1619,16 +1511,17 @@
           </w:tcPr>
           <w:p>
             <w:pPr>
-              <w:jc w:val="right"/>
-              <w:rPr>
-                <w:rFonts w:ascii="Verdana" w:hAnsi="Verdana" w:cstheme="minorHAnsi"/>
-                <w:sz w:val="18"/>
+              <w:rPr>
+                <w:rFonts w:ascii="Verdana" w:hAnsi="Verdana" w:cstheme="minorHAnsi"/>
+                <w:sz w:val="20"/>
+                <w:szCs w:val="20"/>
               </w:rPr>
             </w:pPr>
             <w:r>
               <w:rPr>
                 <w:rFonts w:ascii="Verdana" w:hAnsi="Verdana" w:cstheme="minorHAnsi"/>
-                <w:sz w:val="18"/>
+                <w:sz w:val="20"/>
+                <w:szCs w:val="20"/>
               </w:rPr>
               <w:t>25</w:t>
             </w:r>
@@ -1641,16 +1534,17 @@
           </w:tcPr>
           <w:p>
             <w:pPr>
-              <w:jc w:val="right"/>
-              <w:rPr>
-                <w:rFonts w:ascii="Verdana" w:hAnsi="Verdana" w:cstheme="minorHAnsi"/>
-                <w:sz w:val="18"/>
+              <w:rPr>
+                <w:rFonts w:ascii="Verdana" w:hAnsi="Verdana" w:cstheme="minorHAnsi"/>
+                <w:sz w:val="20"/>
+                <w:szCs w:val="20"/>
               </w:rPr>
             </w:pPr>
             <w:r>
               <w:rPr>
                 <w:rFonts w:ascii="Verdana" w:hAnsi="Verdana" w:cstheme="minorHAnsi"/>
-                <w:sz w:val="18"/>
+                <w:sz w:val="20"/>
+                <w:szCs w:val="20"/>
               </w:rPr>
               <w:t>24</w:t>
             </w:r>
@@ -1660,188 +1554,159 @@
     </w:tbl>
     <w:p>
       <w:pPr>
-        <w:rPr>
-          <w:rFonts w:ascii="Verdana" w:hAnsi="Verdana" w:cstheme="minorHAnsi"/>
-          <w:b/>
-          <w:sz w:val="28"/>
-        </w:rPr>
-      </w:pPr>
-      <w:r>
-        <w:rPr>
-          <w:rFonts w:ascii="Verdana" w:hAnsi="Verdana" w:cstheme="minorHAnsi"/>
-          <w:b/>
-          <w:sz w:val="28"/>
-        </w:rPr>
-        <w:tab/>
-      </w:r>
-    </w:p>
-    <w:p>
-      <w:pPr>
-        <w:ind w:firstLine="720"/>
-        <w:rPr>
-          <w:rFonts w:ascii="Verdana" w:hAnsi="Verdana" w:cstheme="minorHAnsi"/>
-          <w:b/>
-          <w:sz w:val="28"/>
-        </w:rPr>
-      </w:pPr>
-      <w:r>
-        <w:rPr>
-          <w:rFonts w:ascii="Verdana" w:hAnsi="Verdana" w:cstheme="minorHAnsi"/>
-          <w:b/>
-          <w:sz w:val="28"/>
-        </w:rPr>
-        <w:t>F(ABCDE) =  CE + A’B’D’</w:t>
-      </w:r>
-    </w:p>
-    <w:p>
-      <w:pPr>
-        <w:rPr>
-          <w:rFonts w:ascii="Verdana" w:hAnsi="Verdana" w:cstheme="minorHAnsi"/>
-          <w:b/>
-          <w:sz w:val="28"/>
-        </w:rPr>
-      </w:pPr>
-      <w:r>
-        <w:rPr>
-          <w:rFonts w:ascii="Verdana" w:hAnsi="Verdana" w:cstheme="minorHAnsi"/>
-          <w:b/>
-          <w:sz w:val="28"/>
-        </w:rPr>
-        <w:t>*</w:t>
-      </w:r>
-      <w:r>
-        <w:rPr>
-          <w:rFonts w:ascii="Verdana" w:hAnsi="Verdana" w:cstheme="minorHAnsi"/>
-          <w:b/>
-          <w:sz w:val="28"/>
-        </w:rPr>
-        <w:t xml:space="preserve">Làm đối xứng trước </w:t>
-      </w:r>
-      <w:r>
-        <w:rPr>
-          <w:rFonts w:ascii="Verdana" w:hAnsi="Verdana" w:cstheme="minorHAnsi"/>
-          <w:b/>
-          <w:sz w:val="28"/>
-        </w:rPr>
-        <w:t>rồi làm kế cận</w:t>
-      </w:r>
+        <w:pStyle w:val="ListParagraph"/>
+        <w:rPr>
+          <w:rFonts w:ascii="Verdana" w:hAnsi="Verdana" w:cstheme="minorHAnsi"/>
+          <w:sz w:val="20"/>
+          <w:szCs w:val="20"/>
+        </w:rPr>
+      </w:pPr>
+      <w:r>
+        <w:rPr>
+          <w:rFonts w:ascii="Verdana" w:hAnsi="Verdana" w:cstheme="minorHAnsi"/>
+          <w:sz w:val="20"/>
+          <w:szCs w:val="20"/>
+        </w:rPr>
+        <w:t>=&gt;  F(ABCDE) =  CE + A’B’D’</w:t>
+      </w:r>
+    </w:p>
+    <w:p>
+      <w:pPr>
+        <w:pStyle w:val="ListParagraph"/>
+        <w:rPr>
+          <w:rFonts w:ascii="Verdana" w:hAnsi="Verdana" w:cstheme="minorHAnsi"/>
+          <w:sz w:val="20"/>
+          <w:szCs w:val="20"/>
+        </w:rPr>
+      </w:pPr>
     </w:p>
     <w:p>
       <w:pPr>
         <w:pStyle w:val="ListParagraph"/>
         <w:numPr>
           <w:ilvl w:val="0"/>
-          <w:numId w:val="1"/>
+          <w:numId w:val="8"/>
         </w:numPr>
         <w:rPr>
           <w:rFonts w:ascii="Verdana" w:hAnsi="Verdana" w:cstheme="minorHAnsi"/>
           <w:b/>
-          <w:sz w:val="28"/>
-        </w:rPr>
-      </w:pPr>
-      <w:r>
-        <w:rPr>
-          <w:rFonts w:ascii="Verdana" w:hAnsi="Verdana" w:cstheme="minorHAnsi"/>
-          <w:b/>
-          <w:sz w:val="28"/>
-        </w:rPr>
-        <w:t>Cho số thực z = -2360.8125, xác định biểu diễn nhị phân của z</w:t>
-      </w:r>
-    </w:p>
-    <w:p>
-      <w:pPr>
-        <w:rPr>
-          <w:rFonts w:ascii="Verdana" w:hAnsi="Verdana" w:cstheme="minorHAnsi"/>
-          <w:sz w:val="24"/>
-        </w:rPr>
-      </w:pPr>
-      <w:r>
-        <w:rPr>
-          <w:rFonts w:ascii="Verdana" w:hAnsi="Verdana" w:cstheme="minorHAnsi"/>
-          <w:sz w:val="24"/>
-        </w:rPr>
-        <w:t>2360.8125 = 100100111000.1101 = 1.001001110001101*2^11</w:t>
-      </w:r>
-    </w:p>
-    <w:p>
-      <w:pPr>
-        <w:rPr>
-          <w:rFonts w:ascii="Verdana" w:hAnsi="Verdana" w:cstheme="minorHAnsi"/>
-          <w:sz w:val="24"/>
-        </w:rPr>
-      </w:pPr>
-      <w:r>
-        <w:rPr>
-          <w:rFonts w:ascii="Verdana" w:hAnsi="Verdana" w:cstheme="minorHAnsi"/>
-          <w:sz w:val="24"/>
-        </w:rPr>
-        <w:t>11 + 127 = 138 = 10001010  (thêm số 0 đằng trc cho đủ 8b)</w:t>
-      </w:r>
-    </w:p>
-    <w:p>
-      <w:pPr>
-        <w:rPr>
-          <w:rFonts w:ascii="Verdana" w:hAnsi="Verdana" w:cstheme="minorHAnsi"/>
-          <w:sz w:val="24"/>
-        </w:rPr>
-      </w:pPr>
-      <w:r>
-        <w:rPr>
-          <w:rFonts w:ascii="Verdana" w:hAnsi="Verdana" w:cstheme="minorHAnsi"/>
-          <w:sz w:val="24"/>
-        </w:rPr>
-        <w:t>1100 0101 0001 0011 1000 1101 00…</w:t>
-      </w:r>
-    </w:p>
-    <w:p>
-      <w:pPr>
-        <w:rPr>
-          <w:rFonts w:ascii="Verdana" w:hAnsi="Verdana" w:cstheme="minorHAnsi"/>
-          <w:sz w:val="24"/>
-        </w:rPr>
-      </w:pPr>
-      <w:r>
-        <w:rPr>
-          <w:rFonts w:ascii="Verdana" w:hAnsi="Verdana" w:cstheme="minorHAnsi"/>
-          <w:sz w:val="24"/>
-        </w:rPr>
-        <w:br w:type="page"/>
-      </w:r>
+          <w:sz w:val="20"/>
+          <w:szCs w:val="20"/>
+        </w:rPr>
+      </w:pPr>
+      <w:r>
+        <w:rPr>
+          <w:rFonts w:ascii="Verdana" w:hAnsi="Verdana" w:cstheme="minorHAnsi"/>
+          <w:b/>
+          <w:sz w:val="20"/>
+          <w:szCs w:val="20"/>
+        </w:rPr>
+        <w:t>Cho hàm Boole F(ABCDE) = D’E’ + A’B’C’  (A là MSB). Xác định biểu diễn dạng tổng các tích (SOP) của hàm F</w:t>
+      </w:r>
+    </w:p>
+    <w:p>
+      <w:pPr>
+        <w:pStyle w:val="ListParagraph"/>
+        <w:rPr>
+          <w:rFonts w:ascii="Verdana" w:hAnsi="Verdana" w:cstheme="minorHAnsi"/>
+          <w:sz w:val="20"/>
+          <w:szCs w:val="20"/>
+        </w:rPr>
+      </w:pPr>
+      <w:r>
+        <w:rPr>
+          <w:rFonts w:ascii="Verdana" w:hAnsi="Verdana" w:cstheme="minorHAnsi"/>
+          <w:sz w:val="20"/>
+          <w:szCs w:val="20"/>
+        </w:rPr>
+        <w:t>F(ABCDE) = (0,4,5,6,7,8,12,16,20,24,28)</w:t>
+      </w:r>
+    </w:p>
+    <w:p>
+      <w:pPr>
+        <w:pStyle w:val="ListParagraph"/>
+        <w:rPr>
+          <w:rFonts w:ascii="Verdana" w:hAnsi="Verdana" w:cstheme="minorHAnsi"/>
+          <w:sz w:val="20"/>
+          <w:szCs w:val="20"/>
+        </w:rPr>
+      </w:pPr>
     </w:p>
     <w:p>
       <w:pPr>
         <w:pStyle w:val="ListParagraph"/>
         <w:numPr>
           <w:ilvl w:val="0"/>
-          <w:numId w:val="1"/>
+          <w:numId w:val="8"/>
         </w:numPr>
         <w:rPr>
           <w:rFonts w:ascii="Verdana" w:hAnsi="Verdana" w:cstheme="minorHAnsi"/>
-          <w:b/>
-          <w:sz w:val="28"/>
-        </w:rPr>
-      </w:pPr>
-      <w:r>
-        <w:rPr>
-          <w:rFonts w:ascii="Verdana" w:hAnsi="Verdana" w:cstheme="minorHAnsi"/>
-          <w:b/>
-          <w:sz w:val="28"/>
-        </w:rPr>
-        <w:lastRenderedPageBreak/>
-        <w:t>T-FF có thể được tạo ra từ phần tử nào sau đây</w:t>
-      </w:r>
-    </w:p>
-    <w:p>
-      <w:pPr>
-        <w:rPr>
-          <w:rFonts w:ascii="Verdana" w:hAnsi="Verdana" w:cstheme="minorHAnsi"/>
-        </w:rPr>
-      </w:pPr>
-      <w:r>
-        <w:rPr>
-          <w:rFonts w:ascii="Verdana" w:hAnsi="Verdana" w:cstheme="minorHAnsi"/>
-        </w:rPr>
-        <w:t>Từ mạch lật JK với 2 ngõ vào được kết nối thành 1 ngõ T</w:t>
+          <w:sz w:val="20"/>
+          <w:szCs w:val="20"/>
+        </w:rPr>
+      </w:pPr>
+      <w:r>
+        <w:rPr>
+          <w:rFonts w:ascii="Verdana" w:hAnsi="Verdana" w:cstheme="minorHAnsi"/>
+          <w:b/>
+          <w:sz w:val="20"/>
+          <w:szCs w:val="20"/>
+        </w:rPr>
+        <w:t>Cho số thực z = -2360.8125, xác định biểu diễn nhị phân của z</w:t>
+      </w:r>
+    </w:p>
+    <w:p>
+      <w:pPr>
+        <w:ind w:left="720"/>
+        <w:rPr>
+          <w:rFonts w:ascii="Verdana" w:hAnsi="Verdana" w:cstheme="minorHAnsi"/>
+          <w:sz w:val="20"/>
+          <w:szCs w:val="20"/>
+        </w:rPr>
+      </w:pPr>
+      <w:r>
+        <w:rPr>
+          <w:rFonts w:ascii="Verdana" w:hAnsi="Verdana" w:cstheme="minorHAnsi"/>
+          <w:sz w:val="20"/>
+          <w:szCs w:val="20"/>
+        </w:rPr>
+        <w:t>2360.8125 = 100100111000.1101 = 1.001001110001101*2^11</w:t>
+      </w:r>
+    </w:p>
+    <w:p>
+      <w:pPr>
+        <w:ind w:left="720"/>
+        <w:rPr>
+          <w:rFonts w:ascii="Verdana" w:hAnsi="Verdana" w:cstheme="minorHAnsi"/>
+          <w:sz w:val="20"/>
+          <w:szCs w:val="20"/>
+        </w:rPr>
+      </w:pPr>
+      <w:r>
+        <w:rPr>
+          <w:rFonts w:ascii="Verdana" w:hAnsi="Verdana" w:cstheme="minorHAnsi"/>
+          <w:sz w:val="20"/>
+          <w:szCs w:val="20"/>
+        </w:rPr>
+        <w:t>11 + 127 = 138 = 10001010  (thêm số 0 đằng trc cho đủ 8b)</w:t>
+      </w:r>
+    </w:p>
+    <w:p>
+      <w:pPr>
+        <w:ind w:left="360" w:firstLine="360"/>
+        <w:rPr>
+          <w:rFonts w:ascii="Verdana" w:hAnsi="Verdana" w:cstheme="minorHAnsi"/>
+          <w:sz w:val="20"/>
+          <w:szCs w:val="20"/>
+        </w:rPr>
+      </w:pPr>
+      <w:r>
+        <w:rPr>
+          <w:rFonts w:ascii="Verdana" w:hAnsi="Verdana" w:cstheme="minorHAnsi"/>
+          <w:sz w:val="20"/>
+          <w:szCs w:val="20"/>
+        </w:rPr>
+        <w:t>1 0001 0011 1000 1101 00…</w:t>
       </w:r>
     </w:p>
     <w:p>
@@ -1849,33 +1714,146 @@
         <w:pStyle w:val="ListParagraph"/>
         <w:numPr>
           <w:ilvl w:val="0"/>
-          <w:numId w:val="1"/>
+          <w:numId w:val="8"/>
         </w:numPr>
         <w:rPr>
           <w:rFonts w:ascii="Verdana" w:hAnsi="Verdana" w:cstheme="minorHAnsi"/>
           <w:b/>
-          <w:sz w:val="28"/>
-        </w:rPr>
-      </w:pPr>
-      <w:r>
-        <w:rPr>
-          <w:rFonts w:ascii="Verdana" w:hAnsi="Verdana" w:cstheme="minorHAnsi"/>
-          <w:b/>
-          <w:sz w:val="28"/>
+          <w:sz w:val="20"/>
+          <w:szCs w:val="20"/>
+        </w:rPr>
+      </w:pPr>
+      <w:r>
+        <w:rPr>
+          <w:rFonts w:ascii="Verdana" w:hAnsi="Verdana" w:cstheme="minorHAnsi"/>
+          <w:b/>
+          <w:sz w:val="20"/>
+          <w:szCs w:val="20"/>
+        </w:rPr>
+        <w:t xml:space="preserve">Trong hệ đếm cơ số r, phương trình </w:t>
+      </w:r>
+      <w:r>
+        <w:rPr>
+          <w:position w:val="-6"/>
+        </w:rPr>
+        <w:object w:dxaOrig="1700" w:dyaOrig="320">
+          <v:shape id="_x0000_i1026" type="#_x0000_t75" style="width:102pt;height:22.2pt" o:ole="">
+            <v:imagedata r:id="rId9" o:title=""/>
+          </v:shape>
+          <o:OLEObject Type="Embed" ProgID="Equation.DSMT4" ShapeID="_x0000_i1026" DrawAspect="Content" ObjectID="_1656439827" r:id="rId10"/>
+        </w:object>
+      </w:r>
+      <w:r>
+        <w:rPr>
+          <w:rFonts w:ascii="Verdana" w:hAnsi="Verdana" w:cstheme="minorHAnsi"/>
+          <w:b/>
+          <w:sz w:val="20"/>
+          <w:szCs w:val="20"/>
+        </w:rPr>
+        <w:t xml:space="preserve">, có 2 nghiệm </w:t>
+      </w:r>
+      <w:r>
+        <w:rPr>
+          <w:position w:val="-12"/>
+        </w:rPr>
+        <w:object w:dxaOrig="700" w:dyaOrig="360">
+          <v:shape id="_x0000_i1027" type="#_x0000_t75" style="width:45.6pt;height:24pt" o:ole="">
+            <v:imagedata r:id="rId11" o:title=""/>
+          </v:shape>
+          <o:OLEObject Type="Embed" ProgID="Equation.DSMT4" ShapeID="_x0000_i1027" DrawAspect="Content" ObjectID="_1656439828" r:id="rId12"/>
+        </w:object>
+      </w:r>
+      <w:r>
+        <w:rPr>
+          <w:rFonts w:ascii="Verdana" w:hAnsi="Verdana" w:cstheme="minorHAnsi"/>
+          <w:b/>
+          <w:sz w:val="20"/>
+          <w:szCs w:val="20"/>
+        </w:rPr>
+        <w:t xml:space="preserve"> và </w:t>
+      </w:r>
+      <w:r>
+        <w:rPr>
+          <w:position w:val="-12"/>
+        </w:rPr>
+        <w:object w:dxaOrig="760" w:dyaOrig="360">
+          <v:shape id="_x0000_i1028" type="#_x0000_t75" style="width:53.4pt;height:25.8pt" o:ole="">
+            <v:imagedata r:id="rId13" o:title=""/>
+          </v:shape>
+          <o:OLEObject Type="Embed" ProgID="Equation.DSMT4" ShapeID="_x0000_i1028" DrawAspect="Content" ObjectID="_1656439829" r:id="rId14"/>
+        </w:object>
+      </w:r>
+      <w:r>
+        <w:rPr>
+          <w:rFonts w:ascii="Verdana" w:hAnsi="Verdana" w:cstheme="minorHAnsi"/>
+          <w:b/>
+          <w:sz w:val="20"/>
+          <w:szCs w:val="20"/>
+        </w:rPr>
+        <w:t>. Tìm xác định m(hệ r), tìm r hệ 10.</w:t>
+      </w:r>
+    </w:p>
+    <w:p>
+      <w:pPr>
+        <w:ind w:left="360"/>
+        <w:rPr>
+          <w:rFonts w:ascii="Verdana" w:hAnsi="Verdana" w:cstheme="minorHAnsi"/>
+          <w:position w:val="-24"/>
+          <w:sz w:val="20"/>
+          <w:szCs w:val="20"/>
+        </w:rPr>
+      </w:pPr>
+      <w:r>
+        <w:rPr>
+          <w:rFonts w:ascii="Verdana" w:hAnsi="Verdana" w:cstheme="minorHAnsi"/>
+          <w:sz w:val="20"/>
+          <w:szCs w:val="20"/>
+        </w:rPr>
+        <w:t xml:space="preserve">Theo Viete, </w:t>
+      </w:r>
+      <w:r>
+        <w:object w:dxaOrig="1219" w:dyaOrig="620">
+          <v:shape id="_x0000_i1029" type="#_x0000_t75" style="width:96.6pt;height:36.6pt" o:ole="">
+            <v:imagedata r:id="rId15" o:title=""/>
+          </v:shape>
+          <o:OLEObject Type="Embed" ProgID="Equation.DSMT4" ShapeID="_x0000_i1029" DrawAspect="Content" ObjectID="_1656439830" r:id="rId16"/>
+        </w:object>
+      </w:r>
+    </w:p>
+    <w:p>
+      <w:pPr>
+        <w:pStyle w:val="ListParagraph"/>
+        <w:numPr>
+          <w:ilvl w:val="0"/>
+          <w:numId w:val="8"/>
+        </w:numPr>
+        <w:rPr>
+          <w:rFonts w:ascii="Verdana" w:hAnsi="Verdana" w:cstheme="minorHAnsi"/>
+          <w:b/>
+          <w:sz w:val="20"/>
+          <w:szCs w:val="20"/>
+        </w:rPr>
+      </w:pPr>
+      <w:r>
+        <w:rPr>
+          <w:rFonts w:ascii="Verdana" w:hAnsi="Verdana" w:cstheme="minorHAnsi"/>
+          <w:b/>
+          <w:sz w:val="20"/>
+          <w:szCs w:val="20"/>
         </w:rPr>
         <w:t>Một chip có 11 đường địa chỉ và 16 đường dữ liệu. Dung lượng của chip nhớ này là</w:t>
       </w:r>
     </w:p>
     <w:p>
       <w:pPr>
-        <w:ind w:left="360"/>
-        <w:jc w:val="center"/>
+        <w:pStyle w:val="ListParagraph"/>
         <w:rPr>
           <w:rFonts w:ascii="Verdana" w:hAnsi="Verdana" w:cstheme="minorHAnsi"/>
           <w:b/>
           <w:i/>
           <w:color w:val="FF0000"/>
-          <w:sz w:val="24"/>
+          <w:sz w:val="20"/>
+          <w:szCs w:val="20"/>
         </w:rPr>
       </w:pPr>
       <w:r>
@@ -1884,54 +1862,102 @@
           <w:b/>
           <w:i/>
           <w:color w:val="FF0000"/>
-          <w:sz w:val="24"/>
-        </w:rPr>
-        <w:t>Dung lượng của chip nhớ = 2^Địa chỉ * dữ liệu</w:t>
-      </w:r>
-      <w:r>
-        <w:rPr>
-          <w:rFonts w:ascii="Verdana" w:hAnsi="Verdana" w:cstheme="minorHAnsi"/>
-          <w:b/>
-          <w:i/>
-          <w:color w:val="FF0000"/>
-          <w:sz w:val="24"/>
-        </w:rPr>
-        <w:t xml:space="preserve"> (bit)</w:t>
-      </w:r>
-    </w:p>
-    <w:p>
-      <w:pPr>
-        <w:rPr>
-          <w:rFonts w:ascii="Verdana" w:hAnsi="Verdana" w:cstheme="minorHAnsi"/>
-        </w:rPr>
-      </w:pPr>
-      <w:r>
-        <w:rPr>
-          <w:rFonts w:ascii="Verdana" w:hAnsi="Verdana" w:cstheme="minorHAnsi"/>
+          <w:sz w:val="20"/>
+          <w:szCs w:val="20"/>
+        </w:rPr>
+        <w:t>Dung lượng của chip nhớ = 2^Địa chỉ * dữ liệu (bit)</w:t>
+      </w:r>
+    </w:p>
+    <w:p>
+      <w:pPr>
+        <w:pStyle w:val="ListParagraph"/>
+        <w:rPr>
+          <w:rFonts w:ascii="Verdana" w:hAnsi="Verdana" w:cstheme="minorHAnsi"/>
+          <w:sz w:val="20"/>
+          <w:szCs w:val="20"/>
+        </w:rPr>
+      </w:pPr>
+      <w:r>
+        <w:rPr>
+          <w:rFonts w:ascii="Verdana" w:hAnsi="Verdana" w:cstheme="minorHAnsi"/>
+          <w:sz w:val="20"/>
+          <w:szCs w:val="20"/>
         </w:rPr>
         <w:t>Ra 32768b = 4096B = 4KB</w:t>
       </w:r>
+    </w:p>
+    <w:p>
+      <w:pPr>
+        <w:pStyle w:val="ListParagraph"/>
+        <w:rPr>
+          <w:rFonts w:ascii="Verdana" w:hAnsi="Verdana" w:cstheme="minorHAnsi"/>
+          <w:sz w:val="20"/>
+          <w:szCs w:val="20"/>
+        </w:rPr>
+      </w:pPr>
     </w:p>
     <w:p>
       <w:pPr>
         <w:pStyle w:val="ListParagraph"/>
         <w:numPr>
           <w:ilvl w:val="0"/>
-          <w:numId w:val="1"/>
+          <w:numId w:val="8"/>
         </w:numPr>
         <w:rPr>
           <w:rFonts w:ascii="Verdana" w:hAnsi="Verdana" w:cstheme="minorHAnsi"/>
           <w:b/>
-          <w:sz w:val="28"/>
-        </w:rPr>
-      </w:pPr>
-      <w:r>
-        <w:rPr>
-          <w:rFonts w:ascii="Verdana" w:hAnsi="Verdana" w:cstheme="minorHAnsi"/>
-          <w:b/>
-          <w:sz w:val="28"/>
-        </w:rPr>
-        <w:t>Trong hệ đếm cơ số r, phương trình x^2 – 111X+m=0, có 2 nghiệm x1=13 và x2=32 tìm xác định m(hệ r), tìm r hệ 10.</w:t>
+          <w:sz w:val="20"/>
+          <w:szCs w:val="20"/>
+        </w:rPr>
+      </w:pPr>
+      <w:r>
+        <w:rPr>
+          <w:rFonts w:ascii="Verdana" w:hAnsi="Verdana" w:cstheme="minorHAnsi"/>
+          <w:b/>
+          <w:sz w:val="20"/>
+          <w:szCs w:val="20"/>
+        </w:rPr>
+        <w:t>Cần bao nhiêu chip nhớ 128 x 8 cho bộ nhớ 4096 x 16</w:t>
+      </w:r>
+    </w:p>
+    <w:p>
+      <w:pPr>
+        <w:rPr>
+          <w:rFonts w:ascii="Verdana" w:hAnsi="Verdana" w:cstheme="minorHAnsi"/>
+          <w:sz w:val="20"/>
+          <w:szCs w:val="20"/>
+        </w:rPr>
+      </w:pPr>
+      <w:r>
+        <w:rPr>
+          <w:rFonts w:ascii="Verdana" w:hAnsi="Verdana" w:cstheme="minorHAnsi"/>
+          <w:position w:val="-24"/>
+          <w:sz w:val="20"/>
+          <w:szCs w:val="20"/>
+        </w:rPr>
+        <w:object w:dxaOrig="1020" w:dyaOrig="620">
+          <v:shape id="_x0000_i1032" type="#_x0000_t75" style="width:51pt;height:31.2pt" o:ole="">
+            <v:imagedata r:id="rId17" o:title=""/>
+          </v:shape>
+          <o:OLEObject Type="Embed" ProgID="Equation.DSMT4" ShapeID="_x0000_i1032" DrawAspect="Content" ObjectID="_1656439831" r:id="rId18"/>
+        </w:object>
+      </w:r>
+    </w:p>
+    <w:p>
+      <w:pPr>
+        <w:rPr>
+          <w:rFonts w:ascii="Verdana" w:hAnsi="Verdana" w:cstheme="minorHAnsi"/>
+          <w:sz w:val="20"/>
+          <w:szCs w:val="20"/>
+        </w:rPr>
+      </w:pPr>
+      <w:r>
+        <w:rPr>
+          <w:rFonts w:ascii="Verdana" w:hAnsi="Verdana" w:cstheme="minorHAnsi"/>
+          <w:sz w:val="20"/>
+          <w:szCs w:val="20"/>
+        </w:rPr>
+        <w:br w:type="page"/>
       </w:r>
     </w:p>
     <w:p>
@@ -1939,26 +1965,1753 @@
         <w:pStyle w:val="ListParagraph"/>
         <w:numPr>
           <w:ilvl w:val="0"/>
-          <w:numId w:val="1"/>
+          <w:numId w:val="8"/>
         </w:numPr>
         <w:rPr>
           <w:rFonts w:ascii="Verdana" w:hAnsi="Verdana" w:cstheme="minorHAnsi"/>
           <w:b/>
-          <w:sz w:val="28"/>
-        </w:rPr>
-      </w:pPr>
-    </w:p>
-    <w:p>
-      <w:pPr>
-        <w:ind w:left="360"/>
-        <w:rPr>
-          <w:rFonts w:ascii="Verdana" w:hAnsi="Verdana" w:cstheme="minorHAnsi"/>
-          <w:b/>
-          <w:sz w:val="28"/>
-        </w:rPr>
-      </w:pPr>
+          <w:sz w:val="20"/>
+          <w:szCs w:val="20"/>
+        </w:rPr>
+      </w:pPr>
+      <w:r>
+        <w:rPr>
+          <w:rFonts w:ascii="Verdana" w:hAnsi="Verdana" w:cstheme="minorHAnsi"/>
+          <w:b/>
+          <w:sz w:val="20"/>
+          <w:szCs w:val="20"/>
+        </w:rPr>
+        <w:lastRenderedPageBreak/>
+        <w:t>Tính địa chỉ tuyệt đối ứng với địa chỉ tương đối 9925h:9909h</w:t>
+      </w:r>
+    </w:p>
+    <w:p>
+      <w:pPr>
+        <w:pStyle w:val="ListParagraph"/>
+        <w:rPr>
+          <w:rFonts w:ascii="Verdana" w:hAnsi="Verdana" w:cstheme="minorHAnsi"/>
+          <w:sz w:val="20"/>
+          <w:szCs w:val="20"/>
+        </w:rPr>
+      </w:pPr>
+      <w:r>
+        <w:rPr>
+          <w:rFonts w:ascii="Verdana" w:hAnsi="Verdana" w:cstheme="minorHAnsi"/>
+          <w:sz w:val="20"/>
+          <w:szCs w:val="20"/>
+        </w:rPr>
+        <w:t>0A2B59h</w:t>
+      </w:r>
+    </w:p>
+    <w:p>
+      <w:pPr>
+        <w:pStyle w:val="ListParagraph"/>
+        <w:rPr>
+          <w:rFonts w:ascii="Verdana" w:hAnsi="Verdana" w:cstheme="minorHAnsi"/>
+          <w:b/>
+          <w:sz w:val="20"/>
+          <w:szCs w:val="20"/>
+        </w:rPr>
+      </w:pPr>
+    </w:p>
+    <w:p>
+      <w:pPr>
+        <w:pStyle w:val="ListParagraph"/>
+        <w:rPr>
+          <w:rFonts w:ascii="Verdana" w:hAnsi="Verdana" w:cstheme="minorHAnsi"/>
+          <w:b/>
+          <w:sz w:val="20"/>
+          <w:szCs w:val="20"/>
+        </w:rPr>
+      </w:pPr>
+    </w:p>
+    <w:p>
+      <w:pPr>
+        <w:pStyle w:val="ListParagraph"/>
+        <w:numPr>
+          <w:ilvl w:val="0"/>
+          <w:numId w:val="8"/>
+        </w:numPr>
+        <w:rPr>
+          <w:rFonts w:ascii="Verdana" w:hAnsi="Verdana" w:cstheme="minorHAnsi"/>
+          <w:b/>
+          <w:sz w:val="20"/>
+          <w:szCs w:val="20"/>
+        </w:rPr>
+      </w:pPr>
+      <w:r>
+        <w:rPr>
+          <w:rFonts w:ascii="Verdana" w:hAnsi="Verdana" w:cstheme="minorHAnsi"/>
+          <w:b/>
+          <w:sz w:val="20"/>
+          <w:szCs w:val="20"/>
+        </w:rPr>
+        <w:t>IC 74LS138  là mạch giải mã 3 ra 8. Để tạo mạch giải mã 5 ra 32, cần bao nhiêu IC 74LS138 ?</w:t>
+      </w:r>
+    </w:p>
+    <w:p>
+      <w:pPr>
+        <w:rPr>
+          <w:rFonts w:ascii="Verdana" w:hAnsi="Verdana" w:cstheme="minorHAnsi"/>
+          <w:sz w:val="20"/>
+          <w:szCs w:val="20"/>
+        </w:rPr>
+      </w:pPr>
+      <w:r>
+        <w:rPr>
+          <w:rFonts w:ascii="Verdana" w:hAnsi="Verdana" w:cstheme="minorHAnsi"/>
+          <w:sz w:val="20"/>
+          <w:szCs w:val="20"/>
+        </w:rPr>
+        <w:t>Ghép 2 bộ 2</w:t>
+      </w:r>
+      <w:r>
+        <w:rPr>
+          <w:rFonts w:ascii="Verdana" w:hAnsi="Verdana" w:cstheme="minorHAnsi"/>
+          <w:sz w:val="20"/>
+          <w:szCs w:val="20"/>
+        </w:rPr>
+        <w:t xml:space="preserve"> </w:t>
+      </w:r>
+      <w:r>
+        <w:rPr>
+          <w:rFonts w:ascii="Verdana" w:hAnsi="Verdana" w:cstheme="minorHAnsi"/>
+          <w:sz w:val="20"/>
+          <w:szCs w:val="20"/>
+        </w:rPr>
+        <w:t>-&gt;</w:t>
+      </w:r>
+      <w:r>
+        <w:rPr>
+          <w:rFonts w:ascii="Verdana" w:hAnsi="Verdana" w:cstheme="minorHAnsi"/>
+          <w:sz w:val="20"/>
+          <w:szCs w:val="20"/>
+        </w:rPr>
+        <w:t xml:space="preserve"> 4 thành 3 -&gt; 8</w:t>
+      </w:r>
+    </w:p>
+    <w:p>
+      <w:pPr>
+        <w:rPr>
+          <w:rFonts w:ascii="Verdana" w:hAnsi="Verdana" w:cstheme="minorHAnsi"/>
+          <w:sz w:val="20"/>
+          <w:szCs w:val="20"/>
+        </w:rPr>
+      </w:pPr>
+      <w:r>
+        <w:rPr>
+          <w:rFonts w:ascii="Verdana" w:hAnsi="Verdana" w:cstheme="minorHAnsi"/>
+          <w:sz w:val="20"/>
+          <w:szCs w:val="20"/>
+        </w:rPr>
+        <w:t>Ghép 2 bộ 3 -&gt; 8 thành 4 -&gt; 16</w:t>
+      </w:r>
+    </w:p>
+    <w:p>
+      <w:pPr>
+        <w:rPr>
+          <w:rFonts w:ascii="Verdana" w:hAnsi="Verdana" w:cstheme="minorHAnsi"/>
+          <w:sz w:val="20"/>
+          <w:szCs w:val="20"/>
+        </w:rPr>
+      </w:pPr>
+      <w:r>
+        <w:rPr>
+          <w:rFonts w:ascii="Verdana" w:hAnsi="Verdana" w:cstheme="minorHAnsi"/>
+          <w:sz w:val="20"/>
+          <w:szCs w:val="20"/>
+        </w:rPr>
+        <w:t>Ghép 4 bộ 3 -&gt; 8 thành 5 -&gt; 32</w:t>
+      </w:r>
+    </w:p>
+    <w:p>
+      <w:pPr>
+        <w:rPr>
+          <w:rFonts w:ascii="Verdana" w:hAnsi="Verdana" w:cstheme="minorHAnsi"/>
+          <w:b/>
+          <w:sz w:val="20"/>
+          <w:szCs w:val="20"/>
+        </w:rPr>
+      </w:pPr>
+    </w:p>
+    <w:p>
+      <w:pPr>
+        <w:pStyle w:val="ListParagraph"/>
+        <w:numPr>
+          <w:ilvl w:val="0"/>
+          <w:numId w:val="8"/>
+        </w:numPr>
+        <w:rPr>
+          <w:rFonts w:ascii="Verdana" w:hAnsi="Verdana" w:cstheme="minorHAnsi"/>
+          <w:b/>
+          <w:sz w:val="20"/>
+          <w:szCs w:val="20"/>
+        </w:rPr>
+      </w:pPr>
+      <w:r>
+        <w:rPr>
+          <w:rFonts w:ascii="Verdana" w:hAnsi="Verdana" w:cstheme="minorHAnsi"/>
+          <w:b/>
+          <w:sz w:val="20"/>
+          <w:szCs w:val="20"/>
+        </w:rPr>
+        <w:t>. Cho a, b, c là 3 biến kiểu WORD và đoạn chuong trình hợp ngữ sau tính giá trị biểu thức nào ?</w:t>
+      </w:r>
+    </w:p>
+    <w:p>
+      <w:pPr>
+        <w:spacing w:after="0"/>
+        <w:ind w:left="360" w:firstLine="360"/>
+        <w:rPr>
+          <w:rFonts w:ascii="Verdana" w:hAnsi="Verdana" w:cstheme="minorHAnsi"/>
+          <w:b/>
+          <w:sz w:val="20"/>
+          <w:szCs w:val="20"/>
+        </w:rPr>
+      </w:pPr>
+      <w:r>
+        <w:rPr>
+          <w:rFonts w:ascii="Verdana" w:hAnsi="Verdana" w:cstheme="minorHAnsi"/>
+          <w:b/>
+          <w:sz w:val="20"/>
+          <w:szCs w:val="20"/>
+        </w:rPr>
+        <w:t>Mov ax, c</w:t>
+      </w:r>
+    </w:p>
+    <w:p>
+      <w:pPr>
+        <w:pStyle w:val="ListParagraph"/>
+        <w:spacing w:after="0"/>
+        <w:rPr>
+          <w:rFonts w:ascii="Verdana" w:hAnsi="Verdana" w:cstheme="minorHAnsi"/>
+          <w:sz w:val="20"/>
+          <w:szCs w:val="20"/>
+        </w:rPr>
+      </w:pPr>
+      <w:r>
+        <w:rPr>
+          <w:rFonts w:ascii="Verdana" w:hAnsi="Verdana" w:cstheme="minorHAnsi"/>
+          <w:b/>
+          <w:sz w:val="20"/>
+          <w:szCs w:val="20"/>
+        </w:rPr>
+        <w:t>Mul b</w:t>
+      </w:r>
+    </w:p>
+    <w:p>
+      <w:pPr>
+        <w:pStyle w:val="ListParagraph"/>
+        <w:spacing w:after="0"/>
+        <w:rPr>
+          <w:rFonts w:ascii="Verdana" w:hAnsi="Verdana" w:cstheme="minorHAnsi"/>
+          <w:b/>
+          <w:sz w:val="20"/>
+          <w:szCs w:val="20"/>
+        </w:rPr>
+      </w:pPr>
+      <w:r>
+        <w:rPr>
+          <w:rFonts w:ascii="Verdana" w:hAnsi="Verdana" w:cstheme="minorHAnsi"/>
+          <w:b/>
+          <w:sz w:val="20"/>
+          <w:szCs w:val="20"/>
+        </w:rPr>
+        <w:t>Mov bx, ax</w:t>
+      </w:r>
+    </w:p>
+    <w:p>
+      <w:pPr>
+        <w:pStyle w:val="ListParagraph"/>
+        <w:spacing w:after="0"/>
+        <w:rPr>
+          <w:rFonts w:ascii="Verdana" w:hAnsi="Verdana" w:cstheme="minorHAnsi"/>
+          <w:b/>
+          <w:sz w:val="20"/>
+          <w:szCs w:val="20"/>
+        </w:rPr>
+      </w:pPr>
+      <w:r>
+        <w:rPr>
+          <w:rFonts w:ascii="Verdana" w:hAnsi="Verdana" w:cstheme="minorHAnsi"/>
+          <w:b/>
+          <w:sz w:val="20"/>
+          <w:szCs w:val="20"/>
+        </w:rPr>
+        <w:t>Mov ax, a</w:t>
+      </w:r>
+    </w:p>
+    <w:p>
+      <w:pPr>
+        <w:pStyle w:val="ListParagraph"/>
+        <w:spacing w:after="0"/>
+        <w:rPr>
+          <w:rFonts w:ascii="Verdana" w:hAnsi="Verdana" w:cstheme="minorHAnsi"/>
+          <w:b/>
+          <w:sz w:val="20"/>
+          <w:szCs w:val="20"/>
+        </w:rPr>
+      </w:pPr>
+      <w:r>
+        <w:rPr>
+          <w:rFonts w:ascii="Verdana" w:hAnsi="Verdana" w:cstheme="minorHAnsi"/>
+          <w:b/>
+          <w:sz w:val="20"/>
+          <w:szCs w:val="20"/>
+        </w:rPr>
+        <w:t>Shl ax, 1</w:t>
+      </w:r>
+    </w:p>
+    <w:p>
+      <w:pPr>
+        <w:pStyle w:val="ListParagraph"/>
+        <w:spacing w:after="0"/>
+        <w:rPr>
+          <w:rFonts w:ascii="Verdana" w:hAnsi="Verdana" w:cstheme="minorHAnsi"/>
+          <w:b/>
+          <w:sz w:val="20"/>
+          <w:szCs w:val="20"/>
+        </w:rPr>
+      </w:pPr>
+      <w:r>
+        <w:rPr>
+          <w:rFonts w:ascii="Verdana" w:hAnsi="Verdana" w:cstheme="minorHAnsi"/>
+          <w:b/>
+          <w:sz w:val="20"/>
+          <w:szCs w:val="20"/>
+        </w:rPr>
+        <w:t>Sub ax, bx</w:t>
+      </w:r>
+    </w:p>
+    <w:p>
+      <w:pPr>
+        <w:pStyle w:val="ListParagraph"/>
+        <w:spacing w:after="0"/>
+        <w:rPr>
+          <w:rFonts w:ascii="Verdana" w:hAnsi="Verdana" w:cstheme="minorHAnsi"/>
+          <w:b/>
+          <w:sz w:val="20"/>
+          <w:szCs w:val="20"/>
+        </w:rPr>
+      </w:pPr>
+      <w:r>
+        <w:rPr>
+          <w:rFonts w:ascii="Verdana" w:hAnsi="Verdana" w:cstheme="minorHAnsi"/>
+          <w:b/>
+          <w:sz w:val="20"/>
+          <w:szCs w:val="20"/>
+        </w:rPr>
+        <w:t>Mul c</w:t>
+      </w:r>
+    </w:p>
+    <w:p>
+      <w:pPr>
+        <w:pStyle w:val="ListParagraph"/>
+        <w:spacing w:after="0"/>
+        <w:rPr>
+          <w:rFonts w:ascii="Verdana" w:hAnsi="Verdana" w:cstheme="minorHAnsi"/>
+          <w:b/>
+          <w:sz w:val="20"/>
+          <w:szCs w:val="20"/>
+        </w:rPr>
+      </w:pPr>
+      <w:r>
+        <w:rPr>
+          <w:rFonts w:ascii="Verdana" w:hAnsi="Verdana" w:cstheme="minorHAnsi"/>
+          <w:b/>
+          <w:sz w:val="20"/>
+          <w:szCs w:val="20"/>
+        </w:rPr>
+        <w:t>Mov c, ax</w:t>
+      </w:r>
+    </w:p>
+    <w:p>
+      <w:pPr>
+        <w:pStyle w:val="ListParagraph"/>
+        <w:rPr>
+          <w:rFonts w:ascii="Verdana" w:hAnsi="Verdana" w:cstheme="minorHAnsi"/>
+          <w:b/>
+          <w:sz w:val="20"/>
+          <w:szCs w:val="20"/>
+        </w:rPr>
+      </w:pPr>
+    </w:p>
+    <w:p>
+      <w:pPr>
+        <w:ind w:firstLine="720"/>
+        <w:rPr>
+          <w:rFonts w:ascii="Verdana" w:hAnsi="Verdana" w:cstheme="minorHAnsi"/>
+          <w:sz w:val="20"/>
+          <w:szCs w:val="20"/>
+        </w:rPr>
+      </w:pPr>
+      <w:r>
+        <w:rPr>
+          <w:rFonts w:ascii="Verdana" w:hAnsi="Verdana" w:cstheme="minorHAnsi"/>
+          <w:sz w:val="20"/>
+          <w:szCs w:val="20"/>
+        </w:rPr>
+        <w:t>(2a – bc)*c</w:t>
+      </w:r>
+    </w:p>
+    <w:p>
+      <w:pPr>
+        <w:pStyle w:val="ListParagraph"/>
+        <w:rPr>
+          <w:rFonts w:ascii="Verdana" w:hAnsi="Verdana" w:cstheme="minorHAnsi"/>
+          <w:sz w:val="20"/>
+          <w:szCs w:val="20"/>
+        </w:rPr>
+      </w:pPr>
+    </w:p>
+    <w:p>
+      <w:pPr>
+        <w:pStyle w:val="ListParagraph"/>
+        <w:numPr>
+          <w:ilvl w:val="0"/>
+          <w:numId w:val="8"/>
+        </w:numPr>
+        <w:rPr>
+          <w:rFonts w:ascii="Verdana" w:hAnsi="Verdana" w:cstheme="minorHAnsi"/>
+          <w:b/>
+          <w:sz w:val="20"/>
+          <w:szCs w:val="20"/>
+        </w:rPr>
+      </w:pPr>
+      <w:r>
+        <w:rPr>
+          <w:rFonts w:ascii="Verdana" w:hAnsi="Verdana" w:cstheme="minorHAnsi"/>
+          <w:b/>
+          <w:sz w:val="20"/>
+          <w:szCs w:val="20"/>
+        </w:rPr>
+        <w:t>Cho a, b, c, s là 4 biến kiểu WORD và đoạn chuong trình hợp ngữ sau tính giá trị biểu thức nào ?</w:t>
+      </w:r>
+    </w:p>
+    <w:p>
+      <w:pPr>
+        <w:pStyle w:val="ListParagraph"/>
+        <w:ind w:left="1440"/>
+        <w:rPr>
+          <w:rFonts w:ascii="Verdana" w:hAnsi="Verdana" w:cstheme="minorHAnsi"/>
+          <w:b/>
+          <w:sz w:val="20"/>
+          <w:szCs w:val="20"/>
+        </w:rPr>
+      </w:pPr>
+      <w:r>
+        <w:rPr>
+          <w:rFonts w:ascii="Verdana" w:hAnsi="Verdana" w:cstheme="minorHAnsi"/>
+          <w:b/>
+          <w:sz w:val="20"/>
+          <w:szCs w:val="20"/>
+        </w:rPr>
+        <w:t xml:space="preserve">Push d </w:t>
+      </w:r>
+    </w:p>
+    <w:p>
+      <w:pPr>
+        <w:pStyle w:val="ListParagraph"/>
+        <w:ind w:left="1440"/>
+        <w:rPr>
+          <w:rFonts w:ascii="Verdana" w:hAnsi="Verdana" w:cstheme="minorHAnsi"/>
+          <w:b/>
+          <w:sz w:val="20"/>
+          <w:szCs w:val="20"/>
+        </w:rPr>
+      </w:pPr>
+      <w:r>
+        <w:rPr>
+          <w:rFonts w:ascii="Verdana" w:hAnsi="Verdana" w:cstheme="minorHAnsi"/>
+          <w:b/>
+          <w:sz w:val="20"/>
+          <w:szCs w:val="20"/>
+        </w:rPr>
+        <w:t xml:space="preserve">Push f </w:t>
+      </w:r>
+    </w:p>
+    <w:p>
+      <w:pPr>
+        <w:pStyle w:val="ListParagraph"/>
+        <w:ind w:left="1440"/>
+        <w:rPr>
+          <w:rFonts w:ascii="Verdana" w:hAnsi="Verdana" w:cstheme="minorHAnsi"/>
+          <w:b/>
+          <w:sz w:val="20"/>
+          <w:szCs w:val="20"/>
+        </w:rPr>
+      </w:pPr>
+      <w:r>
+        <w:rPr>
+          <w:rFonts w:ascii="Verdana" w:hAnsi="Verdana" w:cstheme="minorHAnsi"/>
+          <w:b/>
+          <w:sz w:val="20"/>
+          <w:szCs w:val="20"/>
+        </w:rPr>
+        <w:t xml:space="preserve">Push e </w:t>
+      </w:r>
+    </w:p>
+    <w:p>
+      <w:pPr>
+        <w:pStyle w:val="ListParagraph"/>
+        <w:ind w:left="1440"/>
+        <w:rPr>
+          <w:rFonts w:ascii="Verdana" w:hAnsi="Verdana" w:cstheme="minorHAnsi"/>
+          <w:b/>
+          <w:sz w:val="20"/>
+          <w:szCs w:val="20"/>
+        </w:rPr>
+      </w:pPr>
+      <w:r>
+        <w:rPr>
+          <w:rFonts w:ascii="Verdana" w:hAnsi="Verdana" w:cstheme="minorHAnsi"/>
+          <w:b/>
+          <w:sz w:val="20"/>
+          <w:szCs w:val="20"/>
+        </w:rPr>
+        <w:t xml:space="preserve">Push c </w:t>
+      </w:r>
+    </w:p>
+    <w:p>
+      <w:pPr>
+        <w:pStyle w:val="ListParagraph"/>
+        <w:ind w:left="1440"/>
+        <w:rPr>
+          <w:rFonts w:ascii="Verdana" w:hAnsi="Verdana" w:cstheme="minorHAnsi"/>
+          <w:b/>
+          <w:sz w:val="20"/>
+          <w:szCs w:val="20"/>
+        </w:rPr>
+      </w:pPr>
+      <w:r>
+        <w:rPr>
+          <w:rFonts w:ascii="Verdana" w:hAnsi="Verdana" w:cstheme="minorHAnsi"/>
+          <w:b/>
+          <w:sz w:val="20"/>
+          <w:szCs w:val="20"/>
+        </w:rPr>
+        <w:t xml:space="preserve">Push b </w:t>
+      </w:r>
+    </w:p>
+    <w:p>
+      <w:pPr>
+        <w:pStyle w:val="ListParagraph"/>
+        <w:ind w:left="1440"/>
+        <w:rPr>
+          <w:rFonts w:ascii="Verdana" w:hAnsi="Verdana" w:cstheme="minorHAnsi"/>
+          <w:b/>
+          <w:sz w:val="20"/>
+          <w:szCs w:val="20"/>
+        </w:rPr>
+      </w:pPr>
+      <w:r>
+        <w:rPr>
+          <w:rFonts w:ascii="Verdana" w:hAnsi="Verdana" w:cstheme="minorHAnsi"/>
+          <w:b/>
+          <w:sz w:val="20"/>
+          <w:szCs w:val="20"/>
+        </w:rPr>
+        <w:t>Call sum</w:t>
+      </w:r>
+    </w:p>
+    <w:p>
+      <w:pPr>
+        <w:pStyle w:val="ListParagraph"/>
+        <w:ind w:left="1440"/>
+        <w:rPr>
+          <w:rFonts w:ascii="Verdana" w:hAnsi="Verdana" w:cstheme="minorHAnsi"/>
+          <w:b/>
+          <w:sz w:val="20"/>
+          <w:szCs w:val="20"/>
+        </w:rPr>
+      </w:pPr>
+      <w:r>
+        <w:rPr>
+          <w:rFonts w:ascii="Verdana" w:hAnsi="Verdana" w:cstheme="minorHAnsi"/>
+          <w:b/>
+          <w:sz w:val="20"/>
+          <w:szCs w:val="20"/>
+        </w:rPr>
+        <w:t>Mov s, ax</w:t>
+      </w:r>
+    </w:p>
+    <w:p>
+      <w:pPr>
+        <w:pStyle w:val="ListParagraph"/>
+        <w:rPr>
+          <w:rFonts w:ascii="Verdana" w:hAnsi="Verdana" w:cstheme="minorHAnsi"/>
+          <w:b/>
+          <w:sz w:val="20"/>
+          <w:szCs w:val="20"/>
+        </w:rPr>
+      </w:pPr>
+      <w:r>
+        <w:rPr>
+          <w:rFonts w:ascii="Verdana" w:hAnsi="Verdana" w:cstheme="minorHAnsi"/>
+          <w:b/>
+          <w:sz w:val="20"/>
+          <w:szCs w:val="20"/>
+        </w:rPr>
+        <w:t>Hàm Sum:</w:t>
+      </w:r>
+    </w:p>
+    <w:p>
+      <w:pPr>
+        <w:pStyle w:val="ListParagraph"/>
+        <w:rPr>
+          <w:rFonts w:ascii="Verdana" w:hAnsi="Verdana" w:cstheme="minorHAnsi"/>
+          <w:b/>
+          <w:sz w:val="20"/>
+          <w:szCs w:val="20"/>
+        </w:rPr>
+      </w:pPr>
+      <w:r>
+        <w:rPr>
+          <w:rFonts w:ascii="Verdana" w:hAnsi="Verdana" w:cstheme="minorHAnsi"/>
+          <w:b/>
+          <w:sz w:val="20"/>
+          <w:szCs w:val="20"/>
+        </w:rPr>
+        <w:t>Sum PROC</w:t>
+      </w:r>
+    </w:p>
+    <w:p>
+      <w:pPr>
+        <w:pStyle w:val="ListParagraph"/>
+        <w:ind w:left="1440"/>
+        <w:rPr>
+          <w:rFonts w:ascii="Verdana" w:hAnsi="Verdana" w:cstheme="minorHAnsi"/>
+          <w:b/>
+          <w:sz w:val="20"/>
+          <w:szCs w:val="20"/>
+        </w:rPr>
+      </w:pPr>
+      <w:r>
+        <w:rPr>
+          <w:rFonts w:ascii="Verdana" w:hAnsi="Verdana" w:cstheme="minorHAnsi"/>
+          <w:b/>
+          <w:sz w:val="20"/>
+          <w:szCs w:val="20"/>
+        </w:rPr>
+        <w:t>Push bp</w:t>
+      </w:r>
+    </w:p>
+    <w:p>
+      <w:pPr>
+        <w:pStyle w:val="ListParagraph"/>
+        <w:ind w:left="1440"/>
+        <w:rPr>
+          <w:rFonts w:ascii="Verdana" w:hAnsi="Verdana" w:cstheme="minorHAnsi"/>
+          <w:b/>
+          <w:sz w:val="20"/>
+          <w:szCs w:val="20"/>
+        </w:rPr>
+      </w:pPr>
+      <w:r>
+        <w:rPr>
+          <w:rFonts w:ascii="Verdana" w:hAnsi="Verdana" w:cstheme="minorHAnsi"/>
+          <w:b/>
+          <w:sz w:val="20"/>
+          <w:szCs w:val="20"/>
+        </w:rPr>
+        <w:t>Mov bp, sp</w:t>
+      </w:r>
+    </w:p>
+    <w:p>
+      <w:pPr>
+        <w:pStyle w:val="ListParagraph"/>
+        <w:ind w:left="1440"/>
+        <w:rPr>
+          <w:rFonts w:ascii="Verdana" w:hAnsi="Verdana" w:cstheme="minorHAnsi"/>
+          <w:b/>
+          <w:sz w:val="20"/>
+          <w:szCs w:val="20"/>
+        </w:rPr>
+      </w:pPr>
+      <w:r>
+        <w:rPr>
+          <w:rFonts w:ascii="Verdana" w:hAnsi="Verdana" w:cstheme="minorHAnsi"/>
+          <w:b/>
+          <w:sz w:val="20"/>
+          <w:szCs w:val="20"/>
+        </w:rPr>
+        <w:t>Mov ax, [bp+10</w:t>
+      </w:r>
+      <w:r>
+        <w:rPr>
+          <w:rFonts w:ascii="Verdana" w:hAnsi="Verdana" w:cstheme="minorHAnsi"/>
+          <w:b/>
+          <w:sz w:val="20"/>
+          <w:szCs w:val="20"/>
+        </w:rPr>
+        <w:t>]</w:t>
+      </w:r>
+    </w:p>
+    <w:p>
+      <w:pPr>
+        <w:pStyle w:val="ListParagraph"/>
+        <w:ind w:left="1440"/>
+        <w:rPr>
+          <w:rFonts w:ascii="Verdana" w:hAnsi="Verdana" w:cstheme="minorHAnsi"/>
+          <w:b/>
+          <w:sz w:val="20"/>
+          <w:szCs w:val="20"/>
+        </w:rPr>
+      </w:pPr>
+      <w:r>
+        <w:rPr>
+          <w:rFonts w:ascii="Verdana" w:hAnsi="Verdana" w:cstheme="minorHAnsi"/>
+          <w:b/>
+          <w:sz w:val="20"/>
+          <w:szCs w:val="20"/>
+        </w:rPr>
+        <w:t>Add ax, [bp+6]</w:t>
+      </w:r>
+    </w:p>
+    <w:p>
+      <w:pPr>
+        <w:pStyle w:val="ListParagraph"/>
+        <w:ind w:left="1440"/>
+        <w:rPr>
+          <w:rFonts w:ascii="Verdana" w:hAnsi="Verdana" w:cstheme="minorHAnsi"/>
+          <w:b/>
+          <w:sz w:val="20"/>
+          <w:szCs w:val="20"/>
+        </w:rPr>
+      </w:pPr>
+      <w:r>
+        <w:rPr>
+          <w:rFonts w:ascii="Verdana" w:hAnsi="Verdana" w:cstheme="minorHAnsi"/>
+          <w:b/>
+          <w:sz w:val="20"/>
+          <w:szCs w:val="20"/>
+        </w:rPr>
+        <w:t>Sub ax, [bp+8]</w:t>
+      </w:r>
+    </w:p>
+    <w:p>
+      <w:pPr>
+        <w:pStyle w:val="ListParagraph"/>
+        <w:ind w:left="1440"/>
+        <w:rPr>
+          <w:rFonts w:ascii="Verdana" w:hAnsi="Verdana" w:cstheme="minorHAnsi"/>
+          <w:b/>
+          <w:sz w:val="20"/>
+          <w:szCs w:val="20"/>
+        </w:rPr>
+      </w:pPr>
+      <w:r>
+        <w:rPr>
+          <w:rFonts w:ascii="Verdana" w:hAnsi="Verdana" w:cstheme="minorHAnsi"/>
+          <w:b/>
+          <w:sz w:val="20"/>
+          <w:szCs w:val="20"/>
+        </w:rPr>
+        <w:t>Pop bp</w:t>
+      </w:r>
+    </w:p>
+    <w:p>
+      <w:pPr>
+        <w:pStyle w:val="ListParagraph"/>
+        <w:ind w:left="1440"/>
+        <w:rPr>
+          <w:rFonts w:ascii="Verdana" w:hAnsi="Verdana" w:cstheme="minorHAnsi"/>
+          <w:b/>
+          <w:sz w:val="20"/>
+          <w:szCs w:val="20"/>
+        </w:rPr>
+      </w:pPr>
+      <w:r>
+        <w:rPr>
+          <w:rFonts w:ascii="Verdana" w:hAnsi="Verdana" w:cstheme="minorHAnsi"/>
+          <w:b/>
+          <w:sz w:val="20"/>
+          <w:szCs w:val="20"/>
+        </w:rPr>
+        <w:t>RET 6</w:t>
+      </w:r>
+    </w:p>
+    <w:p>
+      <w:pPr>
+        <w:pStyle w:val="ListParagraph"/>
+        <w:rPr>
+          <w:rFonts w:ascii="Verdana" w:hAnsi="Verdana" w:cstheme="minorHAnsi"/>
+          <w:b/>
+          <w:sz w:val="20"/>
+          <w:szCs w:val="20"/>
+        </w:rPr>
+      </w:pPr>
+      <w:r>
+        <w:rPr>
+          <w:rFonts w:ascii="Verdana" w:hAnsi="Verdana" w:cstheme="minorHAnsi"/>
+          <w:b/>
+          <w:sz w:val="20"/>
+          <w:szCs w:val="20"/>
+        </w:rPr>
+        <w:t>Sum ENDP</w:t>
+      </w:r>
+    </w:p>
+    <w:p>
+      <w:pPr>
+        <w:rPr>
+          <w:rFonts w:ascii="Verdana" w:hAnsi="Verdana" w:cstheme="minorHAnsi"/>
+          <w:sz w:val="20"/>
+          <w:szCs w:val="20"/>
+        </w:rPr>
+      </w:pPr>
+      <w:r>
+        <w:rPr>
+          <w:rFonts w:ascii="Verdana" w:hAnsi="Verdana" w:cstheme="minorHAnsi"/>
+          <w:sz w:val="20"/>
+          <w:szCs w:val="20"/>
+        </w:rPr>
+        <w:t>C+f-e</w:t>
+      </w:r>
+    </w:p>
+    <w:p>
+      <w:pPr>
+        <w:pStyle w:val="ListParagraph"/>
+        <w:numPr>
+          <w:ilvl w:val="0"/>
+          <w:numId w:val="8"/>
+        </w:numPr>
+        <w:rPr>
+          <w:rFonts w:ascii="Verdana" w:hAnsi="Verdana" w:cstheme="minorHAnsi"/>
+          <w:b/>
+          <w:sz w:val="20"/>
+          <w:szCs w:val="20"/>
+        </w:rPr>
+      </w:pPr>
+      <w:r>
+        <w:rPr>
+          <w:rFonts w:ascii="Verdana" w:hAnsi="Verdana" w:cstheme="minorHAnsi"/>
+          <w:b/>
+          <w:sz w:val="20"/>
+          <w:szCs w:val="20"/>
+        </w:rPr>
+        <w:lastRenderedPageBreak/>
+        <w:t>Cho k, n là 2 biến kiểu WORD và đoạn chương trình hợp ngữ sau tính giá trị biểu thức nào?</w:t>
+      </w:r>
+    </w:p>
+    <w:p>
+      <w:pPr>
+        <w:ind w:left="1080" w:firstLine="360"/>
+        <w:rPr>
+          <w:rFonts w:ascii="Verdana" w:hAnsi="Verdana" w:cstheme="minorHAnsi"/>
+          <w:b/>
+          <w:sz w:val="20"/>
+          <w:szCs w:val="20"/>
+        </w:rPr>
+      </w:pPr>
+      <w:r>
+        <w:rPr>
+          <w:rFonts w:ascii="Verdana" w:hAnsi="Verdana" w:cstheme="minorHAnsi"/>
+          <w:b/>
+          <w:sz w:val="20"/>
+          <w:szCs w:val="20"/>
+        </w:rPr>
+        <w:t>Mov cx, n</w:t>
+      </w:r>
+    </w:p>
+    <w:p>
+      <w:pPr>
+        <w:pStyle w:val="ListParagraph"/>
+        <w:ind w:left="1440"/>
+        <w:rPr>
+          <w:rFonts w:ascii="Verdana" w:hAnsi="Verdana" w:cstheme="minorHAnsi"/>
+          <w:b/>
+          <w:sz w:val="20"/>
+          <w:szCs w:val="20"/>
+        </w:rPr>
+      </w:pPr>
+      <w:r>
+        <w:rPr>
+          <w:rFonts w:ascii="Verdana" w:hAnsi="Verdana" w:cstheme="minorHAnsi"/>
+          <w:b/>
+          <w:sz w:val="20"/>
+          <w:szCs w:val="20"/>
+        </w:rPr>
+        <w:t>Shr cx, 1</w:t>
+      </w:r>
+    </w:p>
+    <w:p>
+      <w:pPr>
+        <w:pStyle w:val="ListParagraph"/>
+        <w:rPr>
+          <w:rFonts w:ascii="Verdana" w:hAnsi="Verdana" w:cstheme="minorHAnsi"/>
+          <w:b/>
+          <w:sz w:val="20"/>
+          <w:szCs w:val="20"/>
+        </w:rPr>
+      </w:pPr>
+      <w:r>
+        <w:rPr>
+          <w:rFonts w:ascii="Verdana" w:hAnsi="Verdana" w:cstheme="minorHAnsi"/>
+          <w:b/>
+          <w:sz w:val="20"/>
+          <w:szCs w:val="20"/>
+        </w:rPr>
+        <w:t>Lap:</w:t>
+      </w:r>
+    </w:p>
+    <w:p>
+      <w:pPr>
+        <w:pStyle w:val="ListParagraph"/>
+        <w:rPr>
+          <w:rFonts w:ascii="Verdana" w:hAnsi="Verdana" w:cstheme="minorHAnsi"/>
+          <w:b/>
+          <w:sz w:val="20"/>
+          <w:szCs w:val="20"/>
+        </w:rPr>
+      </w:pPr>
+      <w:r>
+        <w:rPr>
+          <w:rFonts w:ascii="Verdana" w:hAnsi="Verdana" w:cstheme="minorHAnsi"/>
+          <w:b/>
+          <w:sz w:val="20"/>
+          <w:szCs w:val="20"/>
+        </w:rPr>
+        <w:tab/>
+        <w:t>Mov ax, n</w:t>
+      </w:r>
+    </w:p>
+    <w:p>
+      <w:pPr>
+        <w:pStyle w:val="ListParagraph"/>
+        <w:ind w:left="1440"/>
+        <w:rPr>
+          <w:rFonts w:ascii="Verdana" w:hAnsi="Verdana" w:cstheme="minorHAnsi"/>
+          <w:b/>
+          <w:sz w:val="20"/>
+          <w:szCs w:val="20"/>
+        </w:rPr>
+      </w:pPr>
+      <w:r>
+        <w:rPr>
+          <w:rFonts w:ascii="Verdana" w:hAnsi="Verdana" w:cstheme="minorHAnsi"/>
+          <w:b/>
+          <w:sz w:val="20"/>
+          <w:szCs w:val="20"/>
+        </w:rPr>
+        <w:t>Xor dx, dx</w:t>
+      </w:r>
+    </w:p>
+    <w:p>
+      <w:pPr>
+        <w:pStyle w:val="ListParagraph"/>
+        <w:ind w:left="1440"/>
+        <w:rPr>
+          <w:rFonts w:ascii="Verdana" w:hAnsi="Verdana" w:cstheme="minorHAnsi"/>
+          <w:b/>
+          <w:sz w:val="20"/>
+          <w:szCs w:val="20"/>
+        </w:rPr>
+      </w:pPr>
+      <w:r>
+        <w:rPr>
+          <w:rFonts w:ascii="Verdana" w:hAnsi="Verdana" w:cstheme="minorHAnsi"/>
+          <w:b/>
+          <w:sz w:val="20"/>
+          <w:szCs w:val="20"/>
+        </w:rPr>
+        <w:t>Div cx</w:t>
+      </w:r>
+    </w:p>
+    <w:p>
+      <w:pPr>
+        <w:pStyle w:val="ListParagraph"/>
+        <w:ind w:left="1440"/>
+        <w:rPr>
+          <w:rFonts w:ascii="Verdana" w:hAnsi="Verdana" w:cstheme="minorHAnsi"/>
+          <w:b/>
+          <w:sz w:val="20"/>
+          <w:szCs w:val="20"/>
+        </w:rPr>
+      </w:pPr>
+      <w:r>
+        <w:rPr>
+          <w:rFonts w:ascii="Verdana" w:hAnsi="Verdana" w:cstheme="minorHAnsi"/>
+          <w:b/>
+          <w:sz w:val="20"/>
+          <w:szCs w:val="20"/>
+        </w:rPr>
+        <w:t>Or dx, dx</w:t>
+      </w:r>
+    </w:p>
+    <w:p>
+      <w:pPr>
+        <w:pStyle w:val="ListParagraph"/>
+        <w:ind w:left="1440"/>
+        <w:rPr>
+          <w:rFonts w:ascii="Verdana" w:hAnsi="Verdana" w:cstheme="minorHAnsi"/>
+          <w:b/>
+          <w:sz w:val="20"/>
+          <w:szCs w:val="20"/>
+        </w:rPr>
+      </w:pPr>
+      <w:r>
+        <w:rPr>
+          <w:rFonts w:ascii="Verdana" w:hAnsi="Verdana" w:cstheme="minorHAnsi"/>
+          <w:b/>
+          <w:sz w:val="20"/>
+          <w:szCs w:val="20"/>
+        </w:rPr>
+        <w:t>Loopne lap</w:t>
+      </w:r>
+    </w:p>
+    <w:p>
+      <w:pPr>
+        <w:pStyle w:val="ListParagraph"/>
+        <w:ind w:left="1440"/>
+        <w:rPr>
+          <w:rFonts w:ascii="Verdana" w:hAnsi="Verdana" w:cstheme="minorHAnsi"/>
+          <w:b/>
+          <w:sz w:val="20"/>
+          <w:szCs w:val="20"/>
+        </w:rPr>
+      </w:pPr>
+      <w:r>
+        <w:rPr>
+          <w:rFonts w:ascii="Verdana" w:hAnsi="Verdana" w:cstheme="minorHAnsi"/>
+          <w:b/>
+          <w:sz w:val="20"/>
+          <w:szCs w:val="20"/>
+        </w:rPr>
+        <w:t>Inc cx</w:t>
+      </w:r>
+    </w:p>
+    <w:p>
+      <w:pPr>
+        <w:pStyle w:val="ListParagraph"/>
+        <w:ind w:firstLine="720"/>
+        <w:rPr>
+          <w:rFonts w:ascii="Verdana" w:hAnsi="Verdana" w:cstheme="minorHAnsi"/>
+          <w:b/>
+          <w:sz w:val="20"/>
+          <w:szCs w:val="20"/>
+        </w:rPr>
+      </w:pPr>
+      <w:r>
+        <w:rPr>
+          <w:rFonts w:ascii="Verdana" w:hAnsi="Verdana" w:cstheme="minorHAnsi"/>
+          <w:b/>
+          <w:sz w:val="20"/>
+          <w:szCs w:val="20"/>
+        </w:rPr>
+        <w:t>Mov k, cx</w:t>
+      </w:r>
+    </w:p>
+    <w:p>
+      <w:pPr>
+        <w:pStyle w:val="ListParagraph"/>
+        <w:ind w:firstLine="720"/>
+        <w:rPr>
+          <w:rFonts w:ascii="Verdana" w:hAnsi="Verdana" w:cstheme="minorHAnsi"/>
+          <w:b/>
+          <w:sz w:val="20"/>
+          <w:szCs w:val="20"/>
+        </w:rPr>
+      </w:pPr>
+    </w:p>
+    <w:p>
+      <w:pPr>
+        <w:pStyle w:val="ListParagraph"/>
+        <w:rPr>
+          <w:rFonts w:ascii="Verdana" w:hAnsi="Verdana" w:cstheme="minorHAnsi"/>
+          <w:sz w:val="20"/>
+          <w:szCs w:val="20"/>
+        </w:rPr>
+      </w:pPr>
+      <w:r>
+        <w:rPr>
+          <w:rFonts w:ascii="Verdana" w:hAnsi="Verdana" w:cstheme="minorHAnsi"/>
+          <w:sz w:val="20"/>
+          <w:szCs w:val="20"/>
+        </w:rPr>
+        <w:t>K là số</w:t>
+      </w:r>
+      <w:r>
+        <w:rPr>
+          <w:rFonts w:ascii="Verdana" w:hAnsi="Verdana" w:cstheme="minorHAnsi"/>
+          <w:sz w:val="20"/>
+          <w:szCs w:val="20"/>
+        </w:rPr>
+        <w:t xml:space="preserve"> ước số lớn nhất và nhỏ hơn n</w:t>
+      </w:r>
       <w:bookmarkStart w:id="0" w:name="_GoBack"/>
       <w:bookmarkEnd w:id="0"/>
+    </w:p>
+    <w:p>
+      <w:pPr>
+        <w:pStyle w:val="ListParagraph"/>
+        <w:rPr>
+          <w:rFonts w:ascii="Verdana" w:hAnsi="Verdana" w:cstheme="minorHAnsi"/>
+          <w:sz w:val="20"/>
+          <w:szCs w:val="20"/>
+        </w:rPr>
+      </w:pPr>
+    </w:p>
+    <w:p>
+      <w:pPr>
+        <w:pStyle w:val="ListParagraph"/>
+        <w:numPr>
+          <w:ilvl w:val="0"/>
+          <w:numId w:val="8"/>
+        </w:numPr>
+        <w:rPr>
+          <w:rFonts w:ascii="Verdana" w:hAnsi="Verdana" w:cstheme="minorHAnsi"/>
+          <w:b/>
+          <w:sz w:val="20"/>
+          <w:szCs w:val="20"/>
+        </w:rPr>
+      </w:pPr>
+      <w:r>
+        <w:rPr>
+          <w:rFonts w:ascii="Verdana" w:hAnsi="Verdana" w:cstheme="minorHAnsi"/>
+          <w:b/>
+          <w:sz w:val="20"/>
+          <w:szCs w:val="20"/>
+        </w:rPr>
+        <w:t>Cho n, s là 2 biến kiểu WORD và đoạn chương trình hợp ngữ sau tính giá trị biểu thức nào?</w:t>
+      </w:r>
+    </w:p>
+    <w:p>
+      <w:pPr>
+        <w:pStyle w:val="ListParagraph"/>
+        <w:ind w:left="1440"/>
+        <w:rPr>
+          <w:rFonts w:ascii="Verdana" w:hAnsi="Verdana" w:cstheme="minorHAnsi"/>
+          <w:b/>
+          <w:sz w:val="20"/>
+          <w:szCs w:val="20"/>
+        </w:rPr>
+      </w:pPr>
+      <w:r>
+        <w:rPr>
+          <w:rFonts w:ascii="Verdana" w:hAnsi="Verdana" w:cstheme="minorHAnsi"/>
+          <w:b/>
+          <w:sz w:val="20"/>
+          <w:szCs w:val="20"/>
+        </w:rPr>
+        <w:t>Mov cx, n</w:t>
+      </w:r>
+    </w:p>
+    <w:p>
+      <w:pPr>
+        <w:pStyle w:val="ListParagraph"/>
+        <w:ind w:left="1440"/>
+        <w:rPr>
+          <w:rFonts w:ascii="Verdana" w:hAnsi="Verdana" w:cstheme="minorHAnsi"/>
+          <w:b/>
+          <w:sz w:val="20"/>
+          <w:szCs w:val="20"/>
+        </w:rPr>
+      </w:pPr>
+      <w:r>
+        <w:rPr>
+          <w:rFonts w:ascii="Verdana" w:hAnsi="Verdana" w:cstheme="minorHAnsi"/>
+          <w:b/>
+          <w:sz w:val="20"/>
+          <w:szCs w:val="20"/>
+        </w:rPr>
+        <w:t>Xor ax, ax</w:t>
+      </w:r>
+    </w:p>
+    <w:p>
+      <w:pPr>
+        <w:pStyle w:val="ListParagraph"/>
+        <w:rPr>
+          <w:rFonts w:ascii="Verdana" w:hAnsi="Verdana" w:cstheme="minorHAnsi"/>
+          <w:b/>
+          <w:sz w:val="20"/>
+          <w:szCs w:val="20"/>
+        </w:rPr>
+      </w:pPr>
+      <w:r>
+        <w:rPr>
+          <w:rFonts w:ascii="Verdana" w:hAnsi="Verdana" w:cstheme="minorHAnsi"/>
+          <w:b/>
+          <w:sz w:val="20"/>
+          <w:szCs w:val="20"/>
+        </w:rPr>
+        <w:t>Lap:</w:t>
+      </w:r>
+    </w:p>
+    <w:p>
+      <w:pPr>
+        <w:pStyle w:val="ListParagraph"/>
+        <w:ind w:left="1440"/>
+        <w:rPr>
+          <w:rFonts w:ascii="Verdana" w:hAnsi="Verdana" w:cstheme="minorHAnsi"/>
+          <w:b/>
+          <w:sz w:val="20"/>
+          <w:szCs w:val="20"/>
+        </w:rPr>
+      </w:pPr>
+      <w:r>
+        <w:rPr>
+          <w:rFonts w:ascii="Verdana" w:hAnsi="Verdana" w:cstheme="minorHAnsi"/>
+          <w:b/>
+          <w:sz w:val="20"/>
+          <w:szCs w:val="20"/>
+        </w:rPr>
+        <w:t>Add ax, cx</w:t>
+      </w:r>
+    </w:p>
+    <w:p>
+      <w:pPr>
+        <w:pStyle w:val="ListParagraph"/>
+        <w:ind w:left="1440"/>
+        <w:rPr>
+          <w:rFonts w:ascii="Verdana" w:hAnsi="Verdana" w:cstheme="minorHAnsi"/>
+          <w:b/>
+          <w:sz w:val="20"/>
+          <w:szCs w:val="20"/>
+        </w:rPr>
+      </w:pPr>
+      <w:r>
+        <w:rPr>
+          <w:rFonts w:ascii="Verdana" w:hAnsi="Verdana" w:cstheme="minorHAnsi"/>
+          <w:b/>
+          <w:sz w:val="20"/>
+          <w:szCs w:val="20"/>
+        </w:rPr>
+        <w:t>Loop lap</w:t>
+      </w:r>
+    </w:p>
+    <w:p>
+      <w:pPr>
+        <w:pStyle w:val="ListParagraph"/>
+        <w:ind w:left="1440"/>
+        <w:rPr>
+          <w:rFonts w:ascii="Verdana" w:hAnsi="Verdana" w:cstheme="minorHAnsi"/>
+          <w:b/>
+          <w:sz w:val="20"/>
+          <w:szCs w:val="20"/>
+        </w:rPr>
+      </w:pPr>
+      <w:r>
+        <w:rPr>
+          <w:rFonts w:ascii="Verdana" w:hAnsi="Verdana" w:cstheme="minorHAnsi"/>
+          <w:b/>
+          <w:sz w:val="20"/>
+          <w:szCs w:val="20"/>
+        </w:rPr>
+        <w:t>Mov s, ax</w:t>
+      </w:r>
+    </w:p>
+    <w:p>
+      <w:pPr>
+        <w:pStyle w:val="ListParagraph"/>
+        <w:rPr>
+          <w:rFonts w:ascii="Verdana" w:hAnsi="Verdana" w:cstheme="minorHAnsi"/>
+          <w:b/>
+          <w:sz w:val="20"/>
+          <w:szCs w:val="20"/>
+        </w:rPr>
+      </w:pPr>
+    </w:p>
+    <w:p>
+      <w:pPr>
+        <w:pStyle w:val="ListParagraph"/>
+        <w:rPr>
+          <w:rFonts w:ascii="Verdana" w:hAnsi="Verdana" w:cstheme="minorHAnsi"/>
+          <w:sz w:val="20"/>
+          <w:szCs w:val="20"/>
+        </w:rPr>
+      </w:pPr>
+      <w:r>
+        <w:rPr>
+          <w:rFonts w:ascii="Verdana" w:hAnsi="Verdana" w:cstheme="minorHAnsi"/>
+          <w:sz w:val="20"/>
+          <w:szCs w:val="20"/>
+        </w:rPr>
+        <w:t>S= 1+ 2+…+n</w:t>
+      </w:r>
+    </w:p>
+    <w:p>
+      <w:pPr>
+        <w:pStyle w:val="ListParagraph"/>
+        <w:rPr>
+          <w:rFonts w:ascii="Verdana" w:hAnsi="Verdana" w:cstheme="minorHAnsi"/>
+          <w:sz w:val="20"/>
+          <w:szCs w:val="20"/>
+        </w:rPr>
+      </w:pPr>
+    </w:p>
+    <w:p>
+      <w:pPr>
+        <w:pStyle w:val="ListParagraph"/>
+        <w:rPr>
+          <w:rFonts w:ascii="Verdana" w:hAnsi="Verdana" w:cstheme="minorHAnsi"/>
+          <w:sz w:val="20"/>
+          <w:szCs w:val="20"/>
+        </w:rPr>
+      </w:pPr>
+    </w:p>
+    <w:p>
+      <w:pPr>
+        <w:pStyle w:val="ListParagraph"/>
+        <w:numPr>
+          <w:ilvl w:val="0"/>
+          <w:numId w:val="8"/>
+        </w:numPr>
+        <w:rPr>
+          <w:rFonts w:ascii="Verdana" w:hAnsi="Verdana" w:cstheme="minorHAnsi"/>
+          <w:b/>
+          <w:sz w:val="20"/>
+          <w:szCs w:val="20"/>
+        </w:rPr>
+      </w:pPr>
+      <w:r>
+        <w:rPr>
+          <w:rFonts w:ascii="Verdana" w:hAnsi="Verdana" w:cstheme="minorHAnsi"/>
+          <w:b/>
+          <w:sz w:val="20"/>
+          <w:szCs w:val="20"/>
+        </w:rPr>
+        <w:t>Một mạch đém song song gồm 2 T-FF Q1Q0 ghép lại với nhau với T0=1 và T1=Q0. Xác định chu kì của bộ đếm.</w:t>
+      </w:r>
+    </w:p>
+    <w:p>
+      <w:pPr>
+        <w:rPr>
+          <w:rFonts w:ascii="Verdana" w:hAnsi="Verdana" w:cstheme="minorHAnsi"/>
+          <w:b/>
+          <w:sz w:val="20"/>
+          <w:szCs w:val="20"/>
+        </w:rPr>
+      </w:pPr>
+    </w:p>
+    <w:p>
+      <w:pPr>
+        <w:pStyle w:val="ListParagraph"/>
+        <w:numPr>
+          <w:ilvl w:val="0"/>
+          <w:numId w:val="8"/>
+        </w:numPr>
+        <w:rPr>
+          <w:rFonts w:ascii="Verdana" w:hAnsi="Verdana" w:cstheme="minorHAnsi"/>
+          <w:b/>
+          <w:sz w:val="20"/>
+          <w:szCs w:val="20"/>
+        </w:rPr>
+      </w:pPr>
+      <w:r>
+        <w:rPr>
+          <w:rFonts w:ascii="Verdana" w:hAnsi="Verdana" w:cstheme="minorHAnsi"/>
+          <w:b/>
+          <w:sz w:val="20"/>
+          <w:szCs w:val="20"/>
+        </w:rPr>
+        <w:t>Bộ MUX 8  -&gt; 1 được sử dụng để thực hiện hàm Boolee F(ABC) với A là MSB</w:t>
+      </w:r>
+    </w:p>
+    <w:p>
+      <w:pPr>
+        <w:pStyle w:val="ListParagraph"/>
+        <w:rPr>
+          <w:rFonts w:ascii="Verdana" w:hAnsi="Verdana" w:cstheme="minorHAnsi"/>
+          <w:b/>
+          <w:sz w:val="20"/>
+          <w:szCs w:val="20"/>
+        </w:rPr>
+      </w:pPr>
+      <w:r>
+        <w:rPr>
+          <w:rFonts w:ascii="Verdana" w:hAnsi="Verdana" w:cstheme="minorHAnsi"/>
+          <w:b/>
+          <w:sz w:val="20"/>
+          <w:szCs w:val="20"/>
+        </w:rPr>
+        <w:t>-Đưa các biến ABC vào các ngõ lựa chọn theo đúng theo trọng số.</w:t>
+      </w:r>
+    </w:p>
+    <w:p>
+      <w:pPr>
+        <w:pStyle w:val="ListParagraph"/>
+        <w:rPr>
+          <w:rFonts w:ascii="Verdana" w:hAnsi="Verdana" w:cstheme="minorHAnsi"/>
+          <w:b/>
+          <w:sz w:val="20"/>
+          <w:szCs w:val="20"/>
+        </w:rPr>
+      </w:pPr>
+      <w:r>
+        <w:rPr>
+          <w:rFonts w:ascii="Verdana" w:hAnsi="Verdana" w:cstheme="minorHAnsi"/>
+          <w:b/>
+          <w:sz w:val="20"/>
+          <w:szCs w:val="20"/>
+        </w:rPr>
+        <w:t>-Cho các ngõ vào D0 = D1 = D4 = D7 =1 và D2 = D3 = D5 = D6 =0</w:t>
+      </w:r>
+    </w:p>
+    <w:p>
+      <w:pPr>
+        <w:pStyle w:val="ListParagraph"/>
+        <w:rPr>
+          <w:rFonts w:ascii="Verdana" w:hAnsi="Verdana" w:cstheme="minorHAnsi"/>
+          <w:b/>
+          <w:sz w:val="20"/>
+          <w:szCs w:val="20"/>
+        </w:rPr>
+      </w:pPr>
+      <w:r>
+        <w:rPr>
+          <w:rFonts w:ascii="Verdana" w:hAnsi="Verdana" w:cstheme="minorHAnsi"/>
+          <w:b/>
+          <w:sz w:val="20"/>
+          <w:szCs w:val="20"/>
+        </w:rPr>
+        <w:t xml:space="preserve">Xác định công thức của F(ABC). </w:t>
+      </w:r>
+    </w:p>
+    <w:p>
+      <w:pPr>
+        <w:pStyle w:val="ListParagraph"/>
+        <w:rPr>
+          <w:rFonts w:ascii="Verdana" w:hAnsi="Verdana" w:cstheme="minorHAnsi"/>
+          <w:b/>
+          <w:sz w:val="20"/>
+          <w:szCs w:val="20"/>
+        </w:rPr>
+      </w:pPr>
+    </w:p>
+    <w:p>
+      <w:pPr>
+        <w:pStyle w:val="ListParagraph"/>
+        <w:rPr>
+          <w:rFonts w:ascii="Verdana" w:hAnsi="Verdana" w:cstheme="minorHAnsi"/>
+          <w:b/>
+          <w:sz w:val="20"/>
+          <w:szCs w:val="20"/>
+        </w:rPr>
+      </w:pPr>
+    </w:p>
+    <w:p>
+      <w:pPr>
+        <w:pStyle w:val="ListParagraph"/>
+        <w:numPr>
+          <w:ilvl w:val="0"/>
+          <w:numId w:val="8"/>
+        </w:numPr>
+        <w:rPr>
+          <w:rFonts w:ascii="Verdana" w:hAnsi="Verdana" w:cstheme="minorHAnsi"/>
+          <w:b/>
+          <w:sz w:val="20"/>
+          <w:szCs w:val="20"/>
+        </w:rPr>
+      </w:pPr>
+      <w:r>
+        <w:rPr>
+          <w:rFonts w:ascii="Verdana" w:hAnsi="Verdana" w:cstheme="minorHAnsi"/>
+          <w:b/>
+          <w:sz w:val="20"/>
+          <w:szCs w:val="20"/>
+        </w:rPr>
+        <w:t>Mạch trừ toàn phần có thể thực hiện được bằng cách:</w:t>
+      </w:r>
+    </w:p>
+    <w:p>
+      <w:pPr>
+        <w:rPr>
+          <w:rFonts w:ascii="Verdana" w:hAnsi="Verdana" w:cstheme="minorHAnsi"/>
+          <w:b/>
+          <w:sz w:val="20"/>
+          <w:szCs w:val="20"/>
+        </w:rPr>
+      </w:pPr>
+    </w:p>
+    <w:p>
+      <w:pPr>
+        <w:pStyle w:val="ListParagraph"/>
+        <w:numPr>
+          <w:ilvl w:val="0"/>
+          <w:numId w:val="8"/>
+        </w:numPr>
+        <w:rPr>
+          <w:rFonts w:ascii="Verdana" w:hAnsi="Verdana" w:cstheme="minorHAnsi"/>
+          <w:b/>
+          <w:sz w:val="20"/>
+          <w:szCs w:val="20"/>
+        </w:rPr>
+      </w:pPr>
+      <w:r>
+        <w:rPr>
+          <w:rFonts w:ascii="Verdana" w:hAnsi="Verdana" w:cstheme="minorHAnsi"/>
+          <w:b/>
+          <w:sz w:val="20"/>
+          <w:szCs w:val="20"/>
+        </w:rPr>
+        <w:t>T-FF có thể được tạo ra từ phần tử nào sau đây</w:t>
+      </w:r>
+    </w:p>
+    <w:p>
+      <w:pPr>
+        <w:pStyle w:val="ListParagraph"/>
+        <w:rPr>
+          <w:rFonts w:ascii="Verdana" w:hAnsi="Verdana" w:cstheme="minorHAnsi"/>
+          <w:sz w:val="20"/>
+          <w:szCs w:val="20"/>
+        </w:rPr>
+      </w:pPr>
+      <w:r>
+        <w:rPr>
+          <w:rFonts w:ascii="Verdana" w:hAnsi="Verdana" w:cstheme="minorHAnsi"/>
+          <w:sz w:val="20"/>
+          <w:szCs w:val="20"/>
+        </w:rPr>
+        <w:t>Từ mạch lật JK với 2 ngõ vào được kết nối thành 1 ngõ T</w:t>
+      </w:r>
+    </w:p>
+    <w:p>
+      <w:pPr>
+        <w:pStyle w:val="ListParagraph"/>
+        <w:rPr>
+          <w:rFonts w:ascii="Verdana" w:hAnsi="Verdana" w:cstheme="minorHAnsi"/>
+          <w:sz w:val="20"/>
+          <w:szCs w:val="20"/>
+        </w:rPr>
+      </w:pPr>
+    </w:p>
+    <w:p>
+      <w:pPr>
+        <w:pStyle w:val="ListParagraph"/>
+        <w:numPr>
+          <w:ilvl w:val="0"/>
+          <w:numId w:val="8"/>
+        </w:numPr>
+        <w:rPr>
+          <w:rFonts w:ascii="Verdana" w:hAnsi="Verdana"/>
+          <w:b/>
+          <w:sz w:val="20"/>
+          <w:szCs w:val="20"/>
+        </w:rPr>
+      </w:pPr>
+      <w:r>
+        <w:rPr>
+          <w:rFonts w:ascii="Verdana" w:hAnsi="Verdana"/>
+          <w:b/>
+          <w:sz w:val="20"/>
+          <w:szCs w:val="20"/>
+        </w:rPr>
+        <w:t>Các phương pháp rút gọn hàm Boole</w:t>
+      </w:r>
+    </w:p>
+    <w:p>
+      <w:pPr>
+        <w:pStyle w:val="ListParagraph"/>
+        <w:rPr>
+          <w:rFonts w:ascii="Verdana" w:hAnsi="Verdana"/>
+          <w:sz w:val="20"/>
+          <w:szCs w:val="20"/>
+        </w:rPr>
+      </w:pPr>
+    </w:p>
+    <w:p>
+      <w:pPr>
+        <w:pStyle w:val="ListParagraph"/>
+        <w:rPr>
+          <w:rFonts w:ascii="Verdana" w:hAnsi="Verdana"/>
+          <w:sz w:val="20"/>
+          <w:szCs w:val="20"/>
+        </w:rPr>
+      </w:pPr>
+      <w:r>
+        <w:rPr>
+          <w:rFonts w:ascii="Verdana" w:hAnsi="Verdana"/>
+          <w:sz w:val="20"/>
+          <w:szCs w:val="20"/>
+        </w:rPr>
+        <w:t>Phương pháp đại số (Thường dùng với so biến boole bất kì)</w:t>
+      </w:r>
+    </w:p>
+    <w:p>
+      <w:pPr>
+        <w:ind w:left="360" w:firstLine="360"/>
+        <w:rPr>
+          <w:rFonts w:ascii="Verdana" w:hAnsi="Verdana"/>
+          <w:sz w:val="20"/>
+          <w:szCs w:val="20"/>
+        </w:rPr>
+      </w:pPr>
+      <w:r>
+        <w:rPr>
+          <w:rFonts w:ascii="Verdana" w:hAnsi="Verdana"/>
+          <w:sz w:val="20"/>
+          <w:szCs w:val="20"/>
+        </w:rPr>
+        <w:t>Dùng bìa Karnaugh</w:t>
+      </w:r>
+    </w:p>
+    <w:p>
+      <w:pPr>
+        <w:ind w:firstLine="720"/>
+        <w:rPr>
+          <w:rStyle w:val="fontstyle01"/>
+          <w:rFonts w:ascii="Verdana" w:hAnsi="Verdana" w:cstheme="minorHAnsi"/>
+          <w:bCs w:val="0"/>
+          <w:color w:val="auto"/>
+          <w:sz w:val="20"/>
+          <w:szCs w:val="20"/>
+        </w:rPr>
+      </w:pPr>
+      <w:r>
+        <w:rPr>
+          <w:rStyle w:val="fontstyle01"/>
+          <w:rFonts w:ascii="Verdana" w:hAnsi="Verdana" w:cstheme="minorHAnsi"/>
+          <w:b w:val="0"/>
+          <w:sz w:val="20"/>
+          <w:szCs w:val="20"/>
+        </w:rPr>
+        <w:lastRenderedPageBreak/>
+        <w:t>Phương pháp Quine-McCluskey</w:t>
+      </w:r>
+    </w:p>
+    <w:p>
+      <w:pPr>
+        <w:pStyle w:val="ListParagraph"/>
+        <w:numPr>
+          <w:ilvl w:val="0"/>
+          <w:numId w:val="8"/>
+        </w:numPr>
+        <w:rPr>
+          <w:rFonts w:ascii="Verdana" w:hAnsi="Verdana" w:cstheme="minorHAnsi"/>
+          <w:b/>
+          <w:sz w:val="20"/>
+          <w:szCs w:val="20"/>
+        </w:rPr>
+      </w:pPr>
+      <w:r>
+        <w:rPr>
+          <w:rFonts w:ascii="Verdana" w:hAnsi="Verdana" w:cstheme="minorHAnsi"/>
+          <w:b/>
+          <w:sz w:val="20"/>
+          <w:szCs w:val="20"/>
+        </w:rPr>
+        <w:t>Cho F(ABCD) là hàm Boole. Công thức nào sau đây là SAI?</w:t>
+      </w:r>
+    </w:p>
+    <w:p>
+      <w:pPr>
+        <w:pStyle w:val="ListParagraph"/>
+        <w:rPr>
+          <w:rFonts w:ascii="Verdana" w:hAnsi="Verdana" w:cstheme="minorHAnsi"/>
+          <w:b/>
+          <w:sz w:val="20"/>
+          <w:szCs w:val="20"/>
+        </w:rPr>
+      </w:pPr>
+      <w:r>
+        <w:rPr>
+          <w:rFonts w:ascii="Verdana" w:hAnsi="Verdana" w:cstheme="minorHAnsi"/>
+          <w:b/>
+          <w:sz w:val="20"/>
+          <w:szCs w:val="20"/>
+        </w:rPr>
+        <w:t>(cau hoi dinh ly SHAnnon)</w:t>
+      </w:r>
+    </w:p>
+    <w:p>
+      <w:pPr>
+        <w:pStyle w:val="ListParagraph"/>
+        <w:rPr>
+          <w:rFonts w:ascii="Verdana" w:hAnsi="Verdana" w:cstheme="minorHAnsi"/>
+          <w:b/>
+          <w:sz w:val="20"/>
+          <w:szCs w:val="20"/>
+        </w:rPr>
+      </w:pPr>
+    </w:p>
+    <w:p>
+      <w:pPr>
+        <w:rPr>
+          <w:rFonts w:ascii="Verdana" w:hAnsi="Verdana" w:cstheme="minorHAnsi"/>
+          <w:position w:val="-24"/>
+          <w:sz w:val="20"/>
+          <w:szCs w:val="20"/>
+        </w:rPr>
+      </w:pPr>
+    </w:p>
+    <w:p>
+      <w:pPr>
+        <w:rPr>
+          <w:rFonts w:ascii="Verdana" w:hAnsi="Verdana" w:cstheme="minorHAnsi"/>
+          <w:position w:val="-24"/>
+          <w:sz w:val="20"/>
+          <w:szCs w:val="20"/>
+        </w:rPr>
+      </w:pPr>
+    </w:p>
+    <w:p>
+      <w:pPr>
+        <w:ind w:left="360"/>
+        <w:rPr>
+          <w:rFonts w:ascii="Verdana" w:hAnsi="Verdana" w:cstheme="minorHAnsi"/>
+          <w:b/>
+          <w:sz w:val="20"/>
+          <w:szCs w:val="20"/>
+        </w:rPr>
+      </w:pPr>
+    </w:p>
+    <w:p>
+      <w:pPr>
+        <w:rPr>
+          <w:rFonts w:ascii="Verdana" w:hAnsi="Verdana" w:cstheme="minorHAnsi"/>
+          <w:sz w:val="20"/>
+          <w:szCs w:val="20"/>
+        </w:rPr>
+      </w:pPr>
+      <w:r>
+        <w:rPr>
+          <w:rFonts w:ascii="Verdana" w:hAnsi="Verdana" w:cstheme="minorHAnsi"/>
+          <w:b/>
+          <w:sz w:val="20"/>
+          <w:szCs w:val="20"/>
+        </w:rPr>
+        <w:softHyphen/>
+      </w:r>
+    </w:p>
+    <w:p>
+      <w:pPr>
+        <w:ind w:left="360"/>
+        <w:rPr>
+          <w:rFonts w:ascii="Verdana" w:hAnsi="Verdana" w:cstheme="minorHAnsi"/>
+          <w:b/>
+          <w:sz w:val="20"/>
+          <w:szCs w:val="20"/>
+        </w:rPr>
+      </w:pPr>
+    </w:p>
+    <w:p>
+      <w:pPr>
+        <w:rPr>
+          <w:rFonts w:ascii="Verdana" w:hAnsi="Verdana" w:cstheme="minorHAnsi"/>
+          <w:sz w:val="20"/>
+          <w:szCs w:val="20"/>
+        </w:rPr>
+      </w:pPr>
+    </w:p>
+    <w:p>
+      <w:pPr>
+        <w:rPr>
+          <w:rFonts w:ascii="Verdana" w:hAnsi="Verdana" w:cstheme="minorHAnsi"/>
+          <w:b/>
+          <w:sz w:val="20"/>
+          <w:szCs w:val="20"/>
+        </w:rPr>
+      </w:pPr>
+    </w:p>
+    <w:p>
+      <w:pPr>
+        <w:rPr>
+          <w:rFonts w:ascii="Verdana" w:hAnsi="Verdana" w:cstheme="minorHAnsi"/>
+          <w:b/>
+          <w:sz w:val="20"/>
+          <w:szCs w:val="20"/>
+        </w:rPr>
+      </w:pPr>
     </w:p>
     <w:sectPr>
       <w:pgSz w:w="12240" w:h="15840"/>
@@ -1970,9 +3723,234 @@
 </w:document>
 </file>
 
+<file path=word/endnotes.xml><?xml version="1.0" encoding="utf-8"?>
+<w:endnotes xmlns:wpc="http://schemas.microsoft.com/office/word/2010/wordprocessingCanvas" xmlns:cx="http://schemas.microsoft.com/office/drawing/2014/chartex" xmlns:mc="http://schemas.openxmlformats.org/markup-compatibility/2006" xmlns:o="urn:schemas-microsoft-com:office:office" xmlns:r="http://schemas.openxmlformats.org/officeDocument/2006/relationships" xmlns:m="http://schemas.openxmlformats.org/officeDocument/2006/math" xmlns:v="urn:schemas-microsoft-com:vml" xmlns:wp14="http://schemas.microsoft.com/office/word/2010/wordprocessingDrawing" xmlns:wp="http://schemas.openxmlformats.org/drawingml/2006/wordprocessingDrawing" xmlns:w10="urn:schemas-microsoft-com:office:word" xmlns:w="http://schemas.openxmlformats.org/wordprocessingml/2006/main" xmlns:w14="http://schemas.microsoft.com/office/word/2010/wordml" xmlns:w15="http://schemas.microsoft.com/office/word/2012/wordml" xmlns:w16se="http://schemas.microsoft.com/office/word/2015/wordml/symex" xmlns:wpg="http://schemas.microsoft.com/office/word/2010/wordprocessingGroup" xmlns:wpi="http://schemas.microsoft.com/office/word/2010/wordprocessingInk" xmlns:wne="http://schemas.microsoft.com/office/word/2006/wordml" xmlns:wps="http://schemas.microsoft.com/office/word/2010/wordprocessingShape" mc:Ignorable="w14 w15 w16se wp14">
+  <w:endnote w:type="separator" w:id="-1">
+    <w:p>
+      <w:pPr>
+        <w:spacing w:after="0" w:line="240" w:lineRule="auto"/>
+      </w:pPr>
+      <w:r>
+        <w:separator/>
+      </w:r>
+    </w:p>
+  </w:endnote>
+  <w:endnote w:type="continuationSeparator" w:id="0">
+    <w:p>
+      <w:pPr>
+        <w:spacing w:after="0" w:line="240" w:lineRule="auto"/>
+      </w:pPr>
+      <w:r>
+        <w:continuationSeparator/>
+      </w:r>
+    </w:p>
+  </w:endnote>
+</w:endnotes>
+</file>
+
+<file path=word/footnotes.xml><?xml version="1.0" encoding="utf-8"?>
+<w:footnotes xmlns:wpc="http://schemas.microsoft.com/office/word/2010/wordprocessingCanvas" xmlns:cx="http://schemas.microsoft.com/office/drawing/2014/chartex" xmlns:mc="http://schemas.openxmlformats.org/markup-compatibility/2006" xmlns:o="urn:schemas-microsoft-com:office:office" xmlns:r="http://schemas.openxmlformats.org/officeDocument/2006/relationships" xmlns:m="http://schemas.openxmlformats.org/officeDocument/2006/math" xmlns:v="urn:schemas-microsoft-com:vml" xmlns:wp14="http://schemas.microsoft.com/office/word/2010/wordprocessingDrawing" xmlns:wp="http://schemas.openxmlformats.org/drawingml/2006/wordprocessingDrawing" xmlns:w10="urn:schemas-microsoft-com:office:word" xmlns:w="http://schemas.openxmlformats.org/wordprocessingml/2006/main" xmlns:w14="http://schemas.microsoft.com/office/word/2010/wordml" xmlns:w15="http://schemas.microsoft.com/office/word/2012/wordml" xmlns:w16se="http://schemas.microsoft.com/office/word/2015/wordml/symex" xmlns:wpg="http://schemas.microsoft.com/office/word/2010/wordprocessingGroup" xmlns:wpi="http://schemas.microsoft.com/office/word/2010/wordprocessingInk" xmlns:wne="http://schemas.microsoft.com/office/word/2006/wordml" xmlns:wps="http://schemas.microsoft.com/office/word/2010/wordprocessingShape" mc:Ignorable="w14 w15 w16se wp14">
+  <w:footnote w:type="separator" w:id="-1">
+    <w:p>
+      <w:pPr>
+        <w:spacing w:after="0" w:line="240" w:lineRule="auto"/>
+      </w:pPr>
+      <w:r>
+        <w:separator/>
+      </w:r>
+    </w:p>
+  </w:footnote>
+  <w:footnote w:type="continuationSeparator" w:id="0">
+    <w:p>
+      <w:pPr>
+        <w:spacing w:after="0" w:line="240" w:lineRule="auto"/>
+      </w:pPr>
+      <w:r>
+        <w:continuationSeparator/>
+      </w:r>
+    </w:p>
+  </w:footnote>
+</w:footnotes>
+</file>
+
 <file path=word/numbering.xml><?xml version="1.0" encoding="utf-8"?>
-<w:numbering xmlns:wpc="http://schemas.microsoft.com/office/word/2010/wordprocessingCanvas" xmlns:cx="http://schemas.microsoft.com/office/drawing/2014/chartex" xmlns:cx1="http://schemas.microsoft.com/office/drawing/2015/9/8/chartex" xmlns:mc="http://schemas.openxmlformats.org/markup-compatibility/2006" xmlns:o="urn:schemas-microsoft-com:office:office" xmlns:r="http://schemas.openxmlformats.org/officeDocument/2006/relationships" xmlns:m="http://schemas.openxmlformats.org/officeDocument/2006/math" xmlns:v="urn:schemas-microsoft-com:vml" xmlns:wp14="http://schemas.microsoft.com/office/word/2010/wordprocessingDrawing" xmlns:wp="http://schemas.openxmlformats.org/drawingml/2006/wordprocessingDrawing" xmlns:w10="urn:schemas-microsoft-com:office:word" xmlns:w="http://schemas.openxmlformats.org/wordprocessingml/2006/main" xmlns:w14="http://schemas.microsoft.com/office/word/2010/wordml" xmlns:w15="http://schemas.microsoft.com/office/word/2012/wordml" xmlns:w16se="http://schemas.microsoft.com/office/word/2015/wordml/symex" xmlns:wpg="http://schemas.microsoft.com/office/word/2010/wordprocessingGroup" xmlns:wpi="http://schemas.microsoft.com/office/word/2010/wordprocessingInk" xmlns:wne="http://schemas.microsoft.com/office/word/2006/wordml" xmlns:wps="http://schemas.microsoft.com/office/word/2010/wordprocessingShape" mc:Ignorable="w14 w15 w16se wp14">
+<w:numbering xmlns:wpc="http://schemas.microsoft.com/office/word/2010/wordprocessingCanvas" xmlns:cx="http://schemas.microsoft.com/office/drawing/2014/chartex" xmlns:mc="http://schemas.openxmlformats.org/markup-compatibility/2006" xmlns:o="urn:schemas-microsoft-com:office:office" xmlns:r="http://schemas.openxmlformats.org/officeDocument/2006/relationships" xmlns:m="http://schemas.openxmlformats.org/officeDocument/2006/math" xmlns:v="urn:schemas-microsoft-com:vml" xmlns:wp14="http://schemas.microsoft.com/office/word/2010/wordprocessingDrawing" xmlns:wp="http://schemas.openxmlformats.org/drawingml/2006/wordprocessingDrawing" xmlns:w10="urn:schemas-microsoft-com:office:word" xmlns:w="http://schemas.openxmlformats.org/wordprocessingml/2006/main" xmlns:w14="http://schemas.microsoft.com/office/word/2010/wordml" xmlns:w15="http://schemas.microsoft.com/office/word/2012/wordml" xmlns:w16se="http://schemas.microsoft.com/office/word/2015/wordml/symex" xmlns:wpg="http://schemas.microsoft.com/office/word/2010/wordprocessingGroup" xmlns:wpi="http://schemas.microsoft.com/office/word/2010/wordprocessingInk" xmlns:wne="http://schemas.microsoft.com/office/word/2006/wordml" xmlns:wps="http://schemas.microsoft.com/office/word/2010/wordprocessingShape" mc:Ignorable="w14 w15 w16se wp14">
   <w:abstractNum w:abstractNumId="0" w15:restartNumberingAfterBreak="0">
+    <w:nsid w:val="0B091643"/>
+    <w:multiLevelType w:val="hybridMultilevel"/>
+    <w:tmpl w:val="4E3CB15E"/>
+    <w:lvl w:ilvl="0" w:tplc="E9A296EE">
+      <w:start w:val="1100"/>
+      <w:numFmt w:val="decimal"/>
+      <w:lvlText w:val="%1"/>
+      <w:lvlJc w:val="left"/>
+      <w:pPr>
+        <w:ind w:left="960" w:hanging="600"/>
+      </w:pPr>
+      <w:rPr>
+        <w:rFonts w:hint="default"/>
+      </w:rPr>
+    </w:lvl>
+    <w:lvl w:ilvl="1" w:tplc="04090019" w:tentative="1">
+      <w:start w:val="1"/>
+      <w:numFmt w:val="lowerLetter"/>
+      <w:lvlText w:val="%2."/>
+      <w:lvlJc w:val="left"/>
+      <w:pPr>
+        <w:ind w:left="1440" w:hanging="360"/>
+      </w:pPr>
+    </w:lvl>
+    <w:lvl w:ilvl="2" w:tplc="0409001B" w:tentative="1">
+      <w:start w:val="1"/>
+      <w:numFmt w:val="lowerRoman"/>
+      <w:lvlText w:val="%3."/>
+      <w:lvlJc w:val="right"/>
+      <w:pPr>
+        <w:ind w:left="2160" w:hanging="180"/>
+      </w:pPr>
+    </w:lvl>
+    <w:lvl w:ilvl="3" w:tplc="0409000F" w:tentative="1">
+      <w:start w:val="1"/>
+      <w:numFmt w:val="decimal"/>
+      <w:lvlText w:val="%4."/>
+      <w:lvlJc w:val="left"/>
+      <w:pPr>
+        <w:ind w:left="2880" w:hanging="360"/>
+      </w:pPr>
+    </w:lvl>
+    <w:lvl w:ilvl="4" w:tplc="04090019" w:tentative="1">
+      <w:start w:val="1"/>
+      <w:numFmt w:val="lowerLetter"/>
+      <w:lvlText w:val="%5."/>
+      <w:lvlJc w:val="left"/>
+      <w:pPr>
+        <w:ind w:left="3600" w:hanging="360"/>
+      </w:pPr>
+    </w:lvl>
+    <w:lvl w:ilvl="5" w:tplc="0409001B" w:tentative="1">
+      <w:start w:val="1"/>
+      <w:numFmt w:val="lowerRoman"/>
+      <w:lvlText w:val="%6."/>
+      <w:lvlJc w:val="right"/>
+      <w:pPr>
+        <w:ind w:left="4320" w:hanging="180"/>
+      </w:pPr>
+    </w:lvl>
+    <w:lvl w:ilvl="6" w:tplc="0409000F" w:tentative="1">
+      <w:start w:val="1"/>
+      <w:numFmt w:val="decimal"/>
+      <w:lvlText w:val="%7."/>
+      <w:lvlJc w:val="left"/>
+      <w:pPr>
+        <w:ind w:left="5040" w:hanging="360"/>
+      </w:pPr>
+    </w:lvl>
+    <w:lvl w:ilvl="7" w:tplc="04090019" w:tentative="1">
+      <w:start w:val="1"/>
+      <w:numFmt w:val="lowerLetter"/>
+      <w:lvlText w:val="%8."/>
+      <w:lvlJc w:val="left"/>
+      <w:pPr>
+        <w:ind w:left="5760" w:hanging="360"/>
+      </w:pPr>
+    </w:lvl>
+    <w:lvl w:ilvl="8" w:tplc="0409001B" w:tentative="1">
+      <w:start w:val="1"/>
+      <w:numFmt w:val="lowerRoman"/>
+      <w:lvlText w:val="%9."/>
+      <w:lvlJc w:val="right"/>
+      <w:pPr>
+        <w:ind w:left="6480" w:hanging="180"/>
+      </w:pPr>
+    </w:lvl>
+  </w:abstractNum>
+  <w:abstractNum w:abstractNumId="1" w15:restartNumberingAfterBreak="0">
+    <w:nsid w:val="12A747B0"/>
+    <w:multiLevelType w:val="hybridMultilevel"/>
+    <w:tmpl w:val="5C605934"/>
+    <w:lvl w:ilvl="0" w:tplc="0409000F">
+      <w:start w:val="1"/>
+      <w:numFmt w:val="decimal"/>
+      <w:lvlText w:val="%1."/>
+      <w:lvlJc w:val="left"/>
+      <w:pPr>
+        <w:ind w:left="900" w:hanging="360"/>
+      </w:pPr>
+    </w:lvl>
+    <w:lvl w:ilvl="1" w:tplc="04090019" w:tentative="1">
+      <w:start w:val="1"/>
+      <w:numFmt w:val="lowerLetter"/>
+      <w:lvlText w:val="%2."/>
+      <w:lvlJc w:val="left"/>
+      <w:pPr>
+        <w:ind w:left="1620" w:hanging="360"/>
+      </w:pPr>
+    </w:lvl>
+    <w:lvl w:ilvl="2" w:tplc="0409001B" w:tentative="1">
+      <w:start w:val="1"/>
+      <w:numFmt w:val="lowerRoman"/>
+      <w:lvlText w:val="%3."/>
+      <w:lvlJc w:val="right"/>
+      <w:pPr>
+        <w:ind w:left="2340" w:hanging="180"/>
+      </w:pPr>
+    </w:lvl>
+    <w:lvl w:ilvl="3" w:tplc="0409000F" w:tentative="1">
+      <w:start w:val="1"/>
+      <w:numFmt w:val="decimal"/>
+      <w:lvlText w:val="%4."/>
+      <w:lvlJc w:val="left"/>
+      <w:pPr>
+        <w:ind w:left="3060" w:hanging="360"/>
+      </w:pPr>
+    </w:lvl>
+    <w:lvl w:ilvl="4" w:tplc="04090019" w:tentative="1">
+      <w:start w:val="1"/>
+      <w:numFmt w:val="lowerLetter"/>
+      <w:lvlText w:val="%5."/>
+      <w:lvlJc w:val="left"/>
+      <w:pPr>
+        <w:ind w:left="3780" w:hanging="360"/>
+      </w:pPr>
+    </w:lvl>
+    <w:lvl w:ilvl="5" w:tplc="0409001B" w:tentative="1">
+      <w:start w:val="1"/>
+      <w:numFmt w:val="lowerRoman"/>
+      <w:lvlText w:val="%6."/>
+      <w:lvlJc w:val="right"/>
+      <w:pPr>
+        <w:ind w:left="4500" w:hanging="180"/>
+      </w:pPr>
+    </w:lvl>
+    <w:lvl w:ilvl="6" w:tplc="0409000F" w:tentative="1">
+      <w:start w:val="1"/>
+      <w:numFmt w:val="decimal"/>
+      <w:lvlText w:val="%7."/>
+      <w:lvlJc w:val="left"/>
+      <w:pPr>
+        <w:ind w:left="5220" w:hanging="360"/>
+      </w:pPr>
+    </w:lvl>
+    <w:lvl w:ilvl="7" w:tplc="04090019" w:tentative="1">
+      <w:start w:val="1"/>
+      <w:numFmt w:val="lowerLetter"/>
+      <w:lvlText w:val="%8."/>
+      <w:lvlJc w:val="left"/>
+      <w:pPr>
+        <w:ind w:left="5940" w:hanging="360"/>
+      </w:pPr>
+    </w:lvl>
+    <w:lvl w:ilvl="8" w:tplc="0409001B" w:tentative="1">
+      <w:start w:val="1"/>
+      <w:numFmt w:val="lowerRoman"/>
+      <w:lvlText w:val="%9."/>
+      <w:lvlJc w:val="right"/>
+      <w:pPr>
+        <w:ind w:left="6660" w:hanging="180"/>
+      </w:pPr>
+    </w:lvl>
+  </w:abstractNum>
+  <w:abstractNum w:abstractNumId="2" w15:restartNumberingAfterBreak="0">
     <w:nsid w:val="15B56E9D"/>
     <w:multiLevelType w:val="hybridMultilevel"/>
     <w:tmpl w:val="5C605934"/>
@@ -2058,7 +4036,93 @@
       </w:pPr>
     </w:lvl>
   </w:abstractNum>
-  <w:abstractNum w:abstractNumId="1" w15:restartNumberingAfterBreak="0">
+  <w:abstractNum w:abstractNumId="3" w15:restartNumberingAfterBreak="0">
+    <w:nsid w:val="3428152F"/>
+    <w:multiLevelType w:val="hybridMultilevel"/>
+    <w:tmpl w:val="DE54E396"/>
+    <w:lvl w:ilvl="0" w:tplc="0409000F">
+      <w:start w:val="1"/>
+      <w:numFmt w:val="decimal"/>
+      <w:lvlText w:val="%1."/>
+      <w:lvlJc w:val="left"/>
+      <w:pPr>
+        <w:ind w:left="720" w:hanging="360"/>
+      </w:pPr>
+    </w:lvl>
+    <w:lvl w:ilvl="1" w:tplc="04090019" w:tentative="1">
+      <w:start w:val="1"/>
+      <w:numFmt w:val="lowerLetter"/>
+      <w:lvlText w:val="%2."/>
+      <w:lvlJc w:val="left"/>
+      <w:pPr>
+        <w:ind w:left="1440" w:hanging="360"/>
+      </w:pPr>
+    </w:lvl>
+    <w:lvl w:ilvl="2" w:tplc="0409001B" w:tentative="1">
+      <w:start w:val="1"/>
+      <w:numFmt w:val="lowerRoman"/>
+      <w:lvlText w:val="%3."/>
+      <w:lvlJc w:val="right"/>
+      <w:pPr>
+        <w:ind w:left="2160" w:hanging="180"/>
+      </w:pPr>
+    </w:lvl>
+    <w:lvl w:ilvl="3" w:tplc="0409000F" w:tentative="1">
+      <w:start w:val="1"/>
+      <w:numFmt w:val="decimal"/>
+      <w:lvlText w:val="%4."/>
+      <w:lvlJc w:val="left"/>
+      <w:pPr>
+        <w:ind w:left="2880" w:hanging="360"/>
+      </w:pPr>
+    </w:lvl>
+    <w:lvl w:ilvl="4" w:tplc="04090019" w:tentative="1">
+      <w:start w:val="1"/>
+      <w:numFmt w:val="lowerLetter"/>
+      <w:lvlText w:val="%5."/>
+      <w:lvlJc w:val="left"/>
+      <w:pPr>
+        <w:ind w:left="3600" w:hanging="360"/>
+      </w:pPr>
+    </w:lvl>
+    <w:lvl w:ilvl="5" w:tplc="0409001B" w:tentative="1">
+      <w:start w:val="1"/>
+      <w:numFmt w:val="lowerRoman"/>
+      <w:lvlText w:val="%6."/>
+      <w:lvlJc w:val="right"/>
+      <w:pPr>
+        <w:ind w:left="4320" w:hanging="180"/>
+      </w:pPr>
+    </w:lvl>
+    <w:lvl w:ilvl="6" w:tplc="0409000F" w:tentative="1">
+      <w:start w:val="1"/>
+      <w:numFmt w:val="decimal"/>
+      <w:lvlText w:val="%7."/>
+      <w:lvlJc w:val="left"/>
+      <w:pPr>
+        <w:ind w:left="5040" w:hanging="360"/>
+      </w:pPr>
+    </w:lvl>
+    <w:lvl w:ilvl="7" w:tplc="04090019" w:tentative="1">
+      <w:start w:val="1"/>
+      <w:numFmt w:val="lowerLetter"/>
+      <w:lvlText w:val="%8."/>
+      <w:lvlJc w:val="left"/>
+      <w:pPr>
+        <w:ind w:left="5760" w:hanging="360"/>
+      </w:pPr>
+    </w:lvl>
+    <w:lvl w:ilvl="8" w:tplc="0409001B" w:tentative="1">
+      <w:start w:val="1"/>
+      <w:numFmt w:val="lowerRoman"/>
+      <w:lvlText w:val="%9."/>
+      <w:lvlJc w:val="right"/>
+      <w:pPr>
+        <w:ind w:left="6480" w:hanging="180"/>
+      </w:pPr>
+    </w:lvl>
+  </w:abstractNum>
+  <w:abstractNum w:abstractNumId="4" w15:restartNumberingAfterBreak="0">
     <w:nsid w:val="382C2027"/>
     <w:multiLevelType w:val="hybridMultilevel"/>
     <w:tmpl w:val="5C605934"/>
@@ -2144,7 +4208,7 @@
       </w:pPr>
     </w:lvl>
   </w:abstractNum>
-  <w:abstractNum w:abstractNumId="2" w15:restartNumberingAfterBreak="0">
+  <w:abstractNum w:abstractNumId="5" w15:restartNumberingAfterBreak="0">
     <w:nsid w:val="56FA6AFE"/>
     <w:multiLevelType w:val="hybridMultilevel"/>
     <w:tmpl w:val="5C605934"/>
@@ -2230,7 +4294,96 @@
       </w:pPr>
     </w:lvl>
   </w:abstractNum>
-  <w:abstractNum w:abstractNumId="3" w15:restartNumberingAfterBreak="0">
+  <w:abstractNum w:abstractNumId="6" w15:restartNumberingAfterBreak="0">
+    <w:nsid w:val="672005B4"/>
+    <w:multiLevelType w:val="hybridMultilevel"/>
+    <w:tmpl w:val="0A62B290"/>
+    <w:lvl w:ilvl="0" w:tplc="65F26E76">
+      <w:start w:val="1"/>
+      <w:numFmt w:val="decimal"/>
+      <w:lvlText w:val="%1."/>
+      <w:lvlJc w:val="left"/>
+      <w:pPr>
+        <w:ind w:left="720" w:hanging="360"/>
+      </w:pPr>
+      <w:rPr>
+        <w:b/>
+      </w:rPr>
+    </w:lvl>
+    <w:lvl w:ilvl="1" w:tplc="04090019" w:tentative="1">
+      <w:start w:val="1"/>
+      <w:numFmt w:val="lowerLetter"/>
+      <w:lvlText w:val="%2."/>
+      <w:lvlJc w:val="left"/>
+      <w:pPr>
+        <w:ind w:left="1440" w:hanging="360"/>
+      </w:pPr>
+    </w:lvl>
+    <w:lvl w:ilvl="2" w:tplc="0409001B" w:tentative="1">
+      <w:start w:val="1"/>
+      <w:numFmt w:val="lowerRoman"/>
+      <w:lvlText w:val="%3."/>
+      <w:lvlJc w:val="right"/>
+      <w:pPr>
+        <w:ind w:left="2160" w:hanging="180"/>
+      </w:pPr>
+    </w:lvl>
+    <w:lvl w:ilvl="3" w:tplc="0409000F" w:tentative="1">
+      <w:start w:val="1"/>
+      <w:numFmt w:val="decimal"/>
+      <w:lvlText w:val="%4."/>
+      <w:lvlJc w:val="left"/>
+      <w:pPr>
+        <w:ind w:left="2880" w:hanging="360"/>
+      </w:pPr>
+    </w:lvl>
+    <w:lvl w:ilvl="4" w:tplc="04090019" w:tentative="1">
+      <w:start w:val="1"/>
+      <w:numFmt w:val="lowerLetter"/>
+      <w:lvlText w:val="%5."/>
+      <w:lvlJc w:val="left"/>
+      <w:pPr>
+        <w:ind w:left="3600" w:hanging="360"/>
+      </w:pPr>
+    </w:lvl>
+    <w:lvl w:ilvl="5" w:tplc="0409001B" w:tentative="1">
+      <w:start w:val="1"/>
+      <w:numFmt w:val="lowerRoman"/>
+      <w:lvlText w:val="%6."/>
+      <w:lvlJc w:val="right"/>
+      <w:pPr>
+        <w:ind w:left="4320" w:hanging="180"/>
+      </w:pPr>
+    </w:lvl>
+    <w:lvl w:ilvl="6" w:tplc="0409000F" w:tentative="1">
+      <w:start w:val="1"/>
+      <w:numFmt w:val="decimal"/>
+      <w:lvlText w:val="%7."/>
+      <w:lvlJc w:val="left"/>
+      <w:pPr>
+        <w:ind w:left="5040" w:hanging="360"/>
+      </w:pPr>
+    </w:lvl>
+    <w:lvl w:ilvl="7" w:tplc="04090019" w:tentative="1">
+      <w:start w:val="1"/>
+      <w:numFmt w:val="lowerLetter"/>
+      <w:lvlText w:val="%8."/>
+      <w:lvlJc w:val="left"/>
+      <w:pPr>
+        <w:ind w:left="5760" w:hanging="360"/>
+      </w:pPr>
+    </w:lvl>
+    <w:lvl w:ilvl="8" w:tplc="0409001B" w:tentative="1">
+      <w:start w:val="1"/>
+      <w:numFmt w:val="lowerRoman"/>
+      <w:lvlText w:val="%9."/>
+      <w:lvlJc w:val="right"/>
+      <w:pPr>
+        <w:ind w:left="6480" w:hanging="180"/>
+      </w:pPr>
+    </w:lvl>
+  </w:abstractNum>
+  <w:abstractNum w:abstractNumId="7" w15:restartNumberingAfterBreak="0">
     <w:nsid w:val="6F305EC5"/>
     <w:multiLevelType w:val="hybridMultilevel"/>
     <w:tmpl w:val="4B82074E"/>
@@ -2344,16 +4497,28 @@
     </w:lvl>
   </w:abstractNum>
   <w:num w:numId="1">
+    <w:abstractNumId w:val="4"/>
+  </w:num>
+  <w:num w:numId="2">
+    <w:abstractNumId w:val="7"/>
+  </w:num>
+  <w:num w:numId="3">
+    <w:abstractNumId w:val="2"/>
+  </w:num>
+  <w:num w:numId="4">
+    <w:abstractNumId w:val="5"/>
+  </w:num>
+  <w:num w:numId="5">
     <w:abstractNumId w:val="1"/>
   </w:num>
-  <w:num w:numId="2">
+  <w:num w:numId="6">
+    <w:abstractNumId w:val="0"/>
+  </w:num>
+  <w:num w:numId="7">
     <w:abstractNumId w:val="3"/>
   </w:num>
-  <w:num w:numId="3">
-    <w:abstractNumId w:val="0"/>
-  </w:num>
-  <w:num w:numId="4">
-    <w:abstractNumId w:val="2"/>
+  <w:num w:numId="8">
+    <w:abstractNumId w:val="6"/>
   </w:num>
 </w:numbering>
 </file>
@@ -2824,6 +4989,50 @@
       </w:tblBorders>
     </w:tblPr>
   </w:style>
+  <w:style w:type="paragraph" w:styleId="Header">
+    <w:name w:val="header"/>
+    <w:basedOn w:val="Normal"/>
+    <w:link w:val="HeaderChar"/>
+    <w:uiPriority w:val="99"/>
+    <w:unhideWhenUsed/>
+    <w:rsid w:val="008D22A3"/>
+    <w:pPr>
+      <w:tabs>
+        <w:tab w:val="center" w:pos="4680"/>
+        <w:tab w:val="right" w:pos="9360"/>
+      </w:tabs>
+      <w:spacing w:after="0" w:line="240" w:lineRule="auto"/>
+    </w:pPr>
+  </w:style>
+  <w:style w:type="character" w:customStyle="1" w:styleId="HeaderChar">
+    <w:name w:val="Header Char"/>
+    <w:basedOn w:val="DefaultParagraphFont"/>
+    <w:link w:val="Header"/>
+    <w:uiPriority w:val="99"/>
+    <w:rsid w:val="008D22A3"/>
+  </w:style>
+  <w:style w:type="paragraph" w:styleId="Footer">
+    <w:name w:val="footer"/>
+    <w:basedOn w:val="Normal"/>
+    <w:link w:val="FooterChar"/>
+    <w:uiPriority w:val="99"/>
+    <w:unhideWhenUsed/>
+    <w:rsid w:val="008D22A3"/>
+    <w:pPr>
+      <w:tabs>
+        <w:tab w:val="center" w:pos="4680"/>
+        <w:tab w:val="right" w:pos="9360"/>
+      </w:tabs>
+      <w:spacing w:after="0" w:line="240" w:lineRule="auto"/>
+    </w:pPr>
+  </w:style>
+  <w:style w:type="character" w:customStyle="1" w:styleId="FooterChar">
+    <w:name w:val="Footer Char"/>
+    <w:basedOn w:val="DefaultParagraphFont"/>
+    <w:link w:val="Footer"/>
+    <w:uiPriority w:val="99"/>
+    <w:rsid w:val="008D22A3"/>
+  </w:style>
 </w:styles>
 </file>
 
@@ -2870,7 +5079,7 @@
     </a:clrScheme>
     <a:fontScheme name="Office">
       <a:majorFont>
-        <a:latin typeface="Calibri Light" panose="020F0302020204030204"/>
+        <a:latin typeface="Calibri Light"/>
         <a:ea typeface=""/>
         <a:cs typeface=""/>
         <a:font script="Jpan" typeface="游ゴシック Light"/>
@@ -2905,7 +5114,7 @@
         <a:font script="Geor" typeface="Sylfaen"/>
       </a:majorFont>
       <a:minorFont>
-        <a:latin typeface="Calibri" panose="020F0502020204030204"/>
+        <a:latin typeface="Calibri"/>
         <a:ea typeface=""/>
         <a:cs typeface=""/>
         <a:font script="Jpan" typeface="游明朝"/>

</xml_diff>

<commit_message>
them mon cong nghe web
</commit_message>
<xml_diff>
--- a/KTMT-HN/ON-THI.docx
+++ b/KTMT-HN/ON-THI.docx
@@ -1,6 +1,6 @@
 
 <file path=word/document.xml><?xml version="1.0" encoding="utf-8"?>
-<w:document xmlns:wpc="http://schemas.microsoft.com/office/word/2010/wordprocessingCanvas" xmlns:cx="http://schemas.microsoft.com/office/drawing/2014/chartex" xmlns:mc="http://schemas.openxmlformats.org/markup-compatibility/2006" xmlns:o="urn:schemas-microsoft-com:office:office" xmlns:r="http://schemas.openxmlformats.org/officeDocument/2006/relationships" xmlns:m="http://schemas.openxmlformats.org/officeDocument/2006/math" xmlns:v="urn:schemas-microsoft-com:vml" xmlns:wp14="http://schemas.microsoft.com/office/word/2010/wordprocessingDrawing" xmlns:wp="http://schemas.openxmlformats.org/drawingml/2006/wordprocessingDrawing" xmlns:w10="urn:schemas-microsoft-com:office:word" xmlns:w="http://schemas.openxmlformats.org/wordprocessingml/2006/main" xmlns:w14="http://schemas.microsoft.com/office/word/2010/wordml" xmlns:w15="http://schemas.microsoft.com/office/word/2012/wordml" xmlns:w16se="http://schemas.microsoft.com/office/word/2015/wordml/symex" xmlns:wpg="http://schemas.microsoft.com/office/word/2010/wordprocessingGroup" xmlns:wpi="http://schemas.microsoft.com/office/word/2010/wordprocessingInk" xmlns:wne="http://schemas.microsoft.com/office/word/2006/wordml" xmlns:wps="http://schemas.microsoft.com/office/word/2010/wordprocessingShape" mc:Ignorable="w14 w15 w16se wp14">
+<w:document xmlns:wpc="http://schemas.microsoft.com/office/word/2010/wordprocessingCanvas" xmlns:cx="http://schemas.microsoft.com/office/drawing/2014/chartex" xmlns:cx1="http://schemas.microsoft.com/office/drawing/2015/9/8/chartex" xmlns:mc="http://schemas.openxmlformats.org/markup-compatibility/2006" xmlns:o="urn:schemas-microsoft-com:office:office" xmlns:r="http://schemas.openxmlformats.org/officeDocument/2006/relationships" xmlns:m="http://schemas.openxmlformats.org/officeDocument/2006/math" xmlns:v="urn:schemas-microsoft-com:vml" xmlns:wp14="http://schemas.microsoft.com/office/word/2010/wordprocessingDrawing" xmlns:wp="http://schemas.openxmlformats.org/drawingml/2006/wordprocessingDrawing" xmlns:w10="urn:schemas-microsoft-com:office:word" xmlns:w="http://schemas.openxmlformats.org/wordprocessingml/2006/main" xmlns:w14="http://schemas.microsoft.com/office/word/2010/wordml" xmlns:w15="http://schemas.microsoft.com/office/word/2012/wordml" xmlns:w16se="http://schemas.microsoft.com/office/word/2015/wordml/symex" xmlns:wpg="http://schemas.microsoft.com/office/word/2010/wordprocessingGroup" xmlns:wpi="http://schemas.microsoft.com/office/word/2010/wordprocessingInk" xmlns:wne="http://schemas.microsoft.com/office/word/2006/wordml" xmlns:wps="http://schemas.microsoft.com/office/word/2010/wordprocessingShape" mc:Ignorable="w14 w15 w16se wp14">
   <w:body>
     <w:p>
       <w:pPr>
@@ -296,10 +296,10 @@
             <v:path o:extrusionok="f" gradientshapeok="t" o:connecttype="rect"/>
             <o:lock v:ext="edit" aspectratio="t"/>
           </v:shapetype>
-          <v:shape id="_x0000_i1025" type="#_x0000_t75" style="width:9pt;height:14.4pt" o:ole="">
+          <v:shape id="_x0000_i1025" type="#_x0000_t75" style="width:9pt;height:14.25pt" o:ole="">
             <v:imagedata r:id="rId7" o:title=""/>
           </v:shape>
-          <o:OLEObject Type="Embed" ProgID="Equation.DSMT4" ShapeID="_x0000_i1025" DrawAspect="Content" ObjectID="_1656439826" r:id="rId8"/>
+          <o:OLEObject Type="Embed" ProgID="Equation.DSMT4" ShapeID="_x0000_i1025" DrawAspect="Content" ObjectID="_1657210021" r:id="rId8"/>
         </w:object>
       </w:r>
       <w:r>
@@ -1706,8 +1706,10 @@
           <w:sz w:val="20"/>
           <w:szCs w:val="20"/>
         </w:rPr>
-        <w:t>1 0001 0011 1000 1101 00…</w:t>
-      </w:r>
+        <w:t>1100 0101 0001 0011 1000 1101</w:t>
+      </w:r>
+      <w:bookmarkStart w:id="0" w:name="_GoBack"/>
+      <w:bookmarkEnd w:id="0"/>
     </w:p>
     <w:p>
       <w:pPr>
@@ -1737,10 +1739,10 @@
           <w:position w:val="-6"/>
         </w:rPr>
         <w:object w:dxaOrig="1700" w:dyaOrig="320">
-          <v:shape id="_x0000_i1026" type="#_x0000_t75" style="width:102pt;height:22.2pt" o:ole="">
+          <v:shape id="_x0000_i1041" type="#_x0000_t75" style="width:102pt;height:22.5pt" o:ole="">
             <v:imagedata r:id="rId9" o:title=""/>
           </v:shape>
-          <o:OLEObject Type="Embed" ProgID="Equation.DSMT4" ShapeID="_x0000_i1026" DrawAspect="Content" ObjectID="_1656439827" r:id="rId10"/>
+          <o:OLEObject Type="Embed" ProgID="Equation.DSMT4" ShapeID="_x0000_i1041" DrawAspect="Content" ObjectID="_1657210022" r:id="rId10"/>
         </w:object>
       </w:r>
       <w:r>
@@ -1757,10 +1759,10 @@
           <w:position w:val="-12"/>
         </w:rPr>
         <w:object w:dxaOrig="700" w:dyaOrig="360">
-          <v:shape id="_x0000_i1027" type="#_x0000_t75" style="width:45.6pt;height:24pt" o:ole="">
+          <v:shape id="_x0000_i1042" type="#_x0000_t75" style="width:45.75pt;height:24pt" o:ole="">
             <v:imagedata r:id="rId11" o:title=""/>
           </v:shape>
-          <o:OLEObject Type="Embed" ProgID="Equation.DSMT4" ShapeID="_x0000_i1027" DrawAspect="Content" ObjectID="_1656439828" r:id="rId12"/>
+          <o:OLEObject Type="Embed" ProgID="Equation.DSMT4" ShapeID="_x0000_i1042" DrawAspect="Content" ObjectID="_1657210023" r:id="rId12"/>
         </w:object>
       </w:r>
       <w:r>
@@ -1777,10 +1779,10 @@
           <w:position w:val="-12"/>
         </w:rPr>
         <w:object w:dxaOrig="760" w:dyaOrig="360">
-          <v:shape id="_x0000_i1028" type="#_x0000_t75" style="width:53.4pt;height:25.8pt" o:ole="">
+          <v:shape id="_x0000_i1043" type="#_x0000_t75" style="width:53.25pt;height:25.5pt" o:ole="">
             <v:imagedata r:id="rId13" o:title=""/>
           </v:shape>
-          <o:OLEObject Type="Embed" ProgID="Equation.DSMT4" ShapeID="_x0000_i1028" DrawAspect="Content" ObjectID="_1656439829" r:id="rId14"/>
+          <o:OLEObject Type="Embed" ProgID="Equation.DSMT4" ShapeID="_x0000_i1043" DrawAspect="Content" ObjectID="_1657210024" r:id="rId14"/>
         </w:object>
       </w:r>
       <w:r>
@@ -1813,10 +1815,10 @@
       </w:r>
       <w:r>
         <w:object w:dxaOrig="1219" w:dyaOrig="620">
-          <v:shape id="_x0000_i1029" type="#_x0000_t75" style="width:96.6pt;height:36.6pt" o:ole="">
+          <v:shape id="_x0000_i1029" type="#_x0000_t75" style="width:96.75pt;height:36.75pt" o:ole="">
             <v:imagedata r:id="rId15" o:title=""/>
           </v:shape>
-          <o:OLEObject Type="Embed" ProgID="Equation.DSMT4" ShapeID="_x0000_i1029" DrawAspect="Content" ObjectID="_1656439830" r:id="rId16"/>
+          <o:OLEObject Type="Embed" ProgID="Equation.DSMT4" ShapeID="_x0000_i1029" DrawAspect="Content" ObjectID="_1657210025" r:id="rId16"/>
         </w:object>
       </w:r>
     </w:p>
@@ -1936,10 +1938,10 @@
           <w:szCs w:val="20"/>
         </w:rPr>
         <w:object w:dxaOrig="1020" w:dyaOrig="620">
-          <v:shape id="_x0000_i1032" type="#_x0000_t75" style="width:51pt;height:31.2pt" o:ole="">
+          <v:shape id="_x0000_i1030" type="#_x0000_t75" style="width:51pt;height:31.5pt" o:ole="">
             <v:imagedata r:id="rId17" o:title=""/>
           </v:shape>
-          <o:OLEObject Type="Embed" ProgID="Equation.DSMT4" ShapeID="_x0000_i1032" DrawAspect="Content" ObjectID="_1656439831" r:id="rId18"/>
+          <o:OLEObject Type="Embed" ProgID="Equation.DSMT4" ShapeID="_x0000_i1030" DrawAspect="Content" ObjectID="_1657210026" r:id="rId18"/>
         </w:object>
       </w:r>
     </w:p>
@@ -3036,10 +3038,24 @@
           <w:sz w:val="20"/>
           <w:szCs w:val="20"/>
         </w:rPr>
-        <w:t xml:space="preserve"> ước số lớn nhất và nhỏ hơn n</w:t>
-      </w:r>
-      <w:bookmarkStart w:id="0" w:name="_GoBack"/>
-      <w:bookmarkEnd w:id="0"/>
+        <w:t xml:space="preserve"> ước số lớn nhất </w:t>
+      </w:r>
+      <w:r>
+        <w:rPr>
+          <w:rFonts w:ascii="Verdana" w:hAnsi="Verdana" w:cstheme="minorHAnsi"/>
+          <w:sz w:val="20"/>
+          <w:szCs w:val="20"/>
+        </w:rPr>
+        <w:t xml:space="preserve">của n </w:t>
+      </w:r>
+      <w:r>
+        <w:rPr>
+          <w:rFonts w:ascii="Verdana" w:hAnsi="Verdana" w:cstheme="minorHAnsi"/>
+          <w:sz w:val="20"/>
+          <w:szCs w:val="20"/>
+        </w:rPr>
+        <w:t>và nhỏ hơn n</w:t>
+      </w:r>
     </w:p>
     <w:p>
       <w:pPr>
@@ -3638,22 +3654,45 @@
       <w:pPr>
         <w:rPr>
           <w:rFonts w:ascii="Verdana" w:hAnsi="Verdana" w:cstheme="minorHAnsi"/>
+          <w:b/>
+          <w:i/>
+          <w:color w:val="FF0000"/>
           <w:position w:val="-24"/>
-          <w:sz w:val="20"/>
-          <w:szCs w:val="20"/>
-        </w:rPr>
-      </w:pPr>
-    </w:p>
-    <w:p>
-      <w:pPr>
-        <w:ind w:left="360"/>
-        <w:rPr>
-          <w:rFonts w:ascii="Verdana" w:hAnsi="Verdana" w:cstheme="minorHAnsi"/>
-          <w:b/>
-          <w:sz w:val="20"/>
-          <w:szCs w:val="20"/>
-        </w:rPr>
-      </w:pPr>
+          <w:sz w:val="28"/>
+          <w:szCs w:val="20"/>
+        </w:rPr>
+      </w:pPr>
+      <w:r>
+        <w:rPr>
+          <w:rFonts w:ascii="Verdana" w:hAnsi="Verdana" w:cstheme="minorHAnsi"/>
+          <w:b/>
+          <w:i/>
+          <w:color w:val="FF0000"/>
+          <w:position w:val="-24"/>
+          <w:sz w:val="28"/>
+          <w:szCs w:val="20"/>
+        </w:rPr>
+        <w:t>Công thức cần nhớ</w:t>
+      </w:r>
+    </w:p>
+    <w:p>
+      <w:pPr>
+        <w:pStyle w:val="MTDisplayEquation"/>
+      </w:pPr>
+      <w:r>
+        <w:tab/>
+      </w:r>
+      <w:r>
+        <w:rPr>
+          <w:position w:val="-32"/>
+        </w:rPr>
+        <w:object w:dxaOrig="2060" w:dyaOrig="760">
+          <v:shape id="_x0000_i1031" type="#_x0000_t75" style="width:237.75pt;height:88.5pt" o:ole="">
+            <v:imagedata r:id="rId19" o:title=""/>
+          </v:shape>
+          <o:OLEObject Type="Embed" ProgID="Equation.DSMT4" ShapeID="_x0000_i1031" DrawAspect="Content" ObjectID="_1657210027" r:id="rId20"/>
+        </w:object>
+      </w:r>
     </w:p>
     <w:p>
       <w:pPr>
@@ -3724,7 +3763,7 @@
 </file>
 
 <file path=word/endnotes.xml><?xml version="1.0" encoding="utf-8"?>
-<w:endnotes xmlns:wpc="http://schemas.microsoft.com/office/word/2010/wordprocessingCanvas" xmlns:cx="http://schemas.microsoft.com/office/drawing/2014/chartex" xmlns:mc="http://schemas.openxmlformats.org/markup-compatibility/2006" xmlns:o="urn:schemas-microsoft-com:office:office" xmlns:r="http://schemas.openxmlformats.org/officeDocument/2006/relationships" xmlns:m="http://schemas.openxmlformats.org/officeDocument/2006/math" xmlns:v="urn:schemas-microsoft-com:vml" xmlns:wp14="http://schemas.microsoft.com/office/word/2010/wordprocessingDrawing" xmlns:wp="http://schemas.openxmlformats.org/drawingml/2006/wordprocessingDrawing" xmlns:w10="urn:schemas-microsoft-com:office:word" xmlns:w="http://schemas.openxmlformats.org/wordprocessingml/2006/main" xmlns:w14="http://schemas.microsoft.com/office/word/2010/wordml" xmlns:w15="http://schemas.microsoft.com/office/word/2012/wordml" xmlns:w16se="http://schemas.microsoft.com/office/word/2015/wordml/symex" xmlns:wpg="http://schemas.microsoft.com/office/word/2010/wordprocessingGroup" xmlns:wpi="http://schemas.microsoft.com/office/word/2010/wordprocessingInk" xmlns:wne="http://schemas.microsoft.com/office/word/2006/wordml" xmlns:wps="http://schemas.microsoft.com/office/word/2010/wordprocessingShape" mc:Ignorable="w14 w15 w16se wp14">
+<w:endnotes xmlns:wpc="http://schemas.microsoft.com/office/word/2010/wordprocessingCanvas" xmlns:cx="http://schemas.microsoft.com/office/drawing/2014/chartex" xmlns:cx1="http://schemas.microsoft.com/office/drawing/2015/9/8/chartex" xmlns:mc="http://schemas.openxmlformats.org/markup-compatibility/2006" xmlns:o="urn:schemas-microsoft-com:office:office" xmlns:r="http://schemas.openxmlformats.org/officeDocument/2006/relationships" xmlns:m="http://schemas.openxmlformats.org/officeDocument/2006/math" xmlns:v="urn:schemas-microsoft-com:vml" xmlns:wp14="http://schemas.microsoft.com/office/word/2010/wordprocessingDrawing" xmlns:wp="http://schemas.openxmlformats.org/drawingml/2006/wordprocessingDrawing" xmlns:w10="urn:schemas-microsoft-com:office:word" xmlns:w="http://schemas.openxmlformats.org/wordprocessingml/2006/main" xmlns:w14="http://schemas.microsoft.com/office/word/2010/wordml" xmlns:w15="http://schemas.microsoft.com/office/word/2012/wordml" xmlns:w16se="http://schemas.microsoft.com/office/word/2015/wordml/symex" xmlns:wpg="http://schemas.microsoft.com/office/word/2010/wordprocessingGroup" xmlns:wpi="http://schemas.microsoft.com/office/word/2010/wordprocessingInk" xmlns:wne="http://schemas.microsoft.com/office/word/2006/wordml" xmlns:wps="http://schemas.microsoft.com/office/word/2010/wordprocessingShape" mc:Ignorable="w14 w15 w16se wp14">
   <w:endnote w:type="separator" w:id="-1">
     <w:p>
       <w:pPr>
@@ -3749,7 +3788,7 @@
 </file>
 
 <file path=word/footnotes.xml><?xml version="1.0" encoding="utf-8"?>
-<w:footnotes xmlns:wpc="http://schemas.microsoft.com/office/word/2010/wordprocessingCanvas" xmlns:cx="http://schemas.microsoft.com/office/drawing/2014/chartex" xmlns:mc="http://schemas.openxmlformats.org/markup-compatibility/2006" xmlns:o="urn:schemas-microsoft-com:office:office" xmlns:r="http://schemas.openxmlformats.org/officeDocument/2006/relationships" xmlns:m="http://schemas.openxmlformats.org/officeDocument/2006/math" xmlns:v="urn:schemas-microsoft-com:vml" xmlns:wp14="http://schemas.microsoft.com/office/word/2010/wordprocessingDrawing" xmlns:wp="http://schemas.openxmlformats.org/drawingml/2006/wordprocessingDrawing" xmlns:w10="urn:schemas-microsoft-com:office:word" xmlns:w="http://schemas.openxmlformats.org/wordprocessingml/2006/main" xmlns:w14="http://schemas.microsoft.com/office/word/2010/wordml" xmlns:w15="http://schemas.microsoft.com/office/word/2012/wordml" xmlns:w16se="http://schemas.microsoft.com/office/word/2015/wordml/symex" xmlns:wpg="http://schemas.microsoft.com/office/word/2010/wordprocessingGroup" xmlns:wpi="http://schemas.microsoft.com/office/word/2010/wordprocessingInk" xmlns:wne="http://schemas.microsoft.com/office/word/2006/wordml" xmlns:wps="http://schemas.microsoft.com/office/word/2010/wordprocessingShape" mc:Ignorable="w14 w15 w16se wp14">
+<w:footnotes xmlns:wpc="http://schemas.microsoft.com/office/word/2010/wordprocessingCanvas" xmlns:cx="http://schemas.microsoft.com/office/drawing/2014/chartex" xmlns:cx1="http://schemas.microsoft.com/office/drawing/2015/9/8/chartex" xmlns:mc="http://schemas.openxmlformats.org/markup-compatibility/2006" xmlns:o="urn:schemas-microsoft-com:office:office" xmlns:r="http://schemas.openxmlformats.org/officeDocument/2006/relationships" xmlns:m="http://schemas.openxmlformats.org/officeDocument/2006/math" xmlns:v="urn:schemas-microsoft-com:vml" xmlns:wp14="http://schemas.microsoft.com/office/word/2010/wordprocessingDrawing" xmlns:wp="http://schemas.openxmlformats.org/drawingml/2006/wordprocessingDrawing" xmlns:w10="urn:schemas-microsoft-com:office:word" xmlns:w="http://schemas.openxmlformats.org/wordprocessingml/2006/main" xmlns:w14="http://schemas.microsoft.com/office/word/2010/wordml" xmlns:w15="http://schemas.microsoft.com/office/word/2012/wordml" xmlns:w16se="http://schemas.microsoft.com/office/word/2015/wordml/symex" xmlns:wpg="http://schemas.microsoft.com/office/word/2010/wordprocessingGroup" xmlns:wpi="http://schemas.microsoft.com/office/word/2010/wordprocessingInk" xmlns:wne="http://schemas.microsoft.com/office/word/2006/wordml" xmlns:wps="http://schemas.microsoft.com/office/word/2010/wordprocessingShape" mc:Ignorable="w14 w15 w16se wp14">
   <w:footnote w:type="separator" w:id="-1">
     <w:p>
       <w:pPr>
@@ -3774,7 +3813,7 @@
 </file>
 
 <file path=word/numbering.xml><?xml version="1.0" encoding="utf-8"?>
-<w:numbering xmlns:wpc="http://schemas.microsoft.com/office/word/2010/wordprocessingCanvas" xmlns:cx="http://schemas.microsoft.com/office/drawing/2014/chartex" xmlns:mc="http://schemas.openxmlformats.org/markup-compatibility/2006" xmlns:o="urn:schemas-microsoft-com:office:office" xmlns:r="http://schemas.openxmlformats.org/officeDocument/2006/relationships" xmlns:m="http://schemas.openxmlformats.org/officeDocument/2006/math" xmlns:v="urn:schemas-microsoft-com:vml" xmlns:wp14="http://schemas.microsoft.com/office/word/2010/wordprocessingDrawing" xmlns:wp="http://schemas.openxmlformats.org/drawingml/2006/wordprocessingDrawing" xmlns:w10="urn:schemas-microsoft-com:office:word" xmlns:w="http://schemas.openxmlformats.org/wordprocessingml/2006/main" xmlns:w14="http://schemas.microsoft.com/office/word/2010/wordml" xmlns:w15="http://schemas.microsoft.com/office/word/2012/wordml" xmlns:w16se="http://schemas.microsoft.com/office/word/2015/wordml/symex" xmlns:wpg="http://schemas.microsoft.com/office/word/2010/wordprocessingGroup" xmlns:wpi="http://schemas.microsoft.com/office/word/2010/wordprocessingInk" xmlns:wne="http://schemas.microsoft.com/office/word/2006/wordml" xmlns:wps="http://schemas.microsoft.com/office/word/2010/wordprocessingShape" mc:Ignorable="w14 w15 w16se wp14">
+<w:numbering xmlns:wpc="http://schemas.microsoft.com/office/word/2010/wordprocessingCanvas" xmlns:cx="http://schemas.microsoft.com/office/drawing/2014/chartex" xmlns:cx1="http://schemas.microsoft.com/office/drawing/2015/9/8/chartex" xmlns:mc="http://schemas.openxmlformats.org/markup-compatibility/2006" xmlns:o="urn:schemas-microsoft-com:office:office" xmlns:r="http://schemas.openxmlformats.org/officeDocument/2006/relationships" xmlns:m="http://schemas.openxmlformats.org/officeDocument/2006/math" xmlns:v="urn:schemas-microsoft-com:vml" xmlns:wp14="http://schemas.microsoft.com/office/word/2010/wordprocessingDrawing" xmlns:wp="http://schemas.openxmlformats.org/drawingml/2006/wordprocessingDrawing" xmlns:w10="urn:schemas-microsoft-com:office:word" xmlns:w="http://schemas.openxmlformats.org/wordprocessingml/2006/main" xmlns:w14="http://schemas.microsoft.com/office/word/2010/wordml" xmlns:w15="http://schemas.microsoft.com/office/word/2012/wordml" xmlns:w16se="http://schemas.microsoft.com/office/word/2015/wordml/symex" xmlns:wpg="http://schemas.microsoft.com/office/word/2010/wordprocessingGroup" xmlns:wpi="http://schemas.microsoft.com/office/word/2010/wordprocessingInk" xmlns:wne="http://schemas.microsoft.com/office/word/2006/wordml" xmlns:wps="http://schemas.microsoft.com/office/word/2010/wordprocessingShape" mc:Ignorable="w14 w15 w16se wp14">
   <w:abstractNum w:abstractNumId="0" w15:restartNumberingAfterBreak="0">
     <w:nsid w:val="0B091643"/>
     <w:multiLevelType w:val="hybridMultilevel"/>
@@ -5033,6 +5072,38 @@
     <w:uiPriority w:val="99"/>
     <w:rsid w:val="008D22A3"/>
   </w:style>
+  <w:style w:type="paragraph" w:customStyle="1" w:styleId="MTDisplayEquation">
+    <w:name w:val="MTDisplayEquation"/>
+    <w:basedOn w:val="Normal"/>
+    <w:next w:val="Normal"/>
+    <w:link w:val="MTDisplayEquationChar"/>
+    <w:rsid w:val="00347244"/>
+    <w:pPr>
+      <w:tabs>
+        <w:tab w:val="center" w:pos="4860"/>
+        <w:tab w:val="right" w:pos="9360"/>
+      </w:tabs>
+      <w:ind w:left="360"/>
+    </w:pPr>
+    <w:rPr>
+      <w:rFonts w:ascii="Verdana" w:hAnsi="Verdana" w:cstheme="minorHAnsi"/>
+      <w:b/>
+      <w:sz w:val="20"/>
+      <w:szCs w:val="20"/>
+    </w:rPr>
+  </w:style>
+  <w:style w:type="character" w:customStyle="1" w:styleId="MTDisplayEquationChar">
+    <w:name w:val="MTDisplayEquation Char"/>
+    <w:basedOn w:val="DefaultParagraphFont"/>
+    <w:link w:val="MTDisplayEquation"/>
+    <w:rsid w:val="00347244"/>
+    <w:rPr>
+      <w:rFonts w:ascii="Verdana" w:hAnsi="Verdana" w:cstheme="minorHAnsi"/>
+      <w:b/>
+      <w:sz w:val="20"/>
+      <w:szCs w:val="20"/>
+    </w:rPr>
+  </w:style>
 </w:styles>
 </file>
 

</xml_diff>